<commit_message>
Updates, especially to the term definitions.
</commit_message>
<xml_diff>
--- a/major_revisions_response_git.docx
+++ b/major_revisions_response_git.docx
@@ -1567,15 +1567,15 @@
         </w:rPr>
       </w:pPr>
       <w:r>
-        <w:t xml:space="preserve">We have extensively rewritten </w:t>
+        <w:t xml:space="preserve">We have extensively rewritten all of the text, especially </w:t>
       </w:r>
       <w:proofErr w:type="gramStart"/>
       <w:r>
-        <w:t>all of</w:t>
+        <w:t>explaining</w:t>
       </w:r>
       <w:proofErr w:type="gramEnd"/>
       <w:r>
-        <w:t xml:space="preserve"> the text, especially explaining jargon and improving the quality of the text overall.</w:t>
+        <w:t xml:space="preserve"> jargon and improving the quality of the text overall.</w:t>
       </w:r>
       <w:r>
         <w:t xml:space="preserve"> </w:t>
@@ -2182,15 +2182,7 @@
           <w:color w:val="000000"/>
           <w:lang w:val="en-US"/>
         </w:rPr>
-        <w:t>done this</w:t>
-      </w:r>
-      <w:r>
-        <w:rPr>
-          <w:rFonts w:cs="Calibri"/>
-          <w:color w:val="000000"/>
-          <w:lang w:val="en-US"/>
-        </w:rPr>
-        <w:t xml:space="preserve"> </w:t>
+        <w:t xml:space="preserve">done this </w:t>
       </w:r>
       <w:r>
         <w:rPr>
@@ -2230,39 +2222,7 @@
           <w:color w:val="000000"/>
           <w:lang w:val="en-US"/>
         </w:rPr>
-        <w:t xml:space="preserve">. All the covariates/graph statistics in our examples are of the kind typically used (and described in the cited </w:t>
-      </w:r>
-      <w:r>
-        <w:rPr>
-          <w:rFonts w:cs="Calibri"/>
-          <w:color w:val="000000"/>
-          <w:lang w:val="en-US"/>
-        </w:rPr>
-        <w:t xml:space="preserve">Morris et al </w:t>
-      </w:r>
-      <w:r>
-        <w:rPr>
-          <w:rFonts w:cs="Calibri"/>
-          <w:color w:val="000000"/>
-          <w:lang w:val="en-US"/>
-        </w:rPr>
-        <w:t>(</w:t>
-      </w:r>
-      <w:r>
-        <w:rPr>
-          <w:rFonts w:cs="Calibri"/>
-          <w:color w:val="000000"/>
-          <w:lang w:val="en-US"/>
-        </w:rPr>
-        <w:t>2008</w:t>
-      </w:r>
-      <w:r>
-        <w:rPr>
-          <w:rFonts w:cs="Calibri"/>
-          <w:color w:val="000000"/>
-          <w:lang w:val="en-US"/>
-        </w:rPr>
-        <w:t>).</w:t>
+        <w:t>. All the covariates/graph statistics in our examples are of the kind typically used (and described in the cited Morris et al (2008).</w:t>
       </w:r>
     </w:p>
     <w:p>
@@ -3039,29 +2999,7 @@
           <w:color w:val="000000"/>
           <w:lang w:val="en-US"/>
         </w:rPr>
-        <w:t xml:space="preserve">Please give a much clearer explanation of what the results </w:t>
-      </w:r>
-      <w:proofErr w:type="gramStart"/>
-      <w:r>
-        <w:rPr>
-          <w:rFonts w:cs="Calibri"/>
-          <w:i/>
-          <w:iCs/>
-          <w:color w:val="000000"/>
-          <w:lang w:val="en-US"/>
-        </w:rPr>
-        <w:t>actually mean</w:t>
-      </w:r>
-      <w:proofErr w:type="gramEnd"/>
-      <w:r>
-        <w:rPr>
-          <w:rFonts w:cs="Calibri"/>
-          <w:i/>
-          <w:iCs/>
-          <w:color w:val="000000"/>
-          <w:lang w:val="en-US"/>
-        </w:rPr>
-        <w:t>, in terms of substantive research questions about interactions of people in offices. How are the estimated coefficients interpreted, for LOLOG and ERGM? How do these interpretations compare with each other? You now start to say something about this in Section 5.3, but this is still obscure and a little too late.</w:t>
+        <w:t>Please give a much clearer explanation of what the results actually mean, in terms of substantive research questions about interactions of people in offices. How are the estimated coefficients interpreted, for LOLOG and ERGM? How do these interpretations compare with each other? You now start to say something about this in Section 5.3, but this is still obscure and a little too late.</w:t>
       </w:r>
     </w:p>
     <w:p>
@@ -3109,7 +3047,7 @@
           <w:color w:val="000000"/>
           <w:lang w:val="en-US"/>
         </w:rPr>
-        <w:t xml:space="preserve">a description of the terms in the model in </w:t>
+        <w:t xml:space="preserve">a description of the terms in the model in in Section 4.1, where they are first used. All terms we use are described in detail in the cited Morris et al (2008). We have kept the descriptions short for brevity. We also include </w:t>
       </w:r>
       <w:r>
         <w:rPr>
@@ -3118,7 +3056,7 @@
           <w:color w:val="000000"/>
           <w:lang w:val="en-US"/>
         </w:rPr>
-        <w:t>in Section 4.1</w:t>
+        <w:t xml:space="preserve">a summary of the original paper’s </w:t>
       </w:r>
       <w:r>
         <w:rPr>
@@ -3127,7 +3065,7 @@
           <w:color w:val="000000"/>
           <w:lang w:val="en-US"/>
         </w:rPr>
-        <w:t xml:space="preserve">, where they are first used. All terms we use are described in detail in the cited Morris et al (2008). We have kept the descriptions short for brevity. We also include </w:t>
+        <w:t xml:space="preserve">(ERGM) </w:t>
       </w:r>
       <w:r>
         <w:rPr>
@@ -3136,7 +3074,7 @@
           <w:color w:val="000000"/>
           <w:lang w:val="en-US"/>
         </w:rPr>
-        <w:t xml:space="preserve">a summary of the original paper’s </w:t>
+        <w:t>qualitative conclusion</w:t>
       </w:r>
       <w:r>
         <w:rPr>
@@ -3145,7 +3083,7 @@
           <w:color w:val="000000"/>
           <w:lang w:val="en-US"/>
         </w:rPr>
-        <w:t xml:space="preserve">(ERGM) </w:t>
+        <w:t>s</w:t>
       </w:r>
       <w:r>
         <w:rPr>
@@ -3154,7 +3092,7 @@
           <w:color w:val="000000"/>
           <w:lang w:val="en-US"/>
         </w:rPr>
-        <w:t>qualitative conclusion</w:t>
+        <w:t xml:space="preserve"> </w:t>
       </w:r>
       <w:r>
         <w:rPr>
@@ -3163,7 +3101,7 @@
           <w:color w:val="000000"/>
           <w:lang w:val="en-US"/>
         </w:rPr>
-        <w:t>s</w:t>
+        <w:t>in</w:t>
       </w:r>
       <w:r>
         <w:rPr>
@@ -3172,7 +3110,7 @@
           <w:color w:val="000000"/>
           <w:lang w:val="en-US"/>
         </w:rPr>
-        <w:t xml:space="preserve"> </w:t>
+        <w:t xml:space="preserve"> Section 4</w:t>
       </w:r>
       <w:r>
         <w:rPr>
@@ -3181,61 +3119,43 @@
           <w:color w:val="000000"/>
           <w:lang w:val="en-US"/>
         </w:rPr>
-        <w:t>in</w:t>
-      </w:r>
-      <w:r>
+        <w:t xml:space="preserve">. </w:t>
+      </w:r>
+    </w:p>
+    <w:p>
+      <w:pPr>
+        <w:autoSpaceDE w:val="0"/>
+        <w:autoSpaceDN w:val="0"/>
+        <w:adjustRightInd w:val="0"/>
+        <w:ind w:left="1440"/>
         <w:rPr>
           <w:rFonts w:asciiTheme="minorHAnsi" w:hAnsiTheme="minorHAnsi" w:cs="Calibri"/>
           <w:noProof w:val="0"/>
           <w:color w:val="000000"/>
           <w:lang w:val="en-US"/>
         </w:rPr>
-        <w:t xml:space="preserve"> Section 4</w:t>
-      </w:r>
-      <w:r>
+      </w:pPr>
+    </w:p>
+    <w:p>
+      <w:pPr>
+        <w:autoSpaceDE w:val="0"/>
+        <w:autoSpaceDN w:val="0"/>
+        <w:adjustRightInd w:val="0"/>
+        <w:ind w:left="1440"/>
         <w:rPr>
           <w:rFonts w:asciiTheme="minorHAnsi" w:hAnsiTheme="minorHAnsi" w:cs="Calibri"/>
           <w:noProof w:val="0"/>
           <w:color w:val="000000"/>
           <w:lang w:val="en-US"/>
         </w:rPr>
-        <w:t xml:space="preserve">. </w:t>
-      </w:r>
-    </w:p>
-    <w:p>
-      <w:pPr>
-        <w:autoSpaceDE w:val="0"/>
-        <w:autoSpaceDN w:val="0"/>
-        <w:adjustRightInd w:val="0"/>
-        <w:ind w:left="1440"/>
+      </w:pPr>
+      <w:r>
         <w:rPr>
           <w:rFonts w:asciiTheme="minorHAnsi" w:hAnsiTheme="minorHAnsi" w:cs="Calibri"/>
           <w:noProof w:val="0"/>
           <w:color w:val="000000"/>
           <w:lang w:val="en-US"/>
         </w:rPr>
-      </w:pPr>
-    </w:p>
-    <w:p>
-      <w:pPr>
-        <w:autoSpaceDE w:val="0"/>
-        <w:autoSpaceDN w:val="0"/>
-        <w:adjustRightInd w:val="0"/>
-        <w:ind w:left="1440"/>
-        <w:rPr>
-          <w:rFonts w:asciiTheme="minorHAnsi" w:hAnsiTheme="minorHAnsi" w:cs="Calibri"/>
-          <w:noProof w:val="0"/>
-          <w:color w:val="000000"/>
-          <w:lang w:val="en-US"/>
-        </w:rPr>
-      </w:pPr>
-      <w:r>
-        <w:rPr>
-          <w:rFonts w:asciiTheme="minorHAnsi" w:hAnsiTheme="minorHAnsi" w:cs="Calibri"/>
-          <w:noProof w:val="0"/>
-          <w:color w:val="000000"/>
-          <w:lang w:val="en-US"/>
-        </w:rPr>
         <w:t xml:space="preserve">We have rewritten Section 4.3 to says how the </w:t>
       </w:r>
       <w:r>
@@ -3244,15 +3164,7 @@
           <w:color w:val="000000"/>
           <w:lang w:val="en-US"/>
         </w:rPr>
-        <w:t>interpretations compare</w:t>
-      </w:r>
-      <w:r>
-        <w:rPr>
-          <w:rFonts w:cs="Calibri"/>
-          <w:color w:val="000000"/>
-          <w:lang w:val="en-US"/>
-        </w:rPr>
-        <w:t>, although we consider goodness of fit first so that we can assess if the fits are valid to interpret.</w:t>
+        <w:t>interpretations compare, although we consider goodness of fit first so that we can assess if the fits are valid to interpret.</w:t>
       </w:r>
     </w:p>
     <w:p>
@@ -3454,7 +3366,47 @@
           <w:color w:val="000000"/>
           <w:lang w:val="en-US"/>
         </w:rPr>
-        <w:t>This has been done in Section 4.1</w:t>
+        <w:t xml:space="preserve">This has been done in </w:t>
+      </w:r>
+      <w:r>
+        <w:rPr>
+          <w:rFonts w:cs="Calibri"/>
+          <w:color w:val="000000"/>
+          <w:lang w:val="en-US"/>
+        </w:rPr>
+        <w:t xml:space="preserve">the introduction to </w:t>
+      </w:r>
+      <w:r>
+        <w:rPr>
+          <w:rFonts w:cs="Calibri"/>
+          <w:color w:val="000000"/>
+          <w:lang w:val="en-US"/>
+        </w:rPr>
+        <w:t>Section 4</w:t>
+      </w:r>
+      <w:r>
+        <w:rPr>
+          <w:rFonts w:cs="Calibri"/>
+          <w:color w:val="000000"/>
+          <w:lang w:val="en-US"/>
+        </w:rPr>
+        <w:t xml:space="preserve"> in the context of the analysis of the first case-study of </w:t>
+      </w:r>
+      <w:r>
+        <w:rPr>
+          <w:rFonts w:cs="Calibri"/>
+          <w:color w:val="000000"/>
+          <w:lang w:val="en-US"/>
+        </w:rPr>
+        <w:t>networks of daily social interactions</w:t>
+      </w:r>
+      <w:r>
+        <w:rPr>
+          <w:rFonts w:cs="Calibri"/>
+          <w:color w:val="000000"/>
+          <w:lang w:val="en-US"/>
+        </w:rPr>
+        <w:t xml:space="preserve"> and elsewhere the first time the terms appear.</w:t>
       </w:r>
     </w:p>
     <w:p>
@@ -3547,6 +3499,7 @@
         <w:rPr>
           <w:rFonts w:asciiTheme="minorHAnsi" w:hAnsiTheme="minorHAnsi"/>
         </w:rPr>
+        <w:lastRenderedPageBreak/>
         <w:t xml:space="preserve">Answering the direct question: Yes, we used the non-uniform choice for </w:t>
       </w:r>
       <w:r>
@@ -3964,29 +3917,7 @@
           <w:color w:val="000000"/>
           <w:lang w:val="en-US"/>
         </w:rPr>
-        <w:t xml:space="preserve"> briefly in the main text what criteria you used to decide on the questions in Table 8. </w:t>
-      </w:r>
-      <w:proofErr w:type="gramStart"/>
-      <w:r>
-        <w:rPr>
-          <w:rFonts w:cs="Calibri"/>
-          <w:i/>
-          <w:iCs/>
-          <w:color w:val="000000"/>
-          <w:lang w:val="en-US"/>
-        </w:rPr>
-        <w:t>In particular, discuss</w:t>
-      </w:r>
-      <w:proofErr w:type="gramEnd"/>
-      <w:r>
-        <w:rPr>
-          <w:rFonts w:cs="Calibri"/>
-          <w:i/>
-          <w:iCs/>
-          <w:color w:val="000000"/>
-          <w:lang w:val="en-US"/>
-        </w:rPr>
-        <w:t xml:space="preserve"> this for question 8.</w:t>
+        <w:t xml:space="preserve"> briefly in the main text what criteria you used to decide on the questions in Table 8. In particular, discuss this for question 8.</w:t>
       </w:r>
     </w:p>
     <w:p>
@@ -4306,17 +4237,7 @@
           <w:color w:val="FF0000"/>
           <w:lang w:val="en-US"/>
         </w:rPr>
-        <w:t>“Access to data and computer code”</w:t>
-      </w:r>
-      <w:r>
-        <w:rPr>
-          <w:rFonts w:cs="Calibri"/>
-          <w:i/>
-          <w:iCs/>
-          <w:color w:val="FF0000"/>
-          <w:lang w:val="en-US"/>
-        </w:rPr>
-        <w:t>?</w:t>
+        <w:t>“Access to data and computer code”?</w:t>
       </w:r>
     </w:p>
     <w:p>
@@ -4357,6 +4278,7 @@
           <w:color w:val="000000"/>
           <w:lang w:val="en-US"/>
         </w:rPr>
+        <w:lastRenderedPageBreak/>
         <w:t>Other comments:</w:t>
       </w:r>
     </w:p>
@@ -5200,29 +5122,7 @@
           <w:color w:val="000000"/>
           <w:lang w:val="en-US"/>
         </w:rPr>
-        <w:t>“</w:t>
-      </w:r>
-      <w:proofErr w:type="gramStart"/>
-      <w:r>
-        <w:rPr>
-          <w:rFonts w:cs="Calibri"/>
-          <w:i/>
-          <w:iCs/>
-          <w:color w:val="000000"/>
-          <w:lang w:val="en-US"/>
-        </w:rPr>
-        <w:t>[!h</w:t>
-      </w:r>
-      <w:proofErr w:type="gramEnd"/>
-      <w:r>
-        <w:rPr>
-          <w:rFonts w:cs="Calibri"/>
-          <w:i/>
-          <w:iCs/>
-          <w:color w:val="000000"/>
-          <w:lang w:val="en-US"/>
-        </w:rPr>
-        <w:t>]” in Table 8, “?? (Add)” on p 21, “?? (Dis)” on p 24, the first two entries in the References – please see comment 1 above.</w:t>
+        <w:t>“[!h]” in Table 8, “?? (Add)” on p 21, “?? (Dis)” on p 24, the first two entries in the References – please see comment 1 above.</w:t>
       </w:r>
     </w:p>
     <w:p>
@@ -5258,6 +5158,7 @@
           <w:color w:val="000000"/>
           <w:lang w:val="en-US"/>
         </w:rPr>
+        <w:lastRenderedPageBreak/>
         <w:t>These broken references have been corrected.</w:t>
       </w:r>
     </w:p>
@@ -5303,7 +5204,6 @@
           <w:color w:val="000000"/>
           <w:lang w:val="en-US"/>
         </w:rPr>
-        <w:lastRenderedPageBreak/>
         <w:t>Table 9: State also in the table (caption or column heading) that 1-8 refer to the numbers in Table 8.</w:t>
       </w:r>
     </w:p>
@@ -6138,7 +6038,6 @@
           <w:color w:val="000000"/>
           <w:lang w:val="en-US"/>
         </w:rPr>
-        <w:lastRenderedPageBreak/>
         <w:t>Generally clarifying, and where possible *quantifying*, the comparison between the two methods based on the evidence gathered from the empirical analysis. If needed here, perhaps as a final section, you could also include additional examples – not included in your ensemble, but adding insight into the comparison between the two methods - such as those mentioned by one of the reviewers</w:t>
       </w:r>
     </w:p>
@@ -6325,29 +6224,7 @@
           <w:lang w:val="en-US" w:eastAsia="en-US"/>
         </w:rPr>
         <w:br/>
-        <w:t xml:space="preserve">Because my comments are quite long, I have attached them as a text file. But in summary, there is </w:t>
-      </w:r>
-      <w:proofErr w:type="gramStart"/>
-      <w:r>
-        <w:rPr>
-          <w:rFonts w:ascii="Times New Roman" w:eastAsia="Times New Roman" w:hAnsi="Times New Roman" w:cs="Times New Roman"/>
-          <w:i/>
-          <w:iCs/>
-          <w:noProof w:val="0"/>
-          <w:lang w:val="en-US" w:eastAsia="en-US"/>
-        </w:rPr>
-        <w:t>really only</w:t>
-      </w:r>
-      <w:proofErr w:type="gramEnd"/>
-      <w:r>
-        <w:rPr>
-          <w:rFonts w:ascii="Times New Roman" w:eastAsia="Times New Roman" w:hAnsi="Times New Roman" w:cs="Times New Roman"/>
-          <w:i/>
-          <w:iCs/>
-          <w:noProof w:val="0"/>
-          <w:lang w:val="en-US" w:eastAsia="en-US"/>
-        </w:rPr>
-        <w:t xml:space="preserve"> one point that I think needs addressing: a potential misinterpretation of GWDEG parameter in the discussion of the models for the </w:t>
+        <w:t xml:space="preserve">Because my comments are quite long, I have attached them as a text file. But in summary, there is really only one point that I think needs addressing: a potential misinterpretation of GWDEG parameter in the discussion of the models for the </w:t>
       </w:r>
       <w:proofErr w:type="spellStart"/>
       <w:r>
@@ -6562,7 +6439,7 @@
           <w:i/>
           <w:iCs/>
         </w:rPr>
-        <w:t xml:space="preserve">It is shown that, generally, the LOLOG is qualitatively in agreement with the ERGM. Often the LOLOG is able to fit with simpler terms such as star and triangle, which usually result in neardegeneracy in the ERGM, requiring the "alternating" or "geometrically weighted" model terms instead. Further, the LOLOG </w:t>
+        <w:t xml:space="preserve">It is shown that, generally, the LOLOG is qualitatively in agreement with the ERGM. Often the LOLOG is able to fit with simpler terms such as star and triangle, which usually result in neardegeneracy in the </w:t>
       </w:r>
       <w:r>
         <w:rPr>
@@ -6571,7 +6448,7 @@
           <w:iCs/>
         </w:rPr>
         <w:lastRenderedPageBreak/>
-        <w:t>tends to be easier (and faster) to fit, requiring less "tuning" than ERGM (where, as mentioned, simple terms like triangles often lead to degeneracy, and decay parameters for geometrically-weighted terms need to be manually tuned, or estimated by curved ERGMs, the latter often being very slow or hard to converge).</w:t>
+        <w:t>ERGM, requiring the "alternating" or "geometrically weighted" model terms instead. Further, the LOLOG tends to be easier (and faster) to fit, requiring less "tuning" than ERGM (where, as mentioned, simple terms like triangles often lead to degeneracy, and decay parameters for geometrically-weighted terms need to be manually tuned, or estimated by curved ERGMs, the latter often being very slow or hard to converge).</w:t>
       </w:r>
     </w:p>
     <w:p>
@@ -6825,16 +6702,8 @@
           <w:i/>
           <w:iCs/>
         </w:rPr>
-        <w:t xml:space="preserve">The very first example I tried did indeed demonstrate the usefulness of LOLOG: the E. coli transcriptional regulation network (Salgado et al, 2001; Shen-Orr et al, 2002) available in the ergm package (network </w:t>
-      </w:r>
-      <w:r>
-        <w:rPr>
-          <w:rFonts w:asciiTheme="minorHAnsi" w:hAnsiTheme="minorHAnsi"/>
-          <w:i/>
-          <w:iCs/>
-        </w:rPr>
         <w:lastRenderedPageBreak/>
-        <w:t>ecoli1 in data(ecoli)) and for which simple models (inherently directed network converted to undirected; no triangles or other transitivity parameter) are estimated in Saul &amp; Filkov (2007); Hummel et al. (2012). Estimating ERGMs for this network left in its original state as directed, and especially if triangles or alternating or geometrically-weighted versions of transitivity are used, had apparently proved impossible with statnet or PNet/MPNet, and the only such ERGM I am aware of is in Stivala &amp; Lomi (2020), requiring the use of more recently published methods (Byshkin et al., 2018; Stivala, Robins, &amp; Lomi, 2020), which are based on a version of "persistent contrastive divergence" and do not have the provable statistical properties of MoM or MCMLE for example. I was able to easily obtain a LOLOG model of this network including the twoPath and triangles terms (not geometrically-weighted) and ingwdegree and out-gwedegree (both with decay 0.2 arbitrarily), showing qualitative agreement with the (not exactly the same) models in Stivala &amp; Lomi (2020), with similar goodness-of-fit. Importantly, however, the LOLOG was able to estimate a model with the triangles term, which ERGM could not (requiring the "alternating" transitive triangles statistic), facilitiating interpretation in this context as a "motif" (although "motifs" are usually considered induced subgraphs, so the relevant test is GoF on the 030T triad, which is good). I was also easily able to estimate a similar LOLOG model for the other network (yeast transcriptional regulation) in that preprint.</w:t>
+        <w:t>The very first example I tried did indeed demonstrate the usefulness of LOLOG: the E. coli transcriptional regulation network (Salgado et al, 2001; Shen-Orr et al, 2002) available in the ergm package (network ecoli1 in data(ecoli)) and for which simple models (inherently directed network converted to undirected; no triangles or other transitivity parameter) are estimated in Saul &amp; Filkov (2007); Hummel et al. (2012). Estimating ERGMs for this network left in its original state as directed, and especially if triangles or alternating or geometrically-weighted versions of transitivity are used, had apparently proved impossible with statnet or PNet/MPNet, and the only such ERGM I am aware of is in Stivala &amp; Lomi (2020), requiring the use of more recently published methods (Byshkin et al., 2018; Stivala, Robins, &amp; Lomi, 2020), which are based on a version of "persistent contrastive divergence" and do not have the provable statistical properties of MoM or MCMLE for example. I was able to easily obtain a LOLOG model of this network including the twoPath and triangles terms (not geometrically-weighted) and ingwdegree and out-gwedegree (both with decay 0.2 arbitrarily), showing qualitative agreement with the (not exactly the same) models in Stivala &amp; Lomi (2020), with similar goodness-of-fit. Importantly, however, the LOLOG was able to estimate a model with the triangles term, which ERGM could not (requiring the "alternating" transitive triangles statistic), facilitiating interpretation in this context as a "motif" (although "motifs" are usually considered induced subgraphs, so the relevant test is GoF on the 030T triad, which is good). I was also easily able to estimate a similar LOLOG model for the other network (yeast transcriptional regulation) in that preprint.</w:t>
       </w:r>
     </w:p>
     <w:p>
@@ -7058,16 +6927,8 @@
           <w:i/>
           <w:iCs/>
         </w:rPr>
-        <w:t xml:space="preserve">Another aspect of LOLOG, which is used in the online social network example (the one related to hamsters and their owners) in Fellows (2018b), but not used in this manuscript except in one example in </w:t>
-      </w:r>
-      <w:r>
-        <w:rPr>
-          <w:rFonts w:asciiTheme="minorHAnsi" w:hAnsiTheme="minorHAnsi"/>
-          <w:i/>
-          <w:iCs/>
-        </w:rPr>
         <w:lastRenderedPageBreak/>
-        <w:t>the Appendix (due to the selection criteria of the network ensemble) is the edge ordering mechanism. Although it may indeed be "at odds with some researchers' philosophical beliefs" (p. 20 line 31) about networks, the ability to explicitly model edge ordering (and preferential attachment) could be highly relevant (and not so at odds with beliefs about social networks) in modeling citation networks, for example, where ERGMs are sometimes used, and have to include some mechanism to account for citation temporal direction (e.g. McLevey et al., 2018). It seems to me that LOLOGs could be highly useful in such cases, where there definitely is an edge ordering in the data.</w:t>
+        <w:t>Another aspect of LOLOG, which is used in the online social network example (the one related to hamsters and their owners) in Fellows (2018b), but not used in this manuscript except in one example in the Appendix (due to the selection criteria of the network ensemble) is the edge ordering mechanism. Although it may indeed be "at odds with some researchers' philosophical beliefs" (p. 20 line 31) about networks, the ability to explicitly model edge ordering (and preferential attachment) could be highly relevant (and not so at odds with beliefs about social networks) in modeling citation networks, for example, where ERGMs are sometimes used, and have to include some mechanism to account for citation temporal direction (e.g. McLevey et al., 2018). It seems to me that LOLOGs could be highly useful in such cases, where there definitely is an edge ordering in the data.</w:t>
       </w:r>
     </w:p>
     <w:p>
@@ -7093,19 +6954,7 @@
         <w:rPr>
           <w:rFonts w:asciiTheme="minorHAnsi" w:hAnsiTheme="minorHAnsi"/>
         </w:rPr>
-        <w:t xml:space="preserve">edge order process modeling). We have also cited </w:t>
-      </w:r>
-      <w:r>
-        <w:rPr>
-          <w:rFonts w:asciiTheme="minorHAnsi" w:hAnsiTheme="minorHAnsi"/>
-        </w:rPr>
-        <w:t>McLevey et al., 2018</w:t>
-      </w:r>
-      <w:r>
-        <w:rPr>
-          <w:rFonts w:asciiTheme="minorHAnsi" w:hAnsiTheme="minorHAnsi"/>
-        </w:rPr>
-        <w:t>, if that is acceptable.</w:t>
+        <w:t>edge order process modeling). We have also cited McLevey et al., 2018, if that is acceptable.</w:t>
       </w:r>
     </w:p>
     <w:p>
@@ -7235,25 +7084,31 @@
           <w:noProof w:val="0"/>
           <w:lang w:val="en-US"/>
         </w:rPr>
-        <w:t xml:space="preserve">This careful analysis is </w:t>
-      </w:r>
-      <w:proofErr w:type="gramStart"/>
+        <w:t xml:space="preserve">This careful analysis is exactly correct: indeed, we have interpreted the sign as opposite of what it should be. </w:t>
+      </w:r>
       <w:r>
         <w:rPr>
           <w:rFonts w:asciiTheme="minorHAnsi" w:hAnsiTheme="minorHAnsi" w:cs="TimesNewRomanPSMT"/>
           <w:noProof w:val="0"/>
           <w:lang w:val="en-US"/>
         </w:rPr>
-        <w:t>exactly correct</w:t>
-      </w:r>
-      <w:proofErr w:type="gramEnd"/>
+        <w:t xml:space="preserve">We have amended the wording </w:t>
+      </w:r>
       <w:r>
         <w:rPr>
           <w:rFonts w:asciiTheme="minorHAnsi" w:hAnsiTheme="minorHAnsi" w:cs="TimesNewRomanPSMT"/>
           <w:noProof w:val="0"/>
           <w:lang w:val="en-US"/>
         </w:rPr>
-        <w:t xml:space="preserve">: indeed, we have interpreted the sign as opposite of what it should be. </w:t>
+        <w:t xml:space="preserve">in the text </w:t>
+      </w:r>
+      <w:r>
+        <w:rPr>
+          <w:rFonts w:asciiTheme="minorHAnsi" w:hAnsiTheme="minorHAnsi" w:cs="TimesNewRomanPSMT"/>
+          <w:noProof w:val="0"/>
+          <w:lang w:val="en-US"/>
+        </w:rPr>
+        <w:t xml:space="preserve">and verified that the statnet ergm </w:t>
       </w:r>
       <w:proofErr w:type="spellStart"/>
       <w:r>
@@ -7262,7 +7117,7 @@
           <w:noProof w:val="0"/>
           <w:lang w:val="en-US"/>
         </w:rPr>
-        <w:t>We</w:t>
+        <w:t>gwdegree</w:t>
       </w:r>
       <w:proofErr w:type="spellEnd"/>
       <w:r>
@@ -7271,90 +7126,56 @@
           <w:noProof w:val="0"/>
           <w:lang w:val="en-US"/>
         </w:rPr>
-        <w:t xml:space="preserve"> have amended the wording </w:t>
-      </w:r>
+        <w:t xml:space="preserve"> terms should be interpretated as you suggest, as they include 1-degree as the first term in the sum, the 2-degree term therefore receives a negative sign, resulting in the opposite interpretation of the </w:t>
+      </w:r>
+      <w:proofErr w:type="spellStart"/>
       <w:r>
         <w:rPr>
           <w:rFonts w:asciiTheme="minorHAnsi" w:hAnsiTheme="minorHAnsi" w:cs="TimesNewRomanPSMT"/>
           <w:noProof w:val="0"/>
           <w:lang w:val="en-US"/>
         </w:rPr>
-        <w:t xml:space="preserve">in the text </w:t>
-      </w:r>
+        <w:t>gwdegree</w:t>
+      </w:r>
+      <w:proofErr w:type="spellEnd"/>
       <w:r>
         <w:rPr>
           <w:rFonts w:asciiTheme="minorHAnsi" w:hAnsiTheme="minorHAnsi" w:cs="TimesNewRomanPSMT"/>
           <w:noProof w:val="0"/>
           <w:lang w:val="en-US"/>
         </w:rPr>
-        <w:t xml:space="preserve">and verified that the statnet ergm </w:t>
-      </w:r>
-      <w:proofErr w:type="spellStart"/>
+        <w:t xml:space="preserve"> parameter to the combination of 2</w:t>
+      </w:r>
       <w:r>
         <w:rPr>
           <w:rFonts w:asciiTheme="minorHAnsi" w:hAnsiTheme="minorHAnsi" w:cs="TimesNewRomanPSMT"/>
           <w:noProof w:val="0"/>
           <w:lang w:val="en-US"/>
         </w:rPr>
-        <w:t>gwdegree</w:t>
-      </w:r>
-      <w:proofErr w:type="spellEnd"/>
+        <w:t>-</w:t>
+      </w:r>
       <w:r>
         <w:rPr>
           <w:rFonts w:asciiTheme="minorHAnsi" w:hAnsiTheme="minorHAnsi" w:cs="TimesNewRomanPSMT"/>
           <w:noProof w:val="0"/>
           <w:lang w:val="en-US"/>
         </w:rPr>
-        <w:t xml:space="preserve"> terms should be interpretated as you suggest, as they include 1-degree as the first term in the sum, the 2-degree term therefore receives a negative sign, resulting in the opposite interpretation of the </w:t>
-      </w:r>
-      <w:proofErr w:type="spellStart"/>
+        <w:t xml:space="preserve"> and 3</w:t>
+      </w:r>
       <w:r>
         <w:rPr>
           <w:rFonts w:asciiTheme="minorHAnsi" w:hAnsiTheme="minorHAnsi" w:cs="TimesNewRomanPSMT"/>
           <w:noProof w:val="0"/>
           <w:lang w:val="en-US"/>
         </w:rPr>
-        <w:t>gwdegree</w:t>
-      </w:r>
-      <w:proofErr w:type="spellEnd"/>
+        <w:t>-</w:t>
+      </w:r>
       <w:r>
         <w:rPr>
           <w:rFonts w:asciiTheme="minorHAnsi" w:hAnsiTheme="minorHAnsi" w:cs="TimesNewRomanPSMT"/>
           <w:noProof w:val="0"/>
           <w:lang w:val="en-US"/>
         </w:rPr>
-        <w:t xml:space="preserve"> parameter to the combination of 2</w:t>
-      </w:r>
-      <w:r>
-        <w:rPr>
-          <w:rFonts w:asciiTheme="minorHAnsi" w:hAnsiTheme="minorHAnsi" w:cs="TimesNewRomanPSMT"/>
-          <w:noProof w:val="0"/>
-          <w:lang w:val="en-US"/>
-        </w:rPr>
-        <w:t>-</w:t>
-      </w:r>
-      <w:r>
-        <w:rPr>
-          <w:rFonts w:asciiTheme="minorHAnsi" w:hAnsiTheme="minorHAnsi" w:cs="TimesNewRomanPSMT"/>
-          <w:noProof w:val="0"/>
-          <w:lang w:val="en-US"/>
-        </w:rPr>
-        <w:t xml:space="preserve"> and 3</w:t>
-      </w:r>
-      <w:r>
-        <w:rPr>
-          <w:rFonts w:asciiTheme="minorHAnsi" w:hAnsiTheme="minorHAnsi" w:cs="TimesNewRomanPSMT"/>
-          <w:noProof w:val="0"/>
-          <w:lang w:val="en-US"/>
-        </w:rPr>
-        <w:t>-</w:t>
-      </w:r>
-      <w:r>
-        <w:rPr>
-          <w:rFonts w:asciiTheme="minorHAnsi" w:hAnsiTheme="minorHAnsi" w:cs="TimesNewRomanPSMT"/>
-          <w:noProof w:val="0"/>
-          <w:lang w:val="en-US"/>
-        </w:rPr>
         <w:t>star parameters. We have updated the wording in the case study to this effect.</w:t>
       </w:r>
     </w:p>
@@ -7381,6 +7202,7 @@
           <w:i/>
           <w:iCs/>
         </w:rPr>
+        <w:lastRenderedPageBreak/>
         <w:t>Minor points:</w:t>
       </w:r>
     </w:p>
@@ -7407,7 +7229,6 @@
           <w:i/>
           <w:iCs/>
         </w:rPr>
-        <w:lastRenderedPageBreak/>
         <w:t>Some typos or missing references, easily fixed e.g.:</w:t>
       </w:r>
     </w:p>
@@ -7846,6 +7667,7 @@
           <w:i/>
           <w:iCs/>
         </w:rPr>
+        <w:lastRenderedPageBreak/>
         <w:t>Levy, M., Lubell, M., Leifeld, P., &amp; Cranmer, S. (2016). Interpretation of GW-Degree Estimates in ERGMs. Political Networks 2016 (Conference poster). https://doi.org/10.6084/m9.figshare.3465020</w:t>
       </w:r>
     </w:p>
@@ -7872,7 +7694,6 @@
           <w:i/>
           <w:iCs/>
         </w:rPr>
-        <w:lastRenderedPageBreak/>
         <w:t>Saul, Z. M., &amp; Filkov, V. (2007). Exploring biological network structure using exponential random graph models. Bioinformatics, 23(19), 2604-2611.</w:t>
       </w:r>
     </w:p>
@@ -8508,6 +8329,7 @@
           <w:i/>
           <w:iCs/>
         </w:rPr>
+        <w:lastRenderedPageBreak/>
         <w:t>2. The shades of the boxes in Figs. 1-6 are the same, so I was not</w:t>
       </w:r>
       <w:r>

</xml_diff>

<commit_message>
These are the final commits on my list. I will proof-read the final version  after Duncan's commits. The open issues are in *red* in the response letter.
</commit_message>
<xml_diff>
--- a/major_revisions_response_git.docx
+++ b/major_revisions_response_git.docx
@@ -806,22 +806,8 @@
       <w:r>
         <w:rPr>
           <w:rFonts w:ascii="Cambria" w:eastAsia="Cambria" w:hAnsi="Cambria" w:cs="Cambria"/>
-          <w:sz w:val="22"/>
-          <w:szCs w:val="22"/>
-        </w:rPr>
-        <w:t>June</w:t>
-      </w:r>
-      <w:r>
-        <w:rPr>
-          <w:rFonts w:ascii="Cambria" w:eastAsia="Cambria" w:hAnsi="Cambria" w:cs="Cambria"/>
-        </w:rPr>
-        <w:t xml:space="preserve"> </w:t>
-      </w:r>
-      <w:r>
-        <w:rPr>
-          <w:rFonts w:ascii="Cambria" w:eastAsia="Cambria" w:hAnsi="Cambria" w:cs="Cambria"/>
-        </w:rPr>
-        <w:t>9</w:t>
+        </w:rPr>
+        <w:t>August 22</w:t>
       </w:r>
       <w:r>
         <w:rPr>
@@ -1085,24 +1071,7 @@
         <w:rPr>
           <w:rFonts w:asciiTheme="minorHAnsi" w:eastAsia="Cambria" w:hAnsiTheme="minorHAnsi" w:cs="Cambria"/>
         </w:rPr>
-        <w:t>presentation …</w:t>
-      </w:r>
-      <w:r>
-        <w:rPr>
-          <w:rFonts w:asciiTheme="minorHAnsi" w:eastAsia="Cambria" w:hAnsiTheme="minorHAnsi" w:cs="Cambria"/>
-        </w:rPr>
-        <w:t xml:space="preserve"> </w:t>
-      </w:r>
-      <w:r>
-        <w:rPr>
-          <w:rFonts w:asciiTheme="minorHAnsi" w:eastAsiaTheme="minorEastAsia" w:hAnsiTheme="minorHAnsi" w:cstheme="minorBidi"/>
-          <w:b/>
-          <w:bCs/>
-          <w:noProof w:val="0"/>
-          <w:color w:val="FF0000"/>
-          <w:lang w:eastAsia="ja-JP"/>
-        </w:rPr>
-        <w:t>TODO on final read through</w:t>
+        <w:t>structure and writing of the paper. The coherence of the presented analyses and their descriptions is greatly improved.</w:t>
       </w:r>
     </w:p>
     <w:p>
@@ -1430,7 +1399,6 @@
           <w:rFonts w:asciiTheme="minorHAnsi" w:hAnsiTheme="minorHAnsi"/>
           <w:u w:val="single"/>
         </w:rPr>
-        <w:lastRenderedPageBreak/>
         <w:t>Joint Editor</w:t>
       </w:r>
       <w:r>
@@ -1564,6 +1532,7 @@
         <w:rPr>
           <w:b/>
           <w:bCs/>
+          <w:lang w:val="en-US"/>
         </w:rPr>
       </w:pPr>
       <w:r>
@@ -1575,18 +1544,28 @@
       </w:r>
       <w:proofErr w:type="gramEnd"/>
       <w:r>
-        <w:t xml:space="preserve"> jargon and improving the quality of the text overall.</w:t>
-      </w:r>
-      <w:r>
-        <w:t xml:space="preserve"> </w:t>
-      </w:r>
-      <w:r>
-        <w:rPr>
-          <w:b/>
-          <w:bCs/>
-          <w:color w:val="FF0000"/>
-        </w:rPr>
-        <w:t>TODO on final read through</w:t>
+        <w:t xml:space="preserve"> jargon and improving the quality of the text overall</w:t>
+      </w:r>
+      <w:r>
+        <w:t xml:space="preserve">. </w:t>
+      </w:r>
+      <w:r>
+        <w:rPr>
+          <w:lang w:val="en-US"/>
+        </w:rPr>
+        <w:t xml:space="preserve">These changes are detailed in the responses below and those to the </w:t>
+      </w:r>
+      <w:r>
+        <w:rPr>
+          <w:lang w:val="en-US"/>
+        </w:rPr>
+        <w:t>Associate Editor and</w:t>
+      </w:r>
+      <w:r>
+        <w:rPr>
+          <w:lang w:val="en-US"/>
+        </w:rPr>
+        <w:t xml:space="preserve"> reviewers.</w:t>
       </w:r>
     </w:p>
     <w:p>
@@ -1628,7 +1607,22 @@
         <w:pStyle w:val="ListParagraph"/>
       </w:pPr>
       <w:r>
-        <w:t xml:space="preserve">The revised text is not XX pages long. </w:t>
+        <w:t>The revised text is no</w:t>
+      </w:r>
+      <w:r>
+        <w:t>w</w:t>
+      </w:r>
+      <w:r>
+        <w:t xml:space="preserve"> </w:t>
+      </w:r>
+      <w:r>
+        <w:rPr>
+          <w:color w:val="FF0000"/>
+        </w:rPr>
+        <w:t xml:space="preserve">XX </w:t>
+      </w:r>
+      <w:r>
+        <w:t xml:space="preserve">pages long. </w:t>
       </w:r>
       <w:r>
         <w:t xml:space="preserve"> </w:t>
@@ -1640,6 +1634,14 @@
           <w:color w:val="FF0000"/>
         </w:rPr>
         <w:t>TODO on final read through</w:t>
+      </w:r>
+      <w:r>
+        <w:rPr>
+          <w:b/>
+          <w:bCs/>
+          <w:color w:val="FF0000"/>
+        </w:rPr>
+        <w:t>: Count the number of pages.</w:t>
       </w:r>
     </w:p>
     <w:p>
@@ -1914,6 +1916,7 @@
           <w:color w:val="000000"/>
           <w:lang w:val="en-US"/>
         </w:rPr>
+        <w:lastRenderedPageBreak/>
         <w:t>In this discussion, clearly separate model specification, interpretation, estimation, explicit comparisons between the two models, and other such topics.</w:t>
       </w:r>
     </w:p>
@@ -2267,29 +2270,7 @@
           <w:color w:val="000000"/>
           <w:lang w:val="en-US"/>
         </w:rPr>
-        <w:t xml:space="preserve">Say something about the interpretation of the </w:t>
-      </w:r>
-      <w:proofErr w:type="gramStart"/>
-      <w:r>
-        <w:rPr>
-          <w:rFonts w:cs="Calibri"/>
-          <w:i/>
-          <w:iCs/>
-          <w:color w:val="000000"/>
-          <w:lang w:val="en-US"/>
-        </w:rPr>
-        <w:t>parameters</w:t>
-      </w:r>
-      <w:proofErr w:type="gramEnd"/>
-      <w:r>
-        <w:rPr>
-          <w:rFonts w:cs="Calibri"/>
-          <w:i/>
-          <w:iCs/>
-          <w:color w:val="000000"/>
-          <w:lang w:val="en-US"/>
-        </w:rPr>
-        <w:t xml:space="preserve"> theta in both models. Without this, it is harder to understand what to make of the examples that come later, and the comparisons between them.</w:t>
+        <w:t>Say something about the interpretation of the parameters theta in both models. Without this, it is harder to understand what to make of the examples that come later, and the comparisons between them.</w:t>
       </w:r>
     </w:p>
     <w:p>
@@ -2684,6 +2665,7 @@
           <w:color w:val="000000"/>
           <w:lang w:val="en-US"/>
         </w:rPr>
+        <w:lastRenderedPageBreak/>
         <w:t>Make the captions more self-contained and self-explanatory.</w:t>
       </w:r>
     </w:p>
@@ -3477,6 +3459,7 @@
         <w:rPr>
           <w:rFonts w:asciiTheme="minorHAnsi" w:hAnsiTheme="minorHAnsi"/>
         </w:rPr>
+        <w:lastRenderedPageBreak/>
         <w:t>We have removed the results for the Office layout network using edge ordering by usefulness, and reduced the commentary on this issue. While this is of interest it does not address the primary point of the paper.</w:t>
       </w:r>
     </w:p>
@@ -3499,7 +3482,6 @@
         <w:rPr>
           <w:rFonts w:asciiTheme="minorHAnsi" w:hAnsiTheme="minorHAnsi"/>
         </w:rPr>
-        <w:lastRenderedPageBreak/>
         <w:t xml:space="preserve">Answering the direct question: Yes, we used the non-uniform choice for </w:t>
       </w:r>
       <w:r>
@@ -3942,17 +3924,13 @@
         <w:ind w:left="720"/>
         <w:rPr>
           <w:rFonts w:cs="Calibri"/>
-          <w:i/>
-          <w:iCs/>
-          <w:color w:val="000000"/>
-          <w:lang w:val="en-US"/>
-        </w:rPr>
-      </w:pPr>
-      <w:r>
-        <w:rPr>
-          <w:rFonts w:cs="Calibri"/>
-          <w:i/>
-          <w:iCs/>
+          <w:color w:val="000000"/>
+          <w:lang w:val="en-US"/>
+        </w:rPr>
+      </w:pPr>
+      <w:r>
+        <w:rPr>
+          <w:rFonts w:cs="Calibri"/>
           <w:color w:val="000000"/>
           <w:lang w:val="en-US"/>
         </w:rPr>
@@ -3961,28 +3939,66 @@
       <w:r>
         <w:rPr>
           <w:rFonts w:cs="Calibri"/>
-          <w:i/>
-          <w:iCs/>
-          <w:color w:val="000000"/>
-          <w:lang w:val="en-US"/>
-        </w:rPr>
-        <w:t xml:space="preserve">tabular form was to restrictive to discuss the questions. We have removed Table 8 and placed its contents at the top of Section 5. This enabled us to expand on the questions. Under the list we describe the criteria we used to decide on these questions </w:t>
-      </w:r>
-      <w:r>
-        <w:rPr>
-          <w:b/>
-          <w:bCs/>
-          <w:color w:val="FF0000"/>
-        </w:rPr>
-        <w:t>TODO</w:t>
-      </w:r>
-      <w:r>
-        <w:rPr>
-          <w:b/>
-          <w:bCs/>
-          <w:color w:val="FF0000"/>
-        </w:rPr>
-        <w:t xml:space="preserve"> Mark</w:t>
+          <w:color w:val="000000"/>
+          <w:lang w:val="en-US"/>
+        </w:rPr>
+        <w:t>tabular form was to restrictive to discuss the questions. We have removed Table 8 and placed its contents at the top of Section 5. This enabled us to expand on the questions</w:t>
+      </w:r>
+      <w:r>
+        <w:rPr>
+          <w:rFonts w:cs="Calibri"/>
+          <w:color w:val="000000"/>
+          <w:lang w:val="en-US"/>
+        </w:rPr>
+        <w:t>/criteria and provide overall motivation at the beginning of the section</w:t>
+      </w:r>
+      <w:r>
+        <w:rPr>
+          <w:rFonts w:cs="Calibri"/>
+          <w:color w:val="000000"/>
+          <w:lang w:val="en-US"/>
+        </w:rPr>
+        <w:t xml:space="preserve">. </w:t>
+      </w:r>
+      <w:r>
+        <w:rPr>
+          <w:rFonts w:cs="Calibri"/>
+          <w:color w:val="000000"/>
+          <w:lang w:val="en-US"/>
+        </w:rPr>
+        <w:t>After each question in</w:t>
+      </w:r>
+      <w:r>
+        <w:rPr>
+          <w:rFonts w:cs="Calibri"/>
+          <w:color w:val="000000"/>
+          <w:lang w:val="en-US"/>
+        </w:rPr>
+        <w:t xml:space="preserve"> the list we describe the criteria we used to </w:t>
+      </w:r>
+      <w:r>
+        <w:rPr>
+          <w:rFonts w:cs="Calibri"/>
+          <w:color w:val="000000"/>
+          <w:lang w:val="en-US"/>
+        </w:rPr>
+        <w:t>include the</w:t>
+      </w:r>
+      <w:r>
+        <w:rPr>
+          <w:rFonts w:cs="Calibri"/>
+          <w:color w:val="000000"/>
+          <w:lang w:val="en-US"/>
+        </w:rPr>
+        <w:t xml:space="preserve"> question</w:t>
+      </w:r>
+      <w:r>
+        <w:rPr>
+          <w:rFonts w:cs="Calibri"/>
+          <w:color w:val="000000"/>
+          <w:lang w:val="en-US"/>
+        </w:rPr>
+        <w:t>. This was a very helpful suggestion.</w:t>
       </w:r>
     </w:p>
     <w:p>
@@ -4157,43 +4173,102 @@
           <w:color w:val="000000"/>
           <w:lang w:val="en-US"/>
         </w:rPr>
-        <w:t>Please provide example code for fitting the two kinds of models. This is particularly useful in a comparative paper like this. It can be included as supplementary materials or even (if short and simple) in the appendix. Also, in the “Access to data and computer code” statement on the manuscript submission system (see also the instructions to the authors) provide links to the seven examples for which the data are publicly available (as mentioned on p 6).</w:t>
-      </w:r>
-    </w:p>
-    <w:p>
-      <w:pPr>
-        <w:pStyle w:val="ListParagraph"/>
-        <w:autoSpaceDE w:val="0"/>
-        <w:autoSpaceDN w:val="0"/>
-        <w:adjustRightInd w:val="0"/>
-        <w:rPr>
-          <w:rFonts w:cs="Calibri"/>
-          <w:i/>
-          <w:iCs/>
-          <w:color w:val="000000"/>
-          <w:lang w:val="en-US"/>
-        </w:rPr>
-      </w:pPr>
-    </w:p>
-    <w:p>
-      <w:pPr>
-        <w:pStyle w:val="ListParagraph"/>
-        <w:autoSpaceDE w:val="0"/>
-        <w:autoSpaceDN w:val="0"/>
-        <w:adjustRightInd w:val="0"/>
-        <w:rPr>
-          <w:rFonts w:cs="Calibri"/>
-          <w:color w:val="000000"/>
-          <w:lang w:val="en-US"/>
-        </w:rPr>
-      </w:pPr>
-      <w:r>
-        <w:rPr>
-          <w:rFonts w:cs="Calibri"/>
-          <w:color w:val="000000"/>
-          <w:lang w:val="en-US"/>
-        </w:rPr>
-        <w:t>We have included example code in Appendix A.</w:t>
+        <w:t xml:space="preserve">Please provide example code for fitting the two kinds of models. This is particularly useful in a comparative paper like this. It can be included as supplementary materials or even (if short and simple) in the appendix. Also, in the “Access to data and computer code” statement on the </w:t>
+      </w:r>
+      <w:r>
+        <w:rPr>
+          <w:rFonts w:cs="Calibri"/>
+          <w:i/>
+          <w:iCs/>
+          <w:color w:val="000000"/>
+          <w:lang w:val="en-US"/>
+        </w:rPr>
+        <w:lastRenderedPageBreak/>
+        <w:t>manuscript submission system (see also the instructions to the authors) provide links to the seven examples for which the data are publicly available (as mentioned on p 6).</w:t>
+      </w:r>
+    </w:p>
+    <w:p>
+      <w:pPr>
+        <w:pStyle w:val="ListParagraph"/>
+        <w:autoSpaceDE w:val="0"/>
+        <w:autoSpaceDN w:val="0"/>
+        <w:adjustRightInd w:val="0"/>
+        <w:rPr>
+          <w:rFonts w:cs="Calibri"/>
+          <w:i/>
+          <w:iCs/>
+          <w:color w:val="000000"/>
+          <w:lang w:val="en-US"/>
+        </w:rPr>
+      </w:pPr>
+    </w:p>
+    <w:p>
+      <w:pPr>
+        <w:pStyle w:val="ListParagraph"/>
+        <w:autoSpaceDE w:val="0"/>
+        <w:autoSpaceDN w:val="0"/>
+        <w:adjustRightInd w:val="0"/>
+        <w:rPr>
+          <w:rFonts w:cs="Calibri"/>
+          <w:color w:val="000000"/>
+          <w:lang w:val="en-US"/>
+        </w:rPr>
+      </w:pPr>
+      <w:r>
+        <w:rPr>
+          <w:rFonts w:cs="Calibri"/>
+          <w:color w:val="000000"/>
+          <w:lang w:val="en-US"/>
+        </w:rPr>
+        <w:t>We</w:t>
+      </w:r>
+      <w:r>
+        <w:rPr>
+          <w:rFonts w:cs="Calibri"/>
+          <w:color w:val="000000"/>
+          <w:lang w:val="en-US"/>
+        </w:rPr>
+        <w:t xml:space="preserve"> have developed a GitHub site with the publicly available data and code to model it. It is linked in the </w:t>
+      </w:r>
+      <w:r>
+        <w:rPr>
+          <w:rFonts w:cs="Calibri"/>
+          <w:color w:val="000000"/>
+          <w:lang w:val="en-US"/>
+        </w:rPr>
+        <w:t>“Access to data and computer code” statement</w:t>
+      </w:r>
+      <w:r>
+        <w:rPr>
+          <w:rFonts w:cs="Calibri"/>
+          <w:color w:val="000000"/>
+          <w:lang w:val="en-US"/>
+        </w:rPr>
+        <w:t xml:space="preserve">. The site is likely more accessible an appendix </w:t>
+      </w:r>
+      <w:r>
+        <w:rPr>
+          <w:rFonts w:cs="Calibri"/>
+          <w:color w:val="000000"/>
+          <w:lang w:val="en-US"/>
+        </w:rPr>
+        <w:t xml:space="preserve">or </w:t>
+      </w:r>
+      <w:r>
+        <w:rPr>
+          <w:rFonts w:cs="Calibri"/>
+          <w:color w:val="000000"/>
+          <w:lang w:val="en-US"/>
+        </w:rPr>
+        <w:t>supplementary materials</w:t>
+      </w:r>
+      <w:r>
+        <w:rPr>
+          <w:rFonts w:cs="Calibri"/>
+          <w:color w:val="000000"/>
+          <w:lang w:val="en-US"/>
+        </w:rPr>
+        <w:t>.</w:t>
       </w:r>
     </w:p>
     <w:p>
@@ -4237,7 +4312,17 @@
           <w:color w:val="FF0000"/>
           <w:lang w:val="en-US"/>
         </w:rPr>
-        <w:t>“Access to data and computer code”?</w:t>
+        <w:t>“Access to data and computer code”</w:t>
+      </w:r>
+      <w:r>
+        <w:rPr>
+          <w:rFonts w:cs="Calibri"/>
+          <w:i/>
+          <w:iCs/>
+          <w:color w:val="FF0000"/>
+          <w:lang w:val="en-US"/>
+        </w:rPr>
+        <w:t xml:space="preserve"> confirm.</w:t>
       </w:r>
     </w:p>
     <w:p>
@@ -4278,7 +4363,6 @@
           <w:color w:val="000000"/>
           <w:lang w:val="en-US"/>
         </w:rPr>
-        <w:lastRenderedPageBreak/>
         <w:t>Other comments:</w:t>
       </w:r>
     </w:p>
@@ -4987,6 +5071,7 @@
           <w:color w:val="000000"/>
           <w:lang w:val="en-US"/>
         </w:rPr>
+        <w:lastRenderedPageBreak/>
         <w:t xml:space="preserve">We have </w:t>
       </w:r>
       <w:r>
@@ -5158,7 +5243,6 @@
           <w:color w:val="000000"/>
           <w:lang w:val="en-US"/>
         </w:rPr>
-        <w:lastRenderedPageBreak/>
         <w:t>These broken references have been corrected.</w:t>
       </w:r>
     </w:p>
@@ -5494,25 +5578,6 @@
     </w:p>
     <w:p>
       <w:pPr>
-        <w:rPr>
-          <w:rFonts w:cstheme="minorBidi"/>
-          <w:b/>
-          <w:bCs/>
-          <w:noProof w:val="0"/>
-          <w:color w:val="FF0000"/>
-        </w:rPr>
-      </w:pPr>
-      <w:r>
-        <w:rPr>
-          <w:b/>
-          <w:bCs/>
-          <w:color w:val="FF0000"/>
-        </w:rPr>
-        <w:t>TODO on final read through</w:t>
-      </w:r>
-    </w:p>
-    <w:p>
-      <w:pPr>
         <w:autoSpaceDE w:val="0"/>
         <w:autoSpaceDN w:val="0"/>
         <w:adjustRightInd w:val="0"/>
@@ -5532,7 +5597,43 @@
           <w:color w:val="000000"/>
           <w:lang w:val="en-US"/>
         </w:rPr>
-        <w:t>We have carefully edited the paper to improve this aspect.</w:t>
+        <w:t xml:space="preserve">We have carefully </w:t>
+      </w:r>
+      <w:r>
+        <w:rPr>
+          <w:rFonts w:asciiTheme="minorHAnsi" w:hAnsiTheme="minorHAnsi" w:cs="Calibri"/>
+          <w:noProof w:val="0"/>
+          <w:color w:val="000000"/>
+          <w:lang w:val="en-US"/>
+        </w:rPr>
+        <w:t>rewritten</w:t>
+      </w:r>
+      <w:r>
+        <w:rPr>
+          <w:rFonts w:asciiTheme="minorHAnsi" w:hAnsiTheme="minorHAnsi" w:cs="Calibri"/>
+          <w:noProof w:val="0"/>
+          <w:color w:val="000000"/>
+          <w:lang w:val="en-US"/>
+        </w:rPr>
+        <w:t xml:space="preserve"> the paper to improve </w:t>
+      </w:r>
+      <w:r>
+        <w:rPr>
+          <w:rFonts w:asciiTheme="minorHAnsi" w:hAnsiTheme="minorHAnsi" w:cs="Calibri"/>
+          <w:noProof w:val="0"/>
+          <w:color w:val="000000"/>
+          <w:lang w:val="en-US"/>
+        </w:rPr>
+        <w:t>the clarity and structure. These changes are detailed in the responses below and those to the other reviewers</w:t>
+      </w:r>
+      <w:r>
+        <w:rPr>
+          <w:rFonts w:asciiTheme="minorHAnsi" w:hAnsiTheme="minorHAnsi" w:cs="Calibri"/>
+          <w:noProof w:val="0"/>
+          <w:color w:val="000000"/>
+          <w:lang w:val="en-US"/>
+        </w:rPr>
+        <w:t>.</w:t>
       </w:r>
     </w:p>
     <w:p>
@@ -5773,31 +5874,15 @@
           <w:color w:val="000000"/>
           <w:lang w:val="en-US"/>
         </w:rPr>
-        <w:t xml:space="preserve">many goodness-of-fit figures to Appendix B. </w:t>
-      </w:r>
-      <w:r>
-        <w:rPr>
-          <w:rFonts w:cs="Calibri"/>
-          <w:color w:val="000000"/>
-          <w:lang w:val="en-US"/>
-        </w:rPr>
-        <w:t>figures and tables</w:t>
-      </w:r>
-      <w:r>
-        <w:rPr>
-          <w:rFonts w:cs="Calibri"/>
-          <w:color w:val="000000"/>
-          <w:lang w:val="en-US"/>
-        </w:rPr>
-        <w:t xml:space="preserve">… </w:t>
-      </w:r>
-      <w:r>
-        <w:rPr>
-          <w:b/>
-          <w:bCs/>
-          <w:color w:val="FF0000"/>
-        </w:rPr>
-        <w:t>TODO</w:t>
+        <w:t xml:space="preserve">many goodness-of-fit figures to Appendix </w:t>
+      </w:r>
+      <w:r>
+        <w:rPr>
+          <w:rFonts w:cs="Calibri"/>
+          <w:color w:val="000000"/>
+          <w:lang w:val="en-US"/>
+        </w:rPr>
+        <w:t>A. We have added explanations for the included statistical summaries.</w:t>
       </w:r>
     </w:p>
     <w:p>
@@ -5842,6 +5927,7 @@
           <w:color w:val="000000"/>
           <w:lang w:val="en-US"/>
         </w:rPr>
+        <w:lastRenderedPageBreak/>
         <w:t>Table 9: I personally could not follow the results presented in this table. I would also like to see more quantitative summaries of the overall results on the ensemble to see whether there is support for the claims put forward by the authors in the comparison between the methods.</w:t>
       </w:r>
     </w:p>
@@ -5868,51 +5954,59 @@
         <w:adjustRightInd w:val="0"/>
         <w:ind w:left="360"/>
         <w:rPr>
+          <w:rFonts w:cs="Calibri"/>
+          <w:color w:val="000000"/>
+          <w:lang w:val="en-US"/>
+        </w:rPr>
+      </w:pPr>
+      <w:r>
+        <w:rPr>
+          <w:rFonts w:cs="Calibri"/>
+          <w:color w:val="000000"/>
+          <w:lang w:val="en-US"/>
+        </w:rPr>
+        <w:t xml:space="preserve">We </w:t>
+      </w:r>
+      <w:r>
+        <w:rPr>
+          <w:rFonts w:cs="Calibri"/>
+          <w:color w:val="000000"/>
+          <w:lang w:val="en-US"/>
+        </w:rPr>
+        <w:t xml:space="preserve">embedded Table 9 (now Table 7) in </w:t>
+      </w:r>
+      <w:r>
+        <w:rPr>
+          <w:rFonts w:cs="Calibri"/>
+          <w:color w:val="000000"/>
+          <w:lang w:val="en-US"/>
+        </w:rPr>
+        <w:t xml:space="preserve">the new </w:t>
+      </w:r>
+      <w:r>
+        <w:rPr>
+          <w:rFonts w:cs="Calibri"/>
+          <w:color w:val="000000"/>
+          <w:lang w:val="en-US"/>
+        </w:rPr>
+        <w:t>Section 5</w:t>
+      </w:r>
+      <w:r>
+        <w:rPr>
+          <w:rFonts w:cs="Calibri"/>
+          <w:color w:val="000000"/>
+          <w:lang w:val="en-US"/>
+        </w:rPr>
+        <w:t>, to make it clearer.</w:t>
+      </w:r>
+      <w:r>
+        <w:rPr>
           <w:rFonts w:asciiTheme="minorHAnsi" w:hAnsiTheme="minorHAnsi" w:cs="Calibri"/>
           <w:noProof w:val="0"/>
           <w:color w:val="000000"/>
           <w:lang w:val="en-US"/>
         </w:rPr>
-      </w:pPr>
-      <w:r>
-        <w:rPr>
-          <w:rFonts w:cs="Calibri"/>
-          <w:color w:val="000000"/>
-          <w:lang w:val="en-US"/>
-        </w:rPr>
-        <w:t xml:space="preserve">We </w:t>
-      </w:r>
-      <w:r>
-        <w:rPr>
-          <w:rFonts w:cs="Calibri"/>
-          <w:color w:val="000000"/>
-          <w:lang w:val="en-US"/>
-        </w:rPr>
-        <w:t xml:space="preserve">embedded Table 9 (now Table 7) in </w:t>
-      </w:r>
-      <w:r>
-        <w:rPr>
-          <w:rFonts w:cs="Calibri"/>
-          <w:color w:val="000000"/>
-          <w:lang w:val="en-US"/>
-        </w:rPr>
-        <w:t xml:space="preserve">the new </w:t>
-      </w:r>
-      <w:r>
-        <w:rPr>
-          <w:rFonts w:cs="Calibri"/>
-          <w:color w:val="000000"/>
-          <w:lang w:val="en-US"/>
-        </w:rPr>
-        <w:t>Section 5</w:t>
-      </w:r>
-      <w:r>
-        <w:rPr>
-          <w:rFonts w:cs="Calibri"/>
-          <w:color w:val="000000"/>
-          <w:lang w:val="en-US"/>
-        </w:rPr>
-        <w:t>, to make it clearer.</w:t>
+        <w:t xml:space="preserve"> </w:t>
       </w:r>
       <w:r>
         <w:rPr>
@@ -5921,84 +6015,113 @@
           <w:color w:val="000000"/>
           <w:lang w:val="en-US"/>
         </w:rPr>
+        <w:t>We have now included a list of the column headings with more detailed explanation, as well as providing a column proportion.</w:t>
+      </w:r>
+      <w:r>
+        <w:rPr>
+          <w:rFonts w:asciiTheme="minorHAnsi" w:hAnsiTheme="minorHAnsi" w:cs="Calibri"/>
+          <w:noProof w:val="0"/>
+          <w:color w:val="000000"/>
+          <w:lang w:val="en-US"/>
+        </w:rPr>
         <w:t xml:space="preserve"> </w:t>
       </w:r>
       <w:r>
         <w:rPr>
-          <w:rFonts w:asciiTheme="minorHAnsi" w:hAnsiTheme="minorHAnsi" w:cs="Calibri"/>
-          <w:noProof w:val="0"/>
-          <w:color w:val="000000"/>
-          <w:lang w:val="en-US"/>
-        </w:rPr>
-        <w:t>We have now included a list of the column headings with more detailed explanation, as well as providing a column proportion.</w:t>
-      </w:r>
-    </w:p>
-    <w:p>
-      <w:pPr>
-        <w:autoSpaceDE w:val="0"/>
-        <w:autoSpaceDN w:val="0"/>
-        <w:adjustRightInd w:val="0"/>
-        <w:ind w:left="360"/>
-        <w:rPr>
-          <w:rFonts w:asciiTheme="minorHAnsi" w:hAnsiTheme="minorHAnsi" w:cs="Calibri"/>
-          <w:b/>
-          <w:bCs/>
-          <w:noProof w:val="0"/>
-          <w:color w:val="000000"/>
-          <w:lang w:val="en-US"/>
-        </w:rPr>
-      </w:pPr>
-    </w:p>
-    <w:p>
-      <w:pPr>
-        <w:pStyle w:val="ListParagraph"/>
-        <w:autoSpaceDE w:val="0"/>
-        <w:autoSpaceDN w:val="0"/>
-        <w:adjustRightInd w:val="0"/>
-        <w:ind w:left="360"/>
-        <w:rPr>
-          <w:rFonts w:cs="Calibri"/>
-          <w:color w:val="000000"/>
-          <w:lang w:val="en-US"/>
-        </w:rPr>
-      </w:pPr>
-      <w:r>
-        <w:rPr>
-          <w:b/>
-          <w:bCs/>
-          <w:color w:val="FF0000"/>
-        </w:rPr>
-        <w:t>TODO</w:t>
-      </w:r>
-    </w:p>
-    <w:p>
-      <w:pPr>
-        <w:autoSpaceDE w:val="0"/>
-        <w:autoSpaceDN w:val="0"/>
-        <w:adjustRightInd w:val="0"/>
-        <w:rPr>
-          <w:rFonts w:asciiTheme="minorHAnsi" w:hAnsiTheme="minorHAnsi" w:cs="Calibri"/>
-          <w:i/>
-          <w:iCs/>
-          <w:noProof w:val="0"/>
-          <w:color w:val="000000"/>
-          <w:lang w:val="en-US"/>
-        </w:rPr>
-      </w:pPr>
-    </w:p>
-    <w:p>
-      <w:pPr>
-        <w:autoSpaceDE w:val="0"/>
-        <w:autoSpaceDN w:val="0"/>
-        <w:adjustRightInd w:val="0"/>
-        <w:ind w:left="360"/>
-        <w:rPr>
-          <w:rFonts w:asciiTheme="minorHAnsi" w:hAnsiTheme="minorHAnsi" w:cs="Calibri"/>
-          <w:noProof w:val="0"/>
-          <w:color w:val="000000"/>
-          <w:lang w:val="en-US"/>
-        </w:rPr>
-      </w:pPr>
+          <w:rFonts w:cs="Calibri"/>
+          <w:color w:val="000000"/>
+          <w:lang w:val="en-US"/>
+        </w:rPr>
+        <w:t xml:space="preserve">We have </w:t>
+      </w:r>
+      <w:r>
+        <w:rPr>
+          <w:rFonts w:cs="Calibri"/>
+          <w:color w:val="000000"/>
+          <w:lang w:val="en-US"/>
+        </w:rPr>
+        <w:t xml:space="preserve">also </w:t>
+      </w:r>
+      <w:r>
+        <w:rPr>
+          <w:rFonts w:cs="Calibri"/>
+          <w:color w:val="000000"/>
+          <w:lang w:val="en-US"/>
+        </w:rPr>
+        <w:t>removed Table 8 and placed its contents at the top of Section 5. This enabled us to expand on the questions</w:t>
+      </w:r>
+      <w:r>
+        <w:rPr>
+          <w:rFonts w:cs="Calibri"/>
+          <w:color w:val="000000"/>
+          <w:lang w:val="en-US"/>
+        </w:rPr>
+        <w:t xml:space="preserve">/criteria and provide overall motivation </w:t>
+      </w:r>
+      <w:r>
+        <w:rPr>
+          <w:rFonts w:cs="Calibri"/>
+          <w:color w:val="000000"/>
+          <w:lang w:val="en-US"/>
+        </w:rPr>
+        <w:t xml:space="preserve">for the original Table 9 </w:t>
+      </w:r>
+      <w:r>
+        <w:rPr>
+          <w:rFonts w:cs="Calibri"/>
+          <w:color w:val="000000"/>
+          <w:lang w:val="en-US"/>
+        </w:rPr>
+        <w:t>at the beginning of the section</w:t>
+      </w:r>
+      <w:r>
+        <w:rPr>
+          <w:rFonts w:cs="Calibri"/>
+          <w:color w:val="000000"/>
+          <w:lang w:val="en-US"/>
+        </w:rPr>
+        <w:t xml:space="preserve">. </w:t>
+      </w:r>
+      <w:r>
+        <w:rPr>
+          <w:rFonts w:cs="Calibri"/>
+          <w:color w:val="000000"/>
+          <w:lang w:val="en-US"/>
+        </w:rPr>
+        <w:t>After each question in</w:t>
+      </w:r>
+      <w:r>
+        <w:rPr>
+          <w:rFonts w:cs="Calibri"/>
+          <w:color w:val="000000"/>
+          <w:lang w:val="en-US"/>
+        </w:rPr>
+        <w:t xml:space="preserve"> the list we describe the criteria we used to </w:t>
+      </w:r>
+      <w:r>
+        <w:rPr>
+          <w:rFonts w:cs="Calibri"/>
+          <w:color w:val="000000"/>
+          <w:lang w:val="en-US"/>
+        </w:rPr>
+        <w:t>include the</w:t>
+      </w:r>
+      <w:r>
+        <w:rPr>
+          <w:rFonts w:cs="Calibri"/>
+          <w:color w:val="000000"/>
+          <w:lang w:val="en-US"/>
+        </w:rPr>
+        <w:t xml:space="preserve"> question</w:t>
+      </w:r>
+      <w:r>
+        <w:rPr>
+          <w:rFonts w:cs="Calibri"/>
+          <w:color w:val="000000"/>
+          <w:lang w:val="en-US"/>
+        </w:rPr>
+        <w:t xml:space="preserve">. </w:t>
+      </w:r>
     </w:p>
     <w:p>
       <w:pPr>
@@ -6096,62 +6219,166 @@
     </w:p>
     <w:p>
       <w:pPr>
-        <w:pStyle w:val="ListParagraph"/>
         <w:autoSpaceDE w:val="0"/>
         <w:autoSpaceDN w:val="0"/>
         <w:adjustRightInd w:val="0"/>
         <w:ind w:left="360"/>
         <w:rPr>
-          <w:rFonts w:cs="Calibri"/>
-          <w:color w:val="000000"/>
-          <w:lang w:val="en-US"/>
-        </w:rPr>
-      </w:pPr>
-      <w:r>
-        <w:rPr>
+          <w:rFonts w:asciiTheme="minorHAnsi" w:hAnsiTheme="minorHAnsi" w:cs="Calibri"/>
+          <w:noProof w:val="0"/>
+          <w:color w:val="000000"/>
+          <w:lang w:val="en-US"/>
+        </w:rPr>
+      </w:pPr>
+      <w:r>
+        <w:rPr>
+          <w:rFonts w:asciiTheme="minorHAnsi" w:hAnsiTheme="minorHAnsi" w:cs="Calibri"/>
+          <w:noProof w:val="0"/>
+          <w:color w:val="000000"/>
+          <w:lang w:val="en-US"/>
+        </w:rPr>
+        <w:t>We have also keen to find ways to quantify the comparison. A possible tool are the goodness-of-fit metrics of Hunter, Goodreau and Handcock (2008). However, s</w:t>
+      </w:r>
+      <w:r>
+        <w:rPr>
+          <w:rFonts w:asciiTheme="minorHAnsi" w:hAnsiTheme="minorHAnsi" w:cs="Calibri"/>
+          <w:noProof w:val="0"/>
+          <w:color w:val="000000"/>
+          <w:lang w:val="en-US"/>
+        </w:rPr>
+        <w:t>cientists that model social network data typically</w:t>
+      </w:r>
+      <w:r>
+        <w:rPr>
+          <w:rFonts w:asciiTheme="minorHAnsi" w:hAnsiTheme="minorHAnsi" w:cs="Calibri"/>
+          <w:noProof w:val="0"/>
+          <w:color w:val="000000"/>
+          <w:lang w:val="en-US"/>
+        </w:rPr>
+        <w:t xml:space="preserve"> </w:t>
+      </w:r>
+      <w:r>
+        <w:rPr>
+          <w:rFonts w:asciiTheme="minorHAnsi" w:hAnsiTheme="minorHAnsi" w:cs="Calibri"/>
+          <w:noProof w:val="0"/>
+          <w:color w:val="000000"/>
+          <w:lang w:val="en-US"/>
+        </w:rPr>
+        <w:t xml:space="preserve">have multiple objectives with some models more suited to some of those objectives rather than others. </w:t>
+      </w:r>
+      <w:r>
+        <w:rPr>
+          <w:rFonts w:asciiTheme="minorHAnsi" w:hAnsiTheme="minorHAnsi" w:cs="Calibri"/>
+          <w:noProof w:val="0"/>
+          <w:color w:val="000000"/>
+          <w:lang w:val="en-US"/>
+        </w:rPr>
+        <w:t>Our</w:t>
+      </w:r>
+      <w:r>
+        <w:rPr>
+          <w:rFonts w:asciiTheme="minorHAnsi" w:hAnsiTheme="minorHAnsi" w:cs="Calibri"/>
+          <w:noProof w:val="0"/>
+          <w:color w:val="000000"/>
+          <w:lang w:val="en-US"/>
+        </w:rPr>
+        <w:t xml:space="preserve"> constructed rubric</w:t>
+      </w:r>
+      <w:r>
+        <w:rPr>
+          <w:rFonts w:asciiTheme="minorHAnsi" w:hAnsiTheme="minorHAnsi" w:cs="Calibri"/>
+          <w:noProof w:val="0"/>
+          <w:color w:val="000000"/>
+          <w:lang w:val="en-US"/>
+        </w:rPr>
+        <w:t xml:space="preserve"> allows an</w:t>
+      </w:r>
+      <w:r>
+        <w:rPr>
+          <w:rFonts w:asciiTheme="minorHAnsi" w:hAnsiTheme="minorHAnsi" w:cs="Calibri"/>
+          <w:noProof w:val="0"/>
+          <w:color w:val="000000"/>
+          <w:lang w:val="en-US"/>
+        </w:rPr>
+        <w:t xml:space="preserve"> assess</w:t>
+      </w:r>
+      <w:r>
+        <w:rPr>
+          <w:rFonts w:asciiTheme="minorHAnsi" w:hAnsiTheme="minorHAnsi" w:cs="Calibri"/>
+          <w:noProof w:val="0"/>
+          <w:color w:val="000000"/>
+          <w:lang w:val="en-US"/>
+        </w:rPr>
+        <w:t>ment of the</w:t>
+      </w:r>
+      <w:r>
+        <w:rPr>
+          <w:rFonts w:asciiTheme="minorHAnsi" w:hAnsiTheme="minorHAnsi" w:cs="Calibri"/>
+          <w:noProof w:val="0"/>
+          <w:color w:val="000000"/>
+          <w:lang w:val="en-US"/>
+        </w:rPr>
+        <w:t xml:space="preserve"> models</w:t>
+      </w:r>
+      <w:r>
+        <w:rPr>
+          <w:rFonts w:asciiTheme="minorHAnsi" w:hAnsiTheme="minorHAnsi" w:cs="Calibri"/>
+          <w:noProof w:val="0"/>
+          <w:color w:val="000000"/>
+          <w:lang w:val="en-US"/>
+        </w:rPr>
+        <w:t xml:space="preserve"> that is closer to scientist</w:t>
+      </w:r>
+      <w:r>
+        <w:rPr>
+          <w:rFonts w:asciiTheme="minorHAnsi" w:hAnsiTheme="minorHAnsi" w:cs="Calibri"/>
+          <w:noProof w:val="0"/>
+          <w:color w:val="000000"/>
+          <w:lang w:val="en-US"/>
+        </w:rPr>
+        <w:t>’</w:t>
+      </w:r>
+      <w:r>
+        <w:rPr>
+          <w:rFonts w:asciiTheme="minorHAnsi" w:hAnsiTheme="minorHAnsi" w:cs="Calibri"/>
+          <w:noProof w:val="0"/>
+          <w:color w:val="000000"/>
+          <w:lang w:val="en-US"/>
+        </w:rPr>
+        <w:t xml:space="preserve">s criterion. We have added a brief discussion of this at the top of </w:t>
+      </w:r>
+      <w:r>
+        <w:rPr>
+          <w:rFonts w:asciiTheme="minorHAnsi" w:hAnsiTheme="minorHAnsi" w:cs="Calibri"/>
+          <w:noProof w:val="0"/>
+          <w:color w:val="000000"/>
+          <w:lang w:val="en-US"/>
+        </w:rPr>
+        <w:t>Section 5 and expanded on the comparative nature of the criteria used in (the new) Table 7.</w:t>
+      </w:r>
+    </w:p>
+    <w:p>
+      <w:pPr>
+        <w:autoSpaceDE w:val="0"/>
+        <w:autoSpaceDN w:val="0"/>
+        <w:adjustRightInd w:val="0"/>
+        <w:ind w:left="360"/>
+        <w:rPr>
+          <w:rFonts w:asciiTheme="minorHAnsi" w:hAnsiTheme="minorHAnsi" w:cs="Calibri"/>
+          <w:i/>
+          <w:iCs/>
+          <w:noProof w:val="0"/>
+          <w:color w:val="000000"/>
+          <w:lang w:val="en-US"/>
+        </w:rPr>
+      </w:pPr>
+    </w:p>
+    <w:p>
+      <w:pPr>
+        <w:rPr>
+          <w:rFonts w:asciiTheme="minorHAnsi" w:hAnsiTheme="minorHAnsi"/>
           <w:b/>
           <w:bCs/>
-          <w:color w:val="FF0000"/>
-        </w:rPr>
-        <w:t>TODO</w:t>
-      </w:r>
-    </w:p>
-    <w:p>
-      <w:pPr>
-        <w:autoSpaceDE w:val="0"/>
-        <w:autoSpaceDN w:val="0"/>
-        <w:adjustRightInd w:val="0"/>
-        <w:ind w:left="360"/>
-        <w:rPr>
-          <w:rFonts w:asciiTheme="minorHAnsi" w:hAnsiTheme="minorHAnsi" w:cs="Calibri"/>
-          <w:noProof w:val="0"/>
-          <w:color w:val="000000"/>
-          <w:lang w:val="en-US"/>
-        </w:rPr>
-      </w:pPr>
-    </w:p>
-    <w:p>
-      <w:pPr>
-        <w:autoSpaceDE w:val="0"/>
-        <w:autoSpaceDN w:val="0"/>
-        <w:adjustRightInd w:val="0"/>
-        <w:ind w:left="360"/>
-        <w:rPr>
-          <w:rFonts w:asciiTheme="minorHAnsi" w:hAnsiTheme="minorHAnsi" w:cs="Calibri"/>
-          <w:i/>
-          <w:iCs/>
-          <w:noProof w:val="0"/>
-          <w:color w:val="000000"/>
-          <w:lang w:val="en-US"/>
-        </w:rPr>
-      </w:pPr>
-    </w:p>
-    <w:p>
-      <w:pPr>
-        <w:rPr>
-          <w:rFonts w:asciiTheme="minorHAnsi" w:hAnsiTheme="minorHAnsi"/>
-          <w:b/>
-          <w:bCs/>
         </w:rPr>
       </w:pPr>
     </w:p>
@@ -6363,6 +6590,7 @@
           <w:i/>
           <w:iCs/>
         </w:rPr>
+        <w:lastRenderedPageBreak/>
         <w:t>This manuscript compares the well-known exponential-family random graph model (ERGM) with the recently proposed latent order logistic (LOLOG) model (Fellows, 2018b) on a (substantial: 35 end up included in the final analysis) set of networks with ERGM models published in the Social Networks journal. The ERGMs are reproduced (where possible) and then equivalent, and sometimes improved (in terms of goodness-of-fit) LOLOG models, are also estimated.</w:t>
       </w:r>
     </w:p>
@@ -6439,7 +6667,159 @@
           <w:i/>
           <w:iCs/>
         </w:rPr>
-        <w:t xml:space="preserve">It is shown that, generally, the LOLOG is qualitatively in agreement with the ERGM. Often the LOLOG is able to fit with simpler terms such as star and triangle, which usually result in neardegeneracy in the </w:t>
+        <w:t>It is shown that, generally, the LOLOG is qualitatively in agreement with the ERGM. Often the LOLOG is able to fit with simpler terms such as star and triangle, which usually result in neardegeneracy in the ERGM, requiring the "alternating" or "geometrically weighted" model terms instead. Further, the LOLOG tends to be easier (and faster) to fit, requiring less "tuning" than ERGM (where, as mentioned, simple terms like triangles often lead to degeneracy, and decay parameters for geometrically-weighted terms need to be manually tuned, or estimated by curved ERGMs, the latter often being very slow or hard to converge).</w:t>
+      </w:r>
+    </w:p>
+    <w:p>
+      <w:pPr>
+        <w:rPr>
+          <w:rFonts w:asciiTheme="minorHAnsi" w:hAnsiTheme="minorHAnsi"/>
+          <w:i/>
+          <w:iCs/>
+        </w:rPr>
+      </w:pPr>
+    </w:p>
+    <w:p>
+      <w:pPr>
+        <w:rPr>
+          <w:rFonts w:asciiTheme="minorHAnsi" w:hAnsiTheme="minorHAnsi"/>
+          <w:i/>
+          <w:iCs/>
+        </w:rPr>
+      </w:pPr>
+      <w:r>
+        <w:rPr>
+          <w:rFonts w:asciiTheme="minorHAnsi" w:hAnsiTheme="minorHAnsi"/>
+          <w:i/>
+          <w:iCs/>
+        </w:rPr>
+        <w:t>The ERGMs are estimated with the well-known statnet ergm R package, and the LOLOG models with the R package lolog provided by the the creator of the model (Fellows, 2018a).</w:t>
+      </w:r>
+    </w:p>
+    <w:p>
+      <w:pPr>
+        <w:rPr>
+          <w:rFonts w:asciiTheme="minorHAnsi" w:hAnsiTheme="minorHAnsi"/>
+          <w:i/>
+          <w:iCs/>
+        </w:rPr>
+      </w:pPr>
+    </w:p>
+    <w:p>
+      <w:pPr>
+        <w:rPr>
+          <w:rFonts w:asciiTheme="minorHAnsi" w:hAnsiTheme="minorHAnsi"/>
+          <w:i/>
+          <w:iCs/>
+        </w:rPr>
+      </w:pPr>
+      <w:r>
+        <w:rPr>
+          <w:rFonts w:asciiTheme="minorHAnsi" w:hAnsiTheme="minorHAnsi"/>
+          <w:i/>
+          <w:iCs/>
+        </w:rPr>
+        <w:t>General comments:</w:t>
+      </w:r>
+    </w:p>
+    <w:p>
+      <w:pPr>
+        <w:rPr>
+          <w:rFonts w:asciiTheme="minorHAnsi" w:hAnsiTheme="minorHAnsi"/>
+          <w:i/>
+          <w:iCs/>
+        </w:rPr>
+      </w:pPr>
+    </w:p>
+    <w:p>
+      <w:pPr>
+        <w:rPr>
+          <w:rFonts w:asciiTheme="minorHAnsi" w:hAnsiTheme="minorHAnsi"/>
+          <w:i/>
+          <w:iCs/>
+        </w:rPr>
+      </w:pPr>
+      <w:r>
+        <w:rPr>
+          <w:rFonts w:asciiTheme="minorHAnsi" w:hAnsiTheme="minorHAnsi"/>
+          <w:i/>
+          <w:iCs/>
+        </w:rPr>
+        <w:t>The manuscript is easy to read and clearly is the result of significant effort in collecting and reestimating (in ERGM and LOLOG) models for the ensemble of networks. It makes a significant and novel contribution in taking the "data-centric" perspective (given the data, what modeling approach is best?) rather than the usual perspective of a "methodology" paper (given our model, what data can we fit with it?), showing the usefulness of the LOLOG model for situations in which ERGM would be the conventional choice. Another interesting contribution this manuscript makes is the suggestion (p.6 lines 30-35) of a reason as to why LOLOG does not suffer a similar degeneracy problem to ERGM. This was not clear (at least to me) from the Fellows (2018b) paper (unlike for example Fellows &amp; Handcock (2017) where phase transitions are explicitly removed by the "tapered" Gibbs measure).</w:t>
+      </w:r>
+    </w:p>
+    <w:p>
+      <w:pPr>
+        <w:rPr>
+          <w:rFonts w:asciiTheme="minorHAnsi" w:hAnsiTheme="minorHAnsi"/>
+          <w:i/>
+          <w:iCs/>
+        </w:rPr>
+      </w:pPr>
+    </w:p>
+    <w:p>
+      <w:pPr>
+        <w:rPr>
+          <w:rFonts w:asciiTheme="minorHAnsi" w:hAnsiTheme="minorHAnsi"/>
+          <w:i/>
+          <w:iCs/>
+        </w:rPr>
+      </w:pPr>
+      <w:r>
+        <w:rPr>
+          <w:rFonts w:asciiTheme="minorHAnsi" w:hAnsiTheme="minorHAnsi"/>
+          <w:i/>
+          <w:iCs/>
+        </w:rPr>
+        <w:t>The argument that this population of networks is biased towards ERGM and hence provides stronger evidence for the value of LOLOG models (a conservative indicator that LOLOG is useful) is a good one, given the the "file drawer" effect of only models with good ERGM fits likely to published in Social Networks, and the occasional (or perhaps frequent) difficulty of estimating ERGM models leading researchers to omit terms they might have wanted or considering fewer models. This problem has been discussed also by (for example) Martin (2020) [and his statistics textbook he cites therein].</w:t>
+      </w:r>
+    </w:p>
+    <w:p>
+      <w:pPr>
+        <w:rPr>
+          <w:rFonts w:asciiTheme="minorHAnsi" w:hAnsiTheme="minorHAnsi"/>
+          <w:i/>
+          <w:iCs/>
+        </w:rPr>
+      </w:pPr>
+    </w:p>
+    <w:p>
+      <w:pPr>
+        <w:rPr>
+          <w:rFonts w:asciiTheme="minorHAnsi" w:hAnsiTheme="minorHAnsi"/>
+        </w:rPr>
+      </w:pPr>
+      <w:r>
+        <w:rPr>
+          <w:rFonts w:asciiTheme="minorHAnsi" w:hAnsiTheme="minorHAnsi"/>
+        </w:rPr>
+        <w:t>We agree, as this logic was a primary motivator to consider the ensemble we did.</w:t>
+      </w:r>
+    </w:p>
+    <w:p>
+      <w:pPr>
+        <w:rPr>
+          <w:rFonts w:asciiTheme="minorHAnsi" w:hAnsiTheme="minorHAnsi"/>
+          <w:i/>
+          <w:iCs/>
+        </w:rPr>
+      </w:pPr>
+    </w:p>
+    <w:p>
+      <w:pPr>
+        <w:rPr>
+          <w:rFonts w:asciiTheme="minorHAnsi" w:hAnsiTheme="minorHAnsi"/>
+          <w:i/>
+          <w:iCs/>
+        </w:rPr>
+      </w:pPr>
+      <w:r>
+        <w:rPr>
+          <w:rFonts w:asciiTheme="minorHAnsi" w:hAnsiTheme="minorHAnsi"/>
+          <w:i/>
+          <w:iCs/>
+        </w:rPr>
+        <w:t xml:space="preserve">The only weakness in this argument is if we consider the possibility that LOLOG is a model that works well exactly when ERGM works well (and indeed theoretically this is not so ridiculous, given they are </w:t>
       </w:r>
       <w:r>
         <w:rPr>
@@ -6448,183 +6828,7 @@
           <w:iCs/>
         </w:rPr>
         <w:lastRenderedPageBreak/>
-        <w:t>ERGM, requiring the "alternating" or "geometrically weighted" model terms instead. Further, the LOLOG tends to be easier (and faster) to fit, requiring less "tuning" than ERGM (where, as mentioned, simple terms like triangles often lead to degeneracy, and decay parameters for geometrically-weighted terms need to be manually tuned, or estimated by curved ERGMs, the latter often being very slow or hard to converge).</w:t>
-      </w:r>
-    </w:p>
-    <w:p>
-      <w:pPr>
-        <w:rPr>
-          <w:rFonts w:asciiTheme="minorHAnsi" w:hAnsiTheme="minorHAnsi"/>
-          <w:i/>
-          <w:iCs/>
-        </w:rPr>
-      </w:pPr>
-    </w:p>
-    <w:p>
-      <w:pPr>
-        <w:rPr>
-          <w:rFonts w:asciiTheme="minorHAnsi" w:hAnsiTheme="minorHAnsi"/>
-          <w:i/>
-          <w:iCs/>
-        </w:rPr>
-      </w:pPr>
-      <w:r>
-        <w:rPr>
-          <w:rFonts w:asciiTheme="minorHAnsi" w:hAnsiTheme="minorHAnsi"/>
-          <w:i/>
-          <w:iCs/>
-        </w:rPr>
-        <w:t>The ERGMs are estimated with the well-known statnet ergm R package, and the LOLOG models with the R package lolog provided by the the creator of the model (Fellows, 2018a).</w:t>
-      </w:r>
-    </w:p>
-    <w:p>
-      <w:pPr>
-        <w:rPr>
-          <w:rFonts w:asciiTheme="minorHAnsi" w:hAnsiTheme="minorHAnsi"/>
-          <w:i/>
-          <w:iCs/>
-        </w:rPr>
-      </w:pPr>
-    </w:p>
-    <w:p>
-      <w:pPr>
-        <w:rPr>
-          <w:rFonts w:asciiTheme="minorHAnsi" w:hAnsiTheme="minorHAnsi"/>
-          <w:i/>
-          <w:iCs/>
-        </w:rPr>
-      </w:pPr>
-      <w:r>
-        <w:rPr>
-          <w:rFonts w:asciiTheme="minorHAnsi" w:hAnsiTheme="minorHAnsi"/>
-          <w:i/>
-          <w:iCs/>
-        </w:rPr>
-        <w:t>General comments:</w:t>
-      </w:r>
-    </w:p>
-    <w:p>
-      <w:pPr>
-        <w:rPr>
-          <w:rFonts w:asciiTheme="minorHAnsi" w:hAnsiTheme="minorHAnsi"/>
-          <w:i/>
-          <w:iCs/>
-        </w:rPr>
-      </w:pPr>
-    </w:p>
-    <w:p>
-      <w:pPr>
-        <w:rPr>
-          <w:rFonts w:asciiTheme="minorHAnsi" w:hAnsiTheme="minorHAnsi"/>
-          <w:i/>
-          <w:iCs/>
-        </w:rPr>
-      </w:pPr>
-      <w:r>
-        <w:rPr>
-          <w:rFonts w:asciiTheme="minorHAnsi" w:hAnsiTheme="minorHAnsi"/>
-          <w:i/>
-          <w:iCs/>
-        </w:rPr>
-        <w:t xml:space="preserve">The manuscript is easy to read and clearly is the result of significant effort in collecting and reestimating (in ERGM and LOLOG) models for the ensemble of networks. It makes a significant and novel contribution in taking the "data-centric" perspective (given the data, what modeling approach is best?) rather than the usual perspective of a "methodology" paper (given our model, what data can we fit with it?), showing the usefulness of the LOLOG model for situations in which ERGM would be the conventional choice. Another interesting contribution this manuscript makes is the suggestion </w:t>
-      </w:r>
-      <w:commentRangeStart w:id="0"/>
-      <w:r>
-        <w:rPr>
-          <w:rFonts w:asciiTheme="minorHAnsi" w:hAnsiTheme="minorHAnsi"/>
-          <w:i/>
-          <w:iCs/>
-        </w:rPr>
-        <w:t>(p.6 lines 30-35) of a reason as to why LOLOG does not suffer a similar degeneracy problem to ERGM.</w:t>
-      </w:r>
-      <w:commentRangeEnd w:id="0"/>
-      <w:r>
-        <w:rPr>
-          <w:rStyle w:val="CommentReference"/>
-        </w:rPr>
-        <w:commentReference w:id="0"/>
-      </w:r>
-      <w:r>
-        <w:rPr>
-          <w:rFonts w:asciiTheme="minorHAnsi" w:hAnsiTheme="minorHAnsi"/>
-          <w:i/>
-          <w:iCs/>
-        </w:rPr>
-        <w:t xml:space="preserve"> This was not clear (at least to me) from the Fellows (2018b) paper (unlike for example Fellows &amp; Handcock (2017) where phase transitions are explicitly removed by the "tapered" Gibbs measure).</w:t>
-      </w:r>
-    </w:p>
-    <w:p>
-      <w:pPr>
-        <w:rPr>
-          <w:rFonts w:asciiTheme="minorHAnsi" w:hAnsiTheme="minorHAnsi"/>
-          <w:i/>
-          <w:iCs/>
-        </w:rPr>
-      </w:pPr>
-    </w:p>
-    <w:p>
-      <w:pPr>
-        <w:rPr>
-          <w:rFonts w:asciiTheme="minorHAnsi" w:hAnsiTheme="minorHAnsi"/>
-          <w:i/>
-          <w:iCs/>
-        </w:rPr>
-      </w:pPr>
-      <w:r>
-        <w:rPr>
-          <w:rFonts w:asciiTheme="minorHAnsi" w:hAnsiTheme="minorHAnsi"/>
-          <w:i/>
-          <w:iCs/>
-        </w:rPr>
-        <w:t>The argument that this population of networks is biased towards ERGM and hence provides stronger evidence for the value of LOLOG models (a conservative indicator that LOLOG is useful) is a good one, given the the "file drawer" effect of only models with good ERGM fits likely to published in Social Networks, and the occasional (or perhaps frequent) difficulty of estimating ERGM models leading researchers to omit terms they might have wanted or considering fewer models. This problem has been discussed also by (for example) Martin (2020) [and his statistics textbook he cites therein].</w:t>
-      </w:r>
-    </w:p>
-    <w:p>
-      <w:pPr>
-        <w:rPr>
-          <w:rFonts w:asciiTheme="minorHAnsi" w:hAnsiTheme="minorHAnsi"/>
-          <w:i/>
-          <w:iCs/>
-        </w:rPr>
-      </w:pPr>
-    </w:p>
-    <w:p>
-      <w:pPr>
-        <w:rPr>
-          <w:rFonts w:asciiTheme="minorHAnsi" w:hAnsiTheme="minorHAnsi"/>
-        </w:rPr>
-      </w:pPr>
-      <w:r>
-        <w:rPr>
-          <w:rFonts w:asciiTheme="minorHAnsi" w:hAnsiTheme="minorHAnsi"/>
-        </w:rPr>
-        <w:t>We agree, as this logic was a primary motivator to consider the ensemble we did.</w:t>
-      </w:r>
-    </w:p>
-    <w:p>
-      <w:pPr>
-        <w:rPr>
-          <w:rFonts w:asciiTheme="minorHAnsi" w:hAnsiTheme="minorHAnsi"/>
-          <w:i/>
-          <w:iCs/>
-        </w:rPr>
-      </w:pPr>
-    </w:p>
-    <w:p>
-      <w:pPr>
-        <w:rPr>
-          <w:rFonts w:asciiTheme="minorHAnsi" w:hAnsiTheme="minorHAnsi"/>
-          <w:i/>
-          <w:iCs/>
-        </w:rPr>
-      </w:pPr>
-      <w:r>
-        <w:rPr>
-          <w:rFonts w:asciiTheme="minorHAnsi" w:hAnsiTheme="minorHAnsi"/>
-          <w:i/>
-          <w:iCs/>
-        </w:rPr>
-        <w:t>The only weakness in this argument is if we consider the possibility that LOLOG is a model that works well exactly when ERGM works well (and indeed theoretically this is not so ridiculous, given they are equivalent in the dyad independent case). In which case, this sample is not quite such a conservative indicator of the utility of LOLOG.</w:t>
+        <w:t>equivalent in the dyad independent case). In which case, this sample is not quite such a conservative indicator of the utility of LOLOG.</w:t>
       </w:r>
     </w:p>
     <w:p>
@@ -6702,8 +6906,112 @@
           <w:i/>
           <w:iCs/>
         </w:rPr>
+        <w:t>The very first example I tried did indeed demonstrate the usefulness of LOLOG: the E. coli transcriptional regulation network (Salgado et al, 2001; Shen-Orr et al, 2002) available in the ergm package (network ecoli1 in data(ecoli)) and for which simple models (inherently directed network converted to undirected; no triangles or other transitivity parameter) are estimated in Saul &amp; Filkov (2007); Hummel et al. (2012). Estimating ERGMs for this network left in its original state as directed, and especially if triangles or alternating or geometrically-weighted versions of transitivity are used, had apparently proved impossible with statnet or PNet/MPNet, and the only such ERGM I am aware of is in Stivala &amp; Lomi (2020), requiring the use of more recently published methods (Byshkin et al., 2018; Stivala, Robins, &amp; Lomi, 2020), which are based on a version of "persistent contrastive divergence" and do not have the provable statistical properties of MoM or MCMLE for example. I was able to easily obtain a LOLOG model of this network including the twoPath and triangles terms (not geometrically-weighted) and ingwdegree and out-gwedegree (both with decay 0.2 arbitrarily), showing qualitative agreement with the (not exactly the same) models in Stivala &amp; Lomi (2020), with similar goodness-of-fit. Importantly, however, the LOLOG was able to estimate a model with the triangles term, which ERGM could not (requiring the "alternating" transitive triangles statistic), facilitiating interpretation in this context as a "motif" (although "motifs" are usually considered induced subgraphs, so the relevant test is GoF on the 030T triad, which is good). I was also easily able to estimate a similar LOLOG model for the other network (yeast transcriptional regulation) in that preprint.</w:t>
+      </w:r>
+    </w:p>
+    <w:p>
+      <w:pPr>
+        <w:rPr>
+          <w:rFonts w:asciiTheme="minorHAnsi" w:hAnsiTheme="minorHAnsi"/>
+          <w:i/>
+          <w:iCs/>
+        </w:rPr>
+      </w:pPr>
+    </w:p>
+    <w:p>
+      <w:pPr>
+        <w:rPr>
+          <w:rFonts w:asciiTheme="minorHAnsi" w:hAnsiTheme="minorHAnsi" w:cs="TimesNewRomanPSMT"/>
+          <w:noProof w:val="0"/>
+          <w:lang w:val="en-US"/>
+        </w:rPr>
+      </w:pPr>
+      <w:r>
+        <w:rPr>
+          <w:rFonts w:asciiTheme="minorHAnsi" w:hAnsiTheme="minorHAnsi" w:cs="TimesNewRomanPSMT"/>
+          <w:noProof w:val="0"/>
+          <w:lang w:val="en-US"/>
+        </w:rPr>
+        <w:t>We find this to be very encouraging, though due to lack of space and scope of our study do not comment on this aspect. The enhanced “motif context” interpretation provided by the ability to fit triangle terms to large networks, may be very useful in future applied studies.</w:t>
+      </w:r>
+    </w:p>
+    <w:p>
+      <w:pPr>
+        <w:rPr>
+          <w:rFonts w:asciiTheme="minorHAnsi" w:hAnsiTheme="minorHAnsi"/>
+          <w:i/>
+          <w:iCs/>
+        </w:rPr>
+      </w:pPr>
+    </w:p>
+    <w:p>
+      <w:pPr>
+        <w:rPr>
+          <w:rFonts w:asciiTheme="minorHAnsi" w:hAnsiTheme="minorHAnsi"/>
+          <w:i/>
+          <w:iCs/>
+        </w:rPr>
+      </w:pPr>
+      <w:r>
+        <w:rPr>
+          <w:rFonts w:asciiTheme="minorHAnsi" w:hAnsiTheme="minorHAnsi"/>
+          <w:i/>
+          <w:iCs/>
+        </w:rPr>
+        <w:t>Although excluded from consideration from the network ensemble due to the time period chosen (1979 - 2016) and only journal Social Networks, there has been progress in new methods for ERGM estimation for very large networks, and it is now possible to estimate ERGM parameters for a network with over one million nodes, e.g. the ERGM for an online social network estimated in Stivala, Robins, &amp; Lomi (2020). Albeit the ability to estimate ERGM parameters for such large networks relies on the methods discussed above, which achieve this speed and scale precisely by avoiding the expensive simulation to find equilibrium of Markov chain for ERGM, and hence there is as yet no goodness-of-fit test possible for models of such large networks.</w:t>
+      </w:r>
+    </w:p>
+    <w:p>
+      <w:pPr>
+        <w:rPr>
+          <w:rFonts w:asciiTheme="minorHAnsi" w:hAnsiTheme="minorHAnsi"/>
+          <w:i/>
+          <w:iCs/>
+        </w:rPr>
+      </w:pPr>
+    </w:p>
+    <w:p>
+      <w:pPr>
+        <w:rPr>
+          <w:rFonts w:asciiTheme="minorHAnsi" w:hAnsiTheme="minorHAnsi"/>
+          <w:i/>
+          <w:iCs/>
+        </w:rPr>
+      </w:pPr>
+      <w:r>
+        <w:rPr>
+          <w:rFonts w:asciiTheme="minorHAnsi" w:hAnsiTheme="minorHAnsi"/>
+          <w:i/>
+          <w:iCs/>
+        </w:rPr>
         <w:lastRenderedPageBreak/>
-        <w:t>The very first example I tried did indeed demonstrate the usefulness of LOLOG: the E. coli transcriptional regulation network (Salgado et al, 2001; Shen-Orr et al, 2002) available in the ergm package (network ecoli1 in data(ecoli)) and for which simple models (inherently directed network converted to undirected; no triangles or other transitivity parameter) are estimated in Saul &amp; Filkov (2007); Hummel et al. (2012). Estimating ERGMs for this network left in its original state as directed, and especially if triangles or alternating or geometrically-weighted versions of transitivity are used, had apparently proved impossible with statnet or PNet/MPNet, and the only such ERGM I am aware of is in Stivala &amp; Lomi (2020), requiring the use of more recently published methods (Byshkin et al., 2018; Stivala, Robins, &amp; Lomi, 2020), which are based on a version of "persistent contrastive divergence" and do not have the provable statistical properties of MoM or MCMLE for example. I was able to easily obtain a LOLOG model of this network including the twoPath and triangles terms (not geometrically-weighted) and ingwdegree and out-gwedegree (both with decay 0.2 arbitrarily), showing qualitative agreement with the (not exactly the same) models in Stivala &amp; Lomi (2020), with similar goodness-of-fit. Importantly, however, the LOLOG was able to estimate a model with the triangles term, which ERGM could not (requiring the "alternating" transitive triangles statistic), facilitiating interpretation in this context as a "motif" (although "motifs" are usually considered induced subgraphs, so the relevant test is GoF on the 030T triad, which is good). I was also easily able to estimate a similar LOLOG model for the other network (yeast transcriptional regulation) in that preprint.</w:t>
+        <w:t>By taking advantage of local dependence and latent block structure, hierarchical ERGMs have also been estimated for a network with over 10 000 nodes (Babkin et al., 2020). The latter method is implemented in the R package hergm (Schweinberger &amp; Luna, 2018) and allows the conventional simulation-based goodness-of-fit tests.</w:t>
+      </w:r>
+    </w:p>
+    <w:p>
+      <w:pPr>
+        <w:rPr>
+          <w:rFonts w:asciiTheme="minorHAnsi" w:hAnsiTheme="minorHAnsi"/>
+          <w:i/>
+          <w:iCs/>
+        </w:rPr>
+      </w:pPr>
+    </w:p>
+    <w:p>
+      <w:pPr>
+        <w:rPr>
+          <w:rFonts w:asciiTheme="minorHAnsi" w:hAnsiTheme="minorHAnsi"/>
+          <w:i/>
+          <w:iCs/>
+        </w:rPr>
+      </w:pPr>
+      <w:r>
+        <w:rPr>
+          <w:rFonts w:asciiTheme="minorHAnsi" w:hAnsiTheme="minorHAnsi"/>
+          <w:i/>
+          <w:iCs/>
+        </w:rPr>
+        <w:t>These advances in ERGM estimation may somewhat qualify the claim (p. 19, lines 48-50) regarding LOLOG "increasing the maximum size of networks that can be feasibly analysed." Although perhaps LOLOG, with its advantage over ERGM of the ease of simulation from the model, is a better way forward here. It might be interesting to see how well it can scale in practise.</w:t>
       </w:r>
     </w:p>
     <w:p>
@@ -6729,111 +7037,23 @@
           <w:noProof w:val="0"/>
           <w:lang w:val="en-US"/>
         </w:rPr>
-        <w:t>We find this to be very encouraging, though due to lack of space and scope of our study do not comment on this aspect. The enhanced “motif context” interpretation provided by the ability to fit triangle terms to large networks, may be very useful in future applied studies.</w:t>
-      </w:r>
-    </w:p>
-    <w:p>
-      <w:pPr>
-        <w:rPr>
-          <w:rFonts w:asciiTheme="minorHAnsi" w:hAnsiTheme="minorHAnsi"/>
-          <w:i/>
-          <w:iCs/>
-        </w:rPr>
-      </w:pPr>
-    </w:p>
-    <w:p>
-      <w:pPr>
-        <w:rPr>
-          <w:rFonts w:asciiTheme="minorHAnsi" w:hAnsiTheme="minorHAnsi"/>
-          <w:i/>
-          <w:iCs/>
-        </w:rPr>
-      </w:pPr>
-      <w:r>
-        <w:rPr>
-          <w:rFonts w:asciiTheme="minorHAnsi" w:hAnsiTheme="minorHAnsi"/>
-          <w:i/>
-          <w:iCs/>
-        </w:rPr>
-        <w:t>Although excluded from consideration from the network ensemble due to the time period chosen (1979 - 2016) and only journal Social Networks, there has been progress in new methods for ERGM estimation for very large networks, and it is now possible to estimate ERGM parameters for a network with over one million nodes, e.g. the ERGM for an online social network estimated in Stivala, Robins, &amp; Lomi (2020). Albeit the ability to estimate ERGM parameters for such large networks relies on the methods discussed above, which achieve this speed and scale precisely by avoiding the expensive simulation to find equilibrium of Markov chain for ERGM, and hence there is as yet no goodness-of-fit test possible for models of such large networks.</w:t>
-      </w:r>
-    </w:p>
-    <w:p>
-      <w:pPr>
-        <w:rPr>
-          <w:rFonts w:asciiTheme="minorHAnsi" w:hAnsiTheme="minorHAnsi"/>
-          <w:i/>
-          <w:iCs/>
-        </w:rPr>
-      </w:pPr>
-    </w:p>
-    <w:p>
-      <w:pPr>
-        <w:rPr>
-          <w:rFonts w:asciiTheme="minorHAnsi" w:hAnsiTheme="minorHAnsi"/>
-          <w:i/>
-          <w:iCs/>
-        </w:rPr>
-      </w:pPr>
-      <w:r>
-        <w:rPr>
-          <w:rFonts w:asciiTheme="minorHAnsi" w:hAnsiTheme="minorHAnsi"/>
-          <w:i/>
-          <w:iCs/>
-        </w:rPr>
-        <w:t>By taking advantage of local dependence and latent block structure, hierarchical ERGMs have also been estimated for a network with over 10 000 nodes (Babkin et al., 2020). The latter method is implemented in the R package hergm (Schweinberger &amp; Luna, 2018) and allows the conventional simulation-based goodness-of-fit tests.</w:t>
-      </w:r>
-    </w:p>
-    <w:p>
-      <w:pPr>
-        <w:rPr>
-          <w:rFonts w:asciiTheme="minorHAnsi" w:hAnsiTheme="minorHAnsi"/>
-          <w:i/>
-          <w:iCs/>
-        </w:rPr>
-      </w:pPr>
-    </w:p>
-    <w:p>
-      <w:pPr>
-        <w:rPr>
-          <w:rFonts w:asciiTheme="minorHAnsi" w:hAnsiTheme="minorHAnsi"/>
-          <w:i/>
-          <w:iCs/>
-        </w:rPr>
-      </w:pPr>
-      <w:r>
-        <w:rPr>
-          <w:rFonts w:asciiTheme="minorHAnsi" w:hAnsiTheme="minorHAnsi"/>
-          <w:i/>
-          <w:iCs/>
-        </w:rPr>
-        <w:t>These advances in ERGM estimation may somewhat qualify the claim (p. 19, lines 48-50) regarding LOLOG "increasing the maximum size of networks that can be feasibly analysed." Although perhaps LOLOG, with its advantage over ERGM of the ease of simulation from the model, is a better way forward here. It might be interesting to see how well it can scale in practise.</w:t>
-      </w:r>
-    </w:p>
-    <w:p>
-      <w:pPr>
-        <w:rPr>
-          <w:rFonts w:asciiTheme="minorHAnsi" w:hAnsiTheme="minorHAnsi"/>
-          <w:i/>
-          <w:iCs/>
-        </w:rPr>
-      </w:pPr>
-    </w:p>
-    <w:p>
-      <w:pPr>
+        <w:t xml:space="preserve">The ability of the LOLOG for large models is perhaps not its primary utility. The </w:t>
+      </w:r>
+      <w:r>
         <w:rPr>
           <w:rFonts w:asciiTheme="minorHAnsi" w:hAnsiTheme="minorHAnsi" w:cs="TimesNewRomanPSMT"/>
           <w:noProof w:val="0"/>
           <w:lang w:val="en-US"/>
         </w:rPr>
-      </w:pPr>
+        <w:t xml:space="preserve">point </w:t>
+      </w:r>
       <w:r>
         <w:rPr>
           <w:rFonts w:asciiTheme="minorHAnsi" w:hAnsiTheme="minorHAnsi" w:cs="TimesNewRomanPSMT"/>
           <w:noProof w:val="0"/>
           <w:lang w:val="en-US"/>
         </w:rPr>
-        <w:t xml:space="preserve">The ability of the LOLOG for large models is perhaps not its primary utility. The </w:t>
+        <w:t xml:space="preserve">we were trying to make is that applied researchers likely will find it easier to fit a LOLOG to a say 10,000 nodes network, </w:t>
       </w:r>
       <w:r>
         <w:rPr>
@@ -6841,7 +7061,7 @@
           <w:noProof w:val="0"/>
           <w:lang w:val="en-US"/>
         </w:rPr>
-        <w:t xml:space="preserve">point </w:t>
+        <w:t xml:space="preserve">than </w:t>
       </w:r>
       <w:r>
         <w:rPr>
@@ -6849,23 +7069,25 @@
           <w:noProof w:val="0"/>
           <w:lang w:val="en-US"/>
         </w:rPr>
-        <w:t xml:space="preserve">we were trying to make is that applied researchers likely will find it easier to fit a LOLOG to a say 10,000 nodes network, </w:t>
-      </w:r>
+        <w:t xml:space="preserve">the corresponding ERGM, due to the lack of degeneracy and speed of estimation. We have amended the sentence to reference </w:t>
+      </w:r>
+      <w:proofErr w:type="spellStart"/>
       <w:r>
         <w:rPr>
           <w:rFonts w:asciiTheme="minorHAnsi" w:hAnsiTheme="minorHAnsi" w:cs="TimesNewRomanPSMT"/>
           <w:noProof w:val="0"/>
           <w:lang w:val="en-US"/>
         </w:rPr>
-        <w:t xml:space="preserve">than </w:t>
-      </w:r>
+        <w:t>Stivala</w:t>
+      </w:r>
+      <w:proofErr w:type="spellEnd"/>
       <w:r>
         <w:rPr>
           <w:rFonts w:asciiTheme="minorHAnsi" w:hAnsiTheme="minorHAnsi" w:cs="TimesNewRomanPSMT"/>
           <w:noProof w:val="0"/>
           <w:lang w:val="en-US"/>
         </w:rPr>
-        <w:t xml:space="preserve">the corresponding ERGM, due to the lack of degeneracy and speed of estimation. We have amended the sentence to reference </w:t>
+        <w:t xml:space="preserve">, Robins, &amp; </w:t>
       </w:r>
       <w:proofErr w:type="spellStart"/>
       <w:r>
@@ -6874,7 +7096,7 @@
           <w:noProof w:val="0"/>
           <w:lang w:val="en-US"/>
         </w:rPr>
-        <w:t>Stivala</w:t>
+        <w:t>Lomi</w:t>
       </w:r>
       <w:proofErr w:type="spellEnd"/>
       <w:r>
@@ -6883,208 +7105,206 @@
           <w:noProof w:val="0"/>
           <w:lang w:val="en-US"/>
         </w:rPr>
-        <w:t xml:space="preserve">, Robins, &amp; </w:t>
-      </w:r>
-      <w:proofErr w:type="spellStart"/>
-      <w:r>
+        <w:t xml:space="preserve"> (2020), and make this point clearer.</w:t>
+      </w:r>
+    </w:p>
+    <w:p>
+      <w:pPr>
+        <w:rPr>
+          <w:rFonts w:asciiTheme="minorHAnsi" w:hAnsiTheme="minorHAnsi"/>
+          <w:i/>
+          <w:iCs/>
+        </w:rPr>
+      </w:pPr>
+    </w:p>
+    <w:p>
+      <w:pPr>
+        <w:rPr>
+          <w:rFonts w:asciiTheme="minorHAnsi" w:hAnsiTheme="minorHAnsi"/>
+          <w:i/>
+          <w:iCs/>
+        </w:rPr>
+      </w:pPr>
+      <w:r>
+        <w:rPr>
+          <w:rFonts w:asciiTheme="minorHAnsi" w:hAnsiTheme="minorHAnsi"/>
+          <w:i/>
+          <w:iCs/>
+        </w:rPr>
+        <w:t>Another aspect of LOLOG, which is used in the online social network example (the one related to hamsters and their owners) in Fellows (2018b), but not used in this manuscript except in one example in the Appendix (due to the selection criteria of the network ensemble) is the edge ordering mechanism. Although it may indeed be "at odds with some researchers' philosophical beliefs" (p. 20 line 31) about networks, the ability to explicitly model edge ordering (and preferential attachment) could be highly relevant (and not so at odds with beliefs about social networks) in modeling citation networks, for example, where ERGMs are sometimes used, and have to include some mechanism to account for citation temporal direction (e.g. McLevey et al., 2018). It seems to me that LOLOGs could be highly useful in such cases, where there definitely is an edge ordering in the data.</w:t>
+      </w:r>
+    </w:p>
+    <w:p>
+      <w:pPr>
+        <w:rPr>
+          <w:rFonts w:asciiTheme="minorHAnsi" w:hAnsiTheme="minorHAnsi"/>
+        </w:rPr>
+      </w:pPr>
+    </w:p>
+    <w:p>
+      <w:pPr>
+        <w:rPr>
+          <w:rFonts w:asciiTheme="minorHAnsi" w:hAnsiTheme="minorHAnsi"/>
+        </w:rPr>
+      </w:pPr>
+      <w:r>
+        <w:rPr>
+          <w:rFonts w:asciiTheme="minorHAnsi" w:hAnsiTheme="minorHAnsi"/>
+        </w:rPr>
+        <w:t xml:space="preserve">This is a very important point we did not emphasise in the paper. We have now rewritten the last paragraph in the discussion to reflect these points (and be less negative on </w:t>
+      </w:r>
+      <w:r>
+        <w:rPr>
+          <w:rFonts w:asciiTheme="minorHAnsi" w:hAnsiTheme="minorHAnsi"/>
+        </w:rPr>
+        <w:t>edge order process modeling). We have also cited McLevey et al., 2018, if that is acceptable.</w:t>
+      </w:r>
+    </w:p>
+    <w:p>
+      <w:pPr>
+        <w:rPr>
+          <w:rFonts w:asciiTheme="minorHAnsi" w:hAnsiTheme="minorHAnsi"/>
+          <w:i/>
+          <w:iCs/>
+        </w:rPr>
+      </w:pPr>
+    </w:p>
+    <w:p>
+      <w:pPr>
+        <w:rPr>
+          <w:rFonts w:asciiTheme="minorHAnsi" w:hAnsiTheme="minorHAnsi"/>
+          <w:i/>
+          <w:iCs/>
+        </w:rPr>
+      </w:pPr>
+      <w:r>
+        <w:rPr>
+          <w:rFonts w:asciiTheme="minorHAnsi" w:hAnsiTheme="minorHAnsi"/>
+          <w:i/>
+          <w:iCs/>
+        </w:rPr>
+        <w:t>Major (i.e. substantive) points [there is only one]:</w:t>
+      </w:r>
+    </w:p>
+    <w:p>
+      <w:pPr>
+        <w:rPr>
+          <w:rFonts w:asciiTheme="minorHAnsi" w:hAnsiTheme="minorHAnsi"/>
+          <w:i/>
+          <w:iCs/>
+        </w:rPr>
+      </w:pPr>
+    </w:p>
+    <w:p>
+      <w:pPr>
+        <w:rPr>
+          <w:rFonts w:asciiTheme="minorHAnsi" w:hAnsiTheme="minorHAnsi"/>
+          <w:i/>
+          <w:iCs/>
+        </w:rPr>
+      </w:pPr>
+      <w:r>
+        <w:rPr>
+          <w:rFonts w:asciiTheme="minorHAnsi" w:hAnsiTheme="minorHAnsi"/>
+          <w:i/>
+          <w:iCs/>
+        </w:rPr>
+        <w:t>In the second-last paragraph (lines 42-49) on p. 16, concerning geometrically-weighted degree (GWDEG) term being negative and significant in an ERGM, it says this is "at odds with the LOLOG model". However if I understand correctly, a LOLOG model with a GWDEG was never fit, so this refers to a comparison with a LOLOG model containing the in and out 2 and 3 star terms described in the previous paragraph (lines 28-40). The out-2-star term was found to be positive and significant, the the out-3-star term negative and significant. This is interpreted as a "tendency for super daily interactors". (No similar tendency was found significant for corresponding in-(2,3)-stars).</w:t>
+      </w:r>
+    </w:p>
+    <w:p>
+      <w:pPr>
+        <w:rPr>
+          <w:rFonts w:asciiTheme="minorHAnsi" w:hAnsiTheme="minorHAnsi"/>
+          <w:i/>
+          <w:iCs/>
+        </w:rPr>
+      </w:pPr>
+    </w:p>
+    <w:p>
+      <w:pPr>
+        <w:rPr>
+          <w:rFonts w:asciiTheme="minorHAnsi" w:hAnsiTheme="minorHAnsi"/>
+          <w:i/>
+          <w:iCs/>
+        </w:rPr>
+      </w:pPr>
+      <w:r>
+        <w:rPr>
+          <w:rFonts w:asciiTheme="minorHAnsi" w:hAnsiTheme="minorHAnsi"/>
+          <w:i/>
+          <w:iCs/>
+        </w:rPr>
+        <w:t>This finding (positive 2-star and negative 3-star) is a fairly typical result in ERGMs (I am assuming the same applies to LOLOG, although perhaps without, at least to the same extent, near-degeneracy problems as a motivation for geometrically-weighted statistics) indicating a tendency towards centralization ("super daily interactors" here), and indeed the alternation of the signs as higher order terms are added (edge, 2-star, 3-star,...) is a motivation for the alternatingk-[in|out]-stars and gw[io]degree parameters (see e.g. pp. 65-67 of Koskinen &amp; Daraganova, 2013).</w:t>
+      </w:r>
+    </w:p>
+    <w:p>
+      <w:pPr>
+        <w:rPr>
+          <w:rFonts w:asciiTheme="minorHAnsi" w:hAnsiTheme="minorHAnsi"/>
+          <w:i/>
+          <w:iCs/>
+        </w:rPr>
+      </w:pPr>
+    </w:p>
+    <w:p>
+      <w:pPr>
+        <w:rPr>
+          <w:rFonts w:asciiTheme="minorHAnsi" w:hAnsiTheme="minorHAnsi"/>
+          <w:i/>
+          <w:iCs/>
+        </w:rPr>
+      </w:pPr>
+      <w:r>
+        <w:rPr>
+          <w:rFonts w:asciiTheme="minorHAnsi" w:hAnsiTheme="minorHAnsi"/>
+          <w:i/>
+          <w:iCs/>
+        </w:rPr>
+        <w:lastRenderedPageBreak/>
+        <w:t>However the interpretation of GWDEG (gw[io]degree) in statnet is (confusingly: see Levy (2016); Levy et al. (2016)) that a negative parameter estimate indicates a tendency towards centralization, and positive a tendency against centralization (Hunter, 2007). This is opposite (i.e. signs swapped) to the interpretation of the alt-k-star parameter - and so in fact this would seem to be consistent with the LOLOG out-(2,3)-star interpretation above. Which is reassuring (rather than "concerning"), although the point that the LOLOG allows a better fitting model (or at least more easily to estimate a model that fits well, perhaps not requiring the geometrically-weighted parameters usually required in ERGM to avoid near-degeneracy) stands.</w:t>
+      </w:r>
+    </w:p>
+    <w:p>
+      <w:pPr>
+        <w:rPr>
+          <w:rFonts w:asciiTheme="minorHAnsi" w:hAnsiTheme="minorHAnsi"/>
+          <w:i/>
+          <w:iCs/>
+        </w:rPr>
+      </w:pPr>
+    </w:p>
+    <w:p>
+      <w:pPr>
         <w:rPr>
           <w:rFonts w:asciiTheme="minorHAnsi" w:hAnsiTheme="minorHAnsi" w:cs="TimesNewRomanPSMT"/>
           <w:noProof w:val="0"/>
           <w:lang w:val="en-US"/>
         </w:rPr>
-        <w:t>Lomi</w:t>
-      </w:r>
-      <w:proofErr w:type="spellEnd"/>
+      </w:pPr>
       <w:r>
         <w:rPr>
           <w:rFonts w:asciiTheme="minorHAnsi" w:hAnsiTheme="minorHAnsi" w:cs="TimesNewRomanPSMT"/>
           <w:noProof w:val="0"/>
           <w:lang w:val="en-US"/>
         </w:rPr>
-        <w:t xml:space="preserve"> (2020), and make this point clearer.</w:t>
-      </w:r>
-    </w:p>
-    <w:p>
-      <w:pPr>
-        <w:rPr>
-          <w:rFonts w:asciiTheme="minorHAnsi" w:hAnsiTheme="minorHAnsi"/>
-          <w:i/>
-          <w:iCs/>
-        </w:rPr>
-      </w:pPr>
-    </w:p>
-    <w:p>
-      <w:pPr>
-        <w:rPr>
-          <w:rFonts w:asciiTheme="minorHAnsi" w:hAnsiTheme="minorHAnsi"/>
-          <w:i/>
-          <w:iCs/>
-        </w:rPr>
-      </w:pPr>
-      <w:r>
-        <w:rPr>
-          <w:rFonts w:asciiTheme="minorHAnsi" w:hAnsiTheme="minorHAnsi"/>
-          <w:i/>
-          <w:iCs/>
-        </w:rPr>
-        <w:lastRenderedPageBreak/>
-        <w:t>Another aspect of LOLOG, which is used in the online social network example (the one related to hamsters and their owners) in Fellows (2018b), but not used in this manuscript except in one example in the Appendix (due to the selection criteria of the network ensemble) is the edge ordering mechanism. Although it may indeed be "at odds with some researchers' philosophical beliefs" (p. 20 line 31) about networks, the ability to explicitly model edge ordering (and preferential attachment) could be highly relevant (and not so at odds with beliefs about social networks) in modeling citation networks, for example, where ERGMs are sometimes used, and have to include some mechanism to account for citation temporal direction (e.g. McLevey et al., 2018). It seems to me that LOLOGs could be highly useful in such cases, where there definitely is an edge ordering in the data.</w:t>
-      </w:r>
-    </w:p>
-    <w:p>
-      <w:pPr>
-        <w:rPr>
-          <w:rFonts w:asciiTheme="minorHAnsi" w:hAnsiTheme="minorHAnsi"/>
-        </w:rPr>
-      </w:pPr>
-    </w:p>
-    <w:p>
-      <w:pPr>
-        <w:rPr>
-          <w:rFonts w:asciiTheme="minorHAnsi" w:hAnsiTheme="minorHAnsi"/>
-        </w:rPr>
-      </w:pPr>
-      <w:r>
-        <w:rPr>
-          <w:rFonts w:asciiTheme="minorHAnsi" w:hAnsiTheme="minorHAnsi"/>
-        </w:rPr>
-        <w:t xml:space="preserve">This is a very important point we did not emphasise in the paper. We have now rewritten the last paragraph in the discussion to reflect these points (and be less negative on </w:t>
-      </w:r>
-      <w:r>
-        <w:rPr>
-          <w:rFonts w:asciiTheme="minorHAnsi" w:hAnsiTheme="minorHAnsi"/>
-        </w:rPr>
-        <w:t>edge order process modeling). We have also cited McLevey et al., 2018, if that is acceptable.</w:t>
-      </w:r>
-    </w:p>
-    <w:p>
-      <w:pPr>
-        <w:rPr>
-          <w:rFonts w:asciiTheme="minorHAnsi" w:hAnsiTheme="minorHAnsi"/>
-          <w:i/>
-          <w:iCs/>
-        </w:rPr>
-      </w:pPr>
-    </w:p>
-    <w:p>
-      <w:pPr>
-        <w:rPr>
-          <w:rFonts w:asciiTheme="minorHAnsi" w:hAnsiTheme="minorHAnsi"/>
-          <w:i/>
-          <w:iCs/>
-        </w:rPr>
-      </w:pPr>
-      <w:r>
-        <w:rPr>
-          <w:rFonts w:asciiTheme="minorHAnsi" w:hAnsiTheme="minorHAnsi"/>
-          <w:i/>
-          <w:iCs/>
-        </w:rPr>
-        <w:t>Major (i.e. substantive) points [there is only one]:</w:t>
-      </w:r>
-    </w:p>
-    <w:p>
-      <w:pPr>
-        <w:rPr>
-          <w:rFonts w:asciiTheme="minorHAnsi" w:hAnsiTheme="minorHAnsi"/>
-          <w:i/>
-          <w:iCs/>
-        </w:rPr>
-      </w:pPr>
-    </w:p>
-    <w:p>
-      <w:pPr>
-        <w:rPr>
-          <w:rFonts w:asciiTheme="minorHAnsi" w:hAnsiTheme="minorHAnsi"/>
-          <w:i/>
-          <w:iCs/>
-        </w:rPr>
-      </w:pPr>
-      <w:r>
-        <w:rPr>
-          <w:rFonts w:asciiTheme="minorHAnsi" w:hAnsiTheme="minorHAnsi"/>
-          <w:i/>
-          <w:iCs/>
-        </w:rPr>
-        <w:t>In the second-last paragraph (lines 42-49) on p. 16, concerning geometrically-weighted degree (GWDEG) term being negative and significant in an ERGM, it says this is "at odds with the LOLOG model". However if I understand correctly, a LOLOG model with a GWDEG was never fit, so this refers to a comparison with a LOLOG model containing the in and out 2 and 3 star terms described in the previous paragraph (lines 28-40). The out-2-star term was found to be positive and significant, the the out-3-star term negative and significant. This is interpreted as a "tendency for super daily interactors". (No similar tendency was found significant for corresponding in-(2,3)-stars).</w:t>
-      </w:r>
-    </w:p>
-    <w:p>
-      <w:pPr>
-        <w:rPr>
-          <w:rFonts w:asciiTheme="minorHAnsi" w:hAnsiTheme="minorHAnsi"/>
-          <w:i/>
-          <w:iCs/>
-        </w:rPr>
-      </w:pPr>
-    </w:p>
-    <w:p>
-      <w:pPr>
-        <w:rPr>
-          <w:rFonts w:asciiTheme="minorHAnsi" w:hAnsiTheme="minorHAnsi"/>
-          <w:i/>
-          <w:iCs/>
-        </w:rPr>
-      </w:pPr>
-      <w:r>
-        <w:rPr>
-          <w:rFonts w:asciiTheme="minorHAnsi" w:hAnsiTheme="minorHAnsi"/>
-          <w:i/>
-          <w:iCs/>
-        </w:rPr>
-        <w:t>This finding (positive 2-star and negative 3-star) is a fairly typical result in ERGMs (I am assuming the same applies to LOLOG, although perhaps without, at least to the same extent, near-degeneracy problems as a motivation for geometrically-weighted statistics) indicating a tendency towards centralization ("super daily interactors" here), and indeed the alternation of the signs as higher order terms are added (edge, 2-star, 3-star,...) is a motivation for the alternatingk-[in|out]-stars and gw[io]degree parameters (see e.g. pp. 65-67 of Koskinen &amp; Daraganova, 2013).</w:t>
-      </w:r>
-    </w:p>
-    <w:p>
-      <w:pPr>
-        <w:rPr>
-          <w:rFonts w:asciiTheme="minorHAnsi" w:hAnsiTheme="minorHAnsi"/>
-          <w:i/>
-          <w:iCs/>
-        </w:rPr>
-      </w:pPr>
-    </w:p>
-    <w:p>
-      <w:pPr>
-        <w:rPr>
-          <w:rFonts w:asciiTheme="minorHAnsi" w:hAnsiTheme="minorHAnsi"/>
-          <w:i/>
-          <w:iCs/>
-        </w:rPr>
-      </w:pPr>
-      <w:r>
-        <w:rPr>
-          <w:rFonts w:asciiTheme="minorHAnsi" w:hAnsiTheme="minorHAnsi"/>
-          <w:i/>
-          <w:iCs/>
-        </w:rPr>
-        <w:t>However the interpretation of GWDEG (gw[io]degree) in statnet is (confusingly: see Levy (2016); Levy et al. (2016)) that a negative parameter estimate indicates a tendency towards centralization, and positive a tendency against centralization (Hunter, 2007). This is opposite (i.e. signs swapped) to the interpretation of the alt-k-star parameter - and so in fact this would seem to be consistent with the LOLOG out-(2,3)-star interpretation above. Which is reassuring (rather than "concerning"), although the point that the LOLOG allows a better fitting model (or at least more easily to estimate a model that fits well, perhaps not requiring the geometrically-weighted parameters usually required in ERGM to avoid near-degeneracy) stands.</w:t>
-      </w:r>
-    </w:p>
-    <w:p>
-      <w:pPr>
-        <w:rPr>
-          <w:rFonts w:asciiTheme="minorHAnsi" w:hAnsiTheme="minorHAnsi"/>
-          <w:i/>
-          <w:iCs/>
-        </w:rPr>
-      </w:pPr>
-    </w:p>
-    <w:p>
-      <w:pPr>
+        <w:t xml:space="preserve">This careful analysis is exactly correct: indeed, we have interpreted the sign as opposite of what it should be. </w:t>
+      </w:r>
+      <w:r>
         <w:rPr>
           <w:rFonts w:asciiTheme="minorHAnsi" w:hAnsiTheme="minorHAnsi" w:cs="TimesNewRomanPSMT"/>
           <w:noProof w:val="0"/>
           <w:lang w:val="en-US"/>
         </w:rPr>
-      </w:pPr>
+        <w:t xml:space="preserve">We have amended the wording </w:t>
+      </w:r>
       <w:r>
         <w:rPr>
           <w:rFonts w:asciiTheme="minorHAnsi" w:hAnsiTheme="minorHAnsi" w:cs="TimesNewRomanPSMT"/>
           <w:noProof w:val="0"/>
           <w:lang w:val="en-US"/>
         </w:rPr>
-        <w:t xml:space="preserve">This careful analysis is exactly correct: indeed, we have interpreted the sign as opposite of what it should be. </w:t>
+        <w:t xml:space="preserve">in the text </w:t>
       </w:r>
       <w:r>
         <w:rPr>
@@ -7092,7 +7312,7 @@
           <w:noProof w:val="0"/>
           <w:lang w:val="en-US"/>
         </w:rPr>
-        <w:t xml:space="preserve">We have amended the wording </w:t>
+        <w:t xml:space="preserve">and verified that the statnet ergm </w:t>
       </w:r>
       <w:r>
         <w:rPr>
@@ -7100,7 +7320,7 @@
           <w:noProof w:val="0"/>
           <w:lang w:val="en-US"/>
         </w:rPr>
-        <w:t xml:space="preserve">in the text </w:t>
+        <w:t>GWDEG</w:t>
       </w:r>
       <w:r>
         <w:rPr>
@@ -7108,43 +7328,39 @@
           <w:noProof w:val="0"/>
           <w:lang w:val="en-US"/>
         </w:rPr>
-        <w:t xml:space="preserve">and verified that the statnet ergm </w:t>
-      </w:r>
-      <w:proofErr w:type="spellStart"/>
+        <w:t xml:space="preserve"> terms should be interpretated as you suggest, as they include 1-degree as the first term in the sum, the 2-degree term therefore receives a negative sign, resulting in the opposite interpretation of the </w:t>
+      </w:r>
       <w:r>
         <w:rPr>
           <w:rFonts w:asciiTheme="minorHAnsi" w:hAnsiTheme="minorHAnsi" w:cs="TimesNewRomanPSMT"/>
           <w:noProof w:val="0"/>
           <w:lang w:val="en-US"/>
         </w:rPr>
-        <w:t>gwdegree</w:t>
-      </w:r>
-      <w:proofErr w:type="spellEnd"/>
+        <w:t>GWDEG</w:t>
+      </w:r>
       <w:r>
         <w:rPr>
           <w:rFonts w:asciiTheme="minorHAnsi" w:hAnsiTheme="minorHAnsi" w:cs="TimesNewRomanPSMT"/>
           <w:noProof w:val="0"/>
           <w:lang w:val="en-US"/>
         </w:rPr>
-        <w:t xml:space="preserve"> terms should be interpretated as you suggest, as they include 1-degree as the first term in the sum, the 2-degree term therefore receives a negative sign, resulting in the opposite interpretation of the </w:t>
-      </w:r>
-      <w:proofErr w:type="spellStart"/>
+        <w:t xml:space="preserve"> parameter to the combination of 2</w:t>
+      </w:r>
       <w:r>
         <w:rPr>
           <w:rFonts w:asciiTheme="minorHAnsi" w:hAnsiTheme="minorHAnsi" w:cs="TimesNewRomanPSMT"/>
           <w:noProof w:val="0"/>
           <w:lang w:val="en-US"/>
         </w:rPr>
-        <w:t>gwdegree</w:t>
-      </w:r>
-      <w:proofErr w:type="spellEnd"/>
+        <w:t>-</w:t>
+      </w:r>
       <w:r>
         <w:rPr>
           <w:rFonts w:asciiTheme="minorHAnsi" w:hAnsiTheme="minorHAnsi" w:cs="TimesNewRomanPSMT"/>
           <w:noProof w:val="0"/>
           <w:lang w:val="en-US"/>
         </w:rPr>
-        <w:t xml:space="preserve"> parameter to the combination of 2</w:t>
+        <w:t xml:space="preserve"> and 3</w:t>
       </w:r>
       <w:r>
         <w:rPr>
@@ -7160,22 +7376,6 @@
           <w:noProof w:val="0"/>
           <w:lang w:val="en-US"/>
         </w:rPr>
-        <w:t xml:space="preserve"> and 3</w:t>
-      </w:r>
-      <w:r>
-        <w:rPr>
-          <w:rFonts w:asciiTheme="minorHAnsi" w:hAnsiTheme="minorHAnsi" w:cs="TimesNewRomanPSMT"/>
-          <w:noProof w:val="0"/>
-          <w:lang w:val="en-US"/>
-        </w:rPr>
-        <w:t>-</w:t>
-      </w:r>
-      <w:r>
-        <w:rPr>
-          <w:rFonts w:asciiTheme="minorHAnsi" w:hAnsiTheme="minorHAnsi" w:cs="TimesNewRomanPSMT"/>
-          <w:noProof w:val="0"/>
-          <w:lang w:val="en-US"/>
-        </w:rPr>
         <w:t>star parameters. We have updated the wording in the case study to this effect.</w:t>
       </w:r>
     </w:p>
@@ -7202,7 +7402,6 @@
           <w:i/>
           <w:iCs/>
         </w:rPr>
-        <w:lastRenderedPageBreak/>
         <w:t>Minor points:</w:t>
       </w:r>
     </w:p>
@@ -7230,34 +7429,6 @@
           <w:iCs/>
         </w:rPr>
         <w:t>Some typos or missing references, easily fixed e.g.:</w:t>
-      </w:r>
-    </w:p>
-    <w:p>
-      <w:pPr>
-        <w:rPr>
-          <w:rFonts w:asciiTheme="minorHAnsi" w:hAnsiTheme="minorHAnsi"/>
-          <w:i/>
-          <w:iCs/>
-        </w:rPr>
-      </w:pPr>
-    </w:p>
-    <w:p>
-      <w:pPr>
-        <w:rPr>
-          <w:rFonts w:asciiTheme="minorHAnsi" w:hAnsiTheme="minorHAnsi"/>
-          <w:b/>
-          <w:bCs/>
-          <w:color w:val="FF0000"/>
-        </w:rPr>
-      </w:pPr>
-      <w:r>
-        <w:rPr>
-          <w:rFonts w:asciiTheme="minorHAnsi" w:hAnsiTheme="minorHAnsi"/>
-          <w:b/>
-          <w:bCs/>
-          <w:color w:val="FF0000"/>
-        </w:rPr>
-        <w:t>TODO on final read through</w:t>
       </w:r>
     </w:p>
     <w:p>
@@ -7563,6 +7734,7 @@
           <w:i/>
           <w:iCs/>
         </w:rPr>
+        <w:lastRenderedPageBreak/>
         <w:t>Koskinen, J., &amp; Daraganova, G. (2013). Exponential random graph model fundamentals. Ch. 3 (pp. 49-76) in Lusher D, Koskinen J, Robins G, editors. Exponential random graph models for social networks. Structural Analysis in the Social Sciences. Cambridge University Press: New York.</w:t>
       </w:r>
     </w:p>
@@ -7667,421 +7839,421 @@
           <w:i/>
           <w:iCs/>
         </w:rPr>
+        <w:t>Levy, M., Lubell, M., Leifeld, P., &amp; Cranmer, S. (2016). Interpretation of GW-Degree Estimates in ERGMs. Political Networks 2016 (Conference poster). https://doi.org/10.6084/m9.figshare.3465020</w:t>
+      </w:r>
+    </w:p>
+    <w:p>
+      <w:pPr>
+        <w:rPr>
+          <w:rFonts w:asciiTheme="minorHAnsi" w:hAnsiTheme="minorHAnsi"/>
+          <w:i/>
+          <w:iCs/>
+        </w:rPr>
+      </w:pPr>
+    </w:p>
+    <w:p>
+      <w:pPr>
+        <w:rPr>
+          <w:rFonts w:asciiTheme="minorHAnsi" w:hAnsiTheme="minorHAnsi"/>
+          <w:i/>
+          <w:iCs/>
+        </w:rPr>
+      </w:pPr>
+      <w:r>
+        <w:rPr>
+          <w:rFonts w:asciiTheme="minorHAnsi" w:hAnsiTheme="minorHAnsi"/>
+          <w:i/>
+          <w:iCs/>
+        </w:rPr>
+        <w:t>Saul, Z. M., &amp; Filkov, V. (2007). Exploring biological network structure using exponential random graph models. Bioinformatics, 23(19), 2604-2611.</w:t>
+      </w:r>
+    </w:p>
+    <w:p>
+      <w:pPr>
+        <w:rPr>
+          <w:rFonts w:asciiTheme="minorHAnsi" w:hAnsiTheme="minorHAnsi"/>
+          <w:i/>
+          <w:iCs/>
+        </w:rPr>
+      </w:pPr>
+    </w:p>
+    <w:p>
+      <w:pPr>
+        <w:rPr>
+          <w:rFonts w:asciiTheme="minorHAnsi" w:hAnsiTheme="minorHAnsi"/>
+          <w:i/>
+          <w:iCs/>
+        </w:rPr>
+      </w:pPr>
+      <w:r>
+        <w:rPr>
+          <w:rFonts w:asciiTheme="minorHAnsi" w:hAnsiTheme="minorHAnsi"/>
+          <w:i/>
+          <w:iCs/>
+        </w:rPr>
+        <w:t>Salgado et al (2001), RegulonDB (version 3.2): Transcriptional Regulation and Operon Organization in Escherichia Coli K-12,Nucleic Acids Research, 29(1):72-74.</w:t>
+      </w:r>
+    </w:p>
+    <w:p>
+      <w:pPr>
+        <w:rPr>
+          <w:rFonts w:asciiTheme="minorHAnsi" w:hAnsiTheme="minorHAnsi"/>
+          <w:i/>
+          <w:iCs/>
+        </w:rPr>
+      </w:pPr>
+    </w:p>
+    <w:p>
+      <w:pPr>
+        <w:rPr>
+          <w:rFonts w:asciiTheme="minorHAnsi" w:hAnsiTheme="minorHAnsi"/>
+          <w:i/>
+          <w:iCs/>
+        </w:rPr>
+      </w:pPr>
+      <w:r>
+        <w:rPr>
+          <w:rFonts w:asciiTheme="minorHAnsi" w:hAnsiTheme="minorHAnsi"/>
+          <w:i/>
+          <w:iCs/>
+        </w:rPr>
+        <w:t>Schweinberger, M., &amp; Luna, P. (2018). HERGM: Hierarchical exponential-family random graph models. Journal of Statistical Software, 85(1).</w:t>
+      </w:r>
+    </w:p>
+    <w:p>
+      <w:pPr>
+        <w:rPr>
+          <w:rFonts w:asciiTheme="minorHAnsi" w:hAnsiTheme="minorHAnsi"/>
+          <w:i/>
+          <w:iCs/>
+        </w:rPr>
+      </w:pPr>
+    </w:p>
+    <w:p>
+      <w:pPr>
+        <w:rPr>
+          <w:rFonts w:asciiTheme="minorHAnsi" w:hAnsiTheme="minorHAnsi"/>
+          <w:i/>
+          <w:iCs/>
+        </w:rPr>
+      </w:pPr>
+      <w:r>
+        <w:rPr>
+          <w:rFonts w:asciiTheme="minorHAnsi" w:hAnsiTheme="minorHAnsi"/>
+          <w:i/>
+          <w:iCs/>
+        </w:rPr>
+        <w:t>Shen-Orr et al (2002), Network Motifs in the Transcriptional Regulation Network of Escerichia Coli, Nature Genetics, 31(1): 64-68. Stivala, A., &amp; Lomi, A. (2020). Testing biological network motif significance with exponential random graph models. arXiv preprint arXiv:2001.11125.</w:t>
+      </w:r>
+    </w:p>
+    <w:p>
+      <w:pPr>
+        <w:rPr>
+          <w:rFonts w:asciiTheme="minorHAnsi" w:hAnsiTheme="minorHAnsi"/>
+          <w:i/>
+          <w:iCs/>
+        </w:rPr>
+      </w:pPr>
+    </w:p>
+    <w:p>
+      <w:pPr>
+        <w:rPr>
+          <w:rFonts w:asciiTheme="minorHAnsi" w:hAnsiTheme="minorHAnsi"/>
+          <w:i/>
+          <w:iCs/>
+        </w:rPr>
+      </w:pPr>
+      <w:r>
+        <w:rPr>
+          <w:rFonts w:asciiTheme="minorHAnsi" w:hAnsiTheme="minorHAnsi"/>
+          <w:i/>
+          <w:iCs/>
+        </w:rPr>
+        <w:t>Stivala, A., Robins, G., &amp; Lomi, A. (2020). Exponential random graph model parameter estimation for very large directed networks. PloS one, 15(1), e0227804.</w:t>
+      </w:r>
+    </w:p>
+    <w:p>
+      <w:pPr>
+        <w:rPr>
+          <w:rFonts w:asciiTheme="minorHAnsi" w:hAnsiTheme="minorHAnsi"/>
+        </w:rPr>
+      </w:pPr>
+    </w:p>
+    <w:p>
+      <w:pPr>
+        <w:rPr>
+          <w:rFonts w:asciiTheme="minorHAnsi" w:hAnsiTheme="minorHAnsi"/>
+        </w:rPr>
+      </w:pPr>
+    </w:p>
+    <w:p>
+      <w:pPr>
+        <w:rPr>
+          <w:rFonts w:asciiTheme="minorHAnsi" w:hAnsiTheme="minorHAnsi"/>
+          <w:u w:val="single"/>
+        </w:rPr>
+      </w:pPr>
+      <w:r>
+        <w:rPr>
+          <w:rFonts w:asciiTheme="minorHAnsi" w:hAnsiTheme="minorHAnsi"/>
+          <w:u w:val="single"/>
+        </w:rPr>
+        <w:t>Re</w:t>
+      </w:r>
+      <w:r>
+        <w:rPr>
+          <w:rFonts w:asciiTheme="minorHAnsi" w:hAnsiTheme="minorHAnsi"/>
+          <w:u w:val="single"/>
+        </w:rPr>
+        <w:t>feree</w:t>
+      </w:r>
+      <w:r>
+        <w:rPr>
+          <w:rFonts w:asciiTheme="minorHAnsi" w:hAnsiTheme="minorHAnsi"/>
+          <w:u w:val="single"/>
+        </w:rPr>
+        <w:t xml:space="preserve"> 2</w:t>
+      </w:r>
+    </w:p>
+    <w:p>
+      <w:pPr>
+        <w:rPr>
+          <w:rFonts w:asciiTheme="minorHAnsi" w:hAnsiTheme="minorHAnsi"/>
+          <w:u w:val="single"/>
+        </w:rPr>
+      </w:pPr>
+    </w:p>
+    <w:p>
+      <w:pPr>
+        <w:rPr>
+          <w:rFonts w:asciiTheme="minorHAnsi" w:hAnsiTheme="minorHAnsi"/>
+          <w:i/>
+          <w:iCs/>
+        </w:rPr>
+      </w:pPr>
+      <w:r>
+        <w:rPr>
+          <w:rFonts w:asciiTheme="minorHAnsi" w:hAnsiTheme="minorHAnsi"/>
+          <w:i/>
+          <w:iCs/>
+        </w:rPr>
+        <w:t>The authors compare the fitting of a new latent order logistic</w:t>
+      </w:r>
+      <w:r>
+        <w:rPr>
+          <w:rFonts w:asciiTheme="minorHAnsi" w:hAnsiTheme="minorHAnsi"/>
+          <w:i/>
+          <w:iCs/>
+        </w:rPr>
+        <w:t xml:space="preserve"> </w:t>
+      </w:r>
+      <w:r>
+        <w:rPr>
+          <w:rFonts w:asciiTheme="minorHAnsi" w:hAnsiTheme="minorHAnsi"/>
+          <w:i/>
+          <w:iCs/>
+        </w:rPr>
+        <w:t>(lolog) generative graph model with the fitting of the established</w:t>
+      </w:r>
+      <w:r>
+        <w:rPr>
+          <w:rFonts w:asciiTheme="minorHAnsi" w:hAnsiTheme="minorHAnsi"/>
+          <w:i/>
+          <w:iCs/>
+        </w:rPr>
+        <w:t xml:space="preserve"> </w:t>
+      </w:r>
+      <w:r>
+        <w:rPr>
+          <w:rFonts w:asciiTheme="minorHAnsi" w:hAnsiTheme="minorHAnsi"/>
+          <w:i/>
+          <w:iCs/>
+        </w:rPr>
+        <w:t>ERGM on the data sets from the articles published in the journal</w:t>
+      </w:r>
+      <w:r>
+        <w:rPr>
+          <w:rFonts w:asciiTheme="minorHAnsi" w:hAnsiTheme="minorHAnsi"/>
+          <w:i/>
+          <w:iCs/>
+        </w:rPr>
+        <w:t xml:space="preserve"> </w:t>
+      </w:r>
+      <w:r>
+        <w:rPr>
+          <w:rFonts w:asciiTheme="minorHAnsi" w:hAnsiTheme="minorHAnsi"/>
+          <w:i/>
+          <w:iCs/>
+        </w:rPr>
+        <w:t>Social Networks. Even though the new model has its benefits and</w:t>
+      </w:r>
+      <w:r>
+        <w:rPr>
+          <w:rFonts w:asciiTheme="minorHAnsi" w:hAnsiTheme="minorHAnsi"/>
+          <w:i/>
+          <w:iCs/>
+        </w:rPr>
+        <w:t xml:space="preserve"> </w:t>
+      </w:r>
+      <w:r>
+        <w:rPr>
+          <w:rFonts w:asciiTheme="minorHAnsi" w:hAnsiTheme="minorHAnsi"/>
+          <w:i/>
+          <w:iCs/>
+        </w:rPr>
+        <w:t>the goal of the study is well justified, I find the results not</w:t>
+      </w:r>
+      <w:r>
+        <w:rPr>
+          <w:rFonts w:asciiTheme="minorHAnsi" w:hAnsiTheme="minorHAnsi"/>
+          <w:i/>
+          <w:iCs/>
+        </w:rPr>
+        <w:t xml:space="preserve"> </w:t>
+      </w:r>
+      <w:r>
+        <w:rPr>
+          <w:rFonts w:asciiTheme="minorHAnsi" w:hAnsiTheme="minorHAnsi"/>
+          <w:i/>
+          <w:iCs/>
+        </w:rPr>
+        <w:t>conviencing and not well presented.</w:t>
+      </w:r>
+    </w:p>
+    <w:p>
+      <w:pPr>
+        <w:rPr>
+          <w:rFonts w:asciiTheme="minorHAnsi" w:hAnsiTheme="minorHAnsi"/>
+          <w:i/>
+          <w:iCs/>
+        </w:rPr>
+      </w:pPr>
+    </w:p>
+    <w:p>
+      <w:pPr>
+        <w:rPr>
+          <w:rFonts w:asciiTheme="minorHAnsi" w:hAnsiTheme="minorHAnsi"/>
+          <w:i/>
+          <w:iCs/>
+        </w:rPr>
+      </w:pPr>
+      <w:r>
+        <w:rPr>
+          <w:rFonts w:asciiTheme="minorHAnsi" w:hAnsiTheme="minorHAnsi"/>
+          <w:i/>
+          <w:iCs/>
+        </w:rPr>
+        <w:t>1. In column 6 of Table 9, a large majority of marks is represented</w:t>
+      </w:r>
+      <w:r>
+        <w:rPr>
+          <w:rFonts w:asciiTheme="minorHAnsi" w:hAnsiTheme="minorHAnsi"/>
+          <w:i/>
+          <w:iCs/>
+        </w:rPr>
+        <w:t xml:space="preserve"> </w:t>
+      </w:r>
+      <w:r>
+        <w:rPr>
+          <w:rFonts w:asciiTheme="minorHAnsi" w:hAnsiTheme="minorHAnsi"/>
+          <w:i/>
+          <w:iCs/>
+        </w:rPr>
+        <w:t>by `Yes'. However, in Section 5.2 the authors write "we note that</w:t>
+      </w:r>
+      <w:r>
+        <w:rPr>
+          <w:rFonts w:asciiTheme="minorHAnsi" w:hAnsiTheme="minorHAnsi"/>
+          <w:i/>
+          <w:iCs/>
+        </w:rPr>
+        <w:t xml:space="preserve"> </w:t>
+      </w:r>
+      <w:r>
+        <w:rPr>
+          <w:rFonts w:asciiTheme="minorHAnsi" w:hAnsiTheme="minorHAnsi"/>
+          <w:i/>
+          <w:iCs/>
+        </w:rPr>
+        <w:t>the LOLOG model did not seem to help improve the fit for any of the</w:t>
+      </w:r>
+      <w:r>
+        <w:rPr>
+          <w:rFonts w:asciiTheme="minorHAnsi" w:hAnsiTheme="minorHAnsi"/>
+          <w:i/>
+          <w:iCs/>
+        </w:rPr>
+        <w:t xml:space="preserve"> </w:t>
+      </w:r>
+      <w:r>
+        <w:rPr>
+          <w:rFonts w:asciiTheme="minorHAnsi" w:hAnsiTheme="minorHAnsi"/>
+          <w:i/>
+          <w:iCs/>
+        </w:rPr>
+        <w:t>networks in question" and in Section 7 "Goodness of fit of LOLOG</w:t>
+      </w:r>
+      <w:r>
+        <w:rPr>
+          <w:rFonts w:asciiTheme="minorHAnsi" w:hAnsiTheme="minorHAnsi"/>
+          <w:i/>
+          <w:iCs/>
+        </w:rPr>
+        <w:t xml:space="preserve"> </w:t>
+      </w:r>
+      <w:r>
+        <w:rPr>
+          <w:rFonts w:asciiTheme="minorHAnsi" w:hAnsiTheme="minorHAnsi"/>
+          <w:i/>
+          <w:iCs/>
+        </w:rPr>
+        <w:t>models also compare favourably with the ERGMs, with little drop in</w:t>
+      </w:r>
+      <w:r>
+        <w:rPr>
+          <w:rFonts w:asciiTheme="minorHAnsi" w:hAnsiTheme="minorHAnsi"/>
+          <w:i/>
+          <w:iCs/>
+        </w:rPr>
+        <w:t xml:space="preserve"> </w:t>
+      </w:r>
+      <w:r>
+        <w:rPr>
+          <w:rFonts w:asciiTheme="minorHAnsi" w:hAnsiTheme="minorHAnsi"/>
+          <w:i/>
+          <w:iCs/>
+        </w:rPr>
+        <w:t>quality".</w:t>
+      </w:r>
+    </w:p>
+    <w:p>
+      <w:pPr>
+        <w:rPr>
+          <w:rFonts w:asciiTheme="minorHAnsi" w:hAnsiTheme="minorHAnsi"/>
+          <w:i/>
+          <w:iCs/>
+        </w:rPr>
+      </w:pPr>
+    </w:p>
+    <w:p>
+      <w:pPr>
+        <w:autoSpaceDE w:val="0"/>
+        <w:autoSpaceDN w:val="0"/>
+        <w:adjustRightInd w:val="0"/>
+        <w:rPr>
+          <w:rFonts w:asciiTheme="minorHAnsi" w:hAnsiTheme="minorHAnsi" w:cs="LMRoman12-Regular"/>
+          <w:noProof w:val="0"/>
+          <w:lang w:val="en-US"/>
+        </w:rPr>
+      </w:pPr>
+      <w:r>
+        <w:rPr>
+          <w:rFonts w:asciiTheme="minorHAnsi" w:hAnsiTheme="minorHAnsi" w:cs="Calibri"/>
+          <w:noProof w:val="0"/>
+          <w:color w:val="000000"/>
+          <w:lang w:val="en-US"/>
+        </w:rPr>
         <w:lastRenderedPageBreak/>
-        <w:t>Levy, M., Lubell, M., Leifeld, P., &amp; Cranmer, S. (2016). Interpretation of GW-Degree Estimates in ERGMs. Political Networks 2016 (Conference poster). https://doi.org/10.6084/m9.figshare.3465020</w:t>
-      </w:r>
-    </w:p>
-    <w:p>
-      <w:pPr>
-        <w:rPr>
-          <w:rFonts w:asciiTheme="minorHAnsi" w:hAnsiTheme="minorHAnsi"/>
-          <w:i/>
-          <w:iCs/>
-        </w:rPr>
-      </w:pPr>
-    </w:p>
-    <w:p>
-      <w:pPr>
-        <w:rPr>
-          <w:rFonts w:asciiTheme="minorHAnsi" w:hAnsiTheme="minorHAnsi"/>
-          <w:i/>
-          <w:iCs/>
-        </w:rPr>
-      </w:pPr>
-      <w:r>
-        <w:rPr>
-          <w:rFonts w:asciiTheme="minorHAnsi" w:hAnsiTheme="minorHAnsi"/>
-          <w:i/>
-          <w:iCs/>
-        </w:rPr>
-        <w:t>Saul, Z. M., &amp; Filkov, V. (2007). Exploring biological network structure using exponential random graph models. Bioinformatics, 23(19), 2604-2611.</w:t>
-      </w:r>
-    </w:p>
-    <w:p>
-      <w:pPr>
-        <w:rPr>
-          <w:rFonts w:asciiTheme="minorHAnsi" w:hAnsiTheme="minorHAnsi"/>
-          <w:i/>
-          <w:iCs/>
-        </w:rPr>
-      </w:pPr>
-    </w:p>
-    <w:p>
-      <w:pPr>
-        <w:rPr>
-          <w:rFonts w:asciiTheme="minorHAnsi" w:hAnsiTheme="minorHAnsi"/>
-          <w:i/>
-          <w:iCs/>
-        </w:rPr>
-      </w:pPr>
-      <w:r>
-        <w:rPr>
-          <w:rFonts w:asciiTheme="minorHAnsi" w:hAnsiTheme="minorHAnsi"/>
-          <w:i/>
-          <w:iCs/>
-        </w:rPr>
-        <w:t>Salgado et al (2001), RegulonDB (version 3.2): Transcriptional Regulation and Operon Organization in Escherichia Coli K-12,Nucleic Acids Research, 29(1):72-74.</w:t>
-      </w:r>
-    </w:p>
-    <w:p>
-      <w:pPr>
-        <w:rPr>
-          <w:rFonts w:asciiTheme="minorHAnsi" w:hAnsiTheme="minorHAnsi"/>
-          <w:i/>
-          <w:iCs/>
-        </w:rPr>
-      </w:pPr>
-    </w:p>
-    <w:p>
-      <w:pPr>
-        <w:rPr>
-          <w:rFonts w:asciiTheme="minorHAnsi" w:hAnsiTheme="minorHAnsi"/>
-          <w:i/>
-          <w:iCs/>
-        </w:rPr>
-      </w:pPr>
-      <w:r>
-        <w:rPr>
-          <w:rFonts w:asciiTheme="minorHAnsi" w:hAnsiTheme="minorHAnsi"/>
-          <w:i/>
-          <w:iCs/>
-        </w:rPr>
-        <w:t>Schweinberger, M., &amp; Luna, P. (2018). HERGM: Hierarchical exponential-family random graph models. Journal of Statistical Software, 85(1).</w:t>
-      </w:r>
-    </w:p>
-    <w:p>
-      <w:pPr>
-        <w:rPr>
-          <w:rFonts w:asciiTheme="minorHAnsi" w:hAnsiTheme="minorHAnsi"/>
-          <w:i/>
-          <w:iCs/>
-        </w:rPr>
-      </w:pPr>
-    </w:p>
-    <w:p>
-      <w:pPr>
-        <w:rPr>
-          <w:rFonts w:asciiTheme="minorHAnsi" w:hAnsiTheme="minorHAnsi"/>
-          <w:i/>
-          <w:iCs/>
-        </w:rPr>
-      </w:pPr>
-      <w:r>
-        <w:rPr>
-          <w:rFonts w:asciiTheme="minorHAnsi" w:hAnsiTheme="minorHAnsi"/>
-          <w:i/>
-          <w:iCs/>
-        </w:rPr>
-        <w:t>Shen-Orr et al (2002), Network Motifs in the Transcriptional Regulation Network of Escerichia Coli, Nature Genetics, 31(1): 64-68. Stivala, A., &amp; Lomi, A. (2020). Testing biological network motif significance with exponential random graph models. arXiv preprint arXiv:2001.11125.</w:t>
-      </w:r>
-    </w:p>
-    <w:p>
-      <w:pPr>
-        <w:rPr>
-          <w:rFonts w:asciiTheme="minorHAnsi" w:hAnsiTheme="minorHAnsi"/>
-          <w:i/>
-          <w:iCs/>
-        </w:rPr>
-      </w:pPr>
-    </w:p>
-    <w:p>
-      <w:pPr>
-        <w:rPr>
-          <w:rFonts w:asciiTheme="minorHAnsi" w:hAnsiTheme="minorHAnsi"/>
-          <w:i/>
-          <w:iCs/>
-        </w:rPr>
-      </w:pPr>
-      <w:r>
-        <w:rPr>
-          <w:rFonts w:asciiTheme="minorHAnsi" w:hAnsiTheme="minorHAnsi"/>
-          <w:i/>
-          <w:iCs/>
-        </w:rPr>
-        <w:t>Stivala, A., Robins, G., &amp; Lomi, A. (2020). Exponential random graph model parameter estimation for very large directed networks. PloS one, 15(1), e0227804.</w:t>
-      </w:r>
-    </w:p>
-    <w:p>
-      <w:pPr>
-        <w:rPr>
-          <w:rFonts w:asciiTheme="minorHAnsi" w:hAnsiTheme="minorHAnsi"/>
-        </w:rPr>
-      </w:pPr>
-    </w:p>
-    <w:p>
-      <w:pPr>
-        <w:rPr>
-          <w:rFonts w:asciiTheme="minorHAnsi" w:hAnsiTheme="minorHAnsi"/>
-        </w:rPr>
-      </w:pPr>
-    </w:p>
-    <w:p>
-      <w:pPr>
-        <w:rPr>
-          <w:rFonts w:asciiTheme="minorHAnsi" w:hAnsiTheme="minorHAnsi"/>
-          <w:u w:val="single"/>
-        </w:rPr>
-      </w:pPr>
-      <w:r>
-        <w:rPr>
-          <w:rFonts w:asciiTheme="minorHAnsi" w:hAnsiTheme="minorHAnsi"/>
-          <w:u w:val="single"/>
-        </w:rPr>
-        <w:t>Re</w:t>
-      </w:r>
-      <w:r>
-        <w:rPr>
-          <w:rFonts w:asciiTheme="minorHAnsi" w:hAnsiTheme="minorHAnsi"/>
-          <w:u w:val="single"/>
-        </w:rPr>
-        <w:t>feree</w:t>
-      </w:r>
-      <w:r>
-        <w:rPr>
-          <w:rFonts w:asciiTheme="minorHAnsi" w:hAnsiTheme="minorHAnsi"/>
-          <w:u w:val="single"/>
-        </w:rPr>
-        <w:t xml:space="preserve"> 2</w:t>
-      </w:r>
-    </w:p>
-    <w:p>
-      <w:pPr>
-        <w:rPr>
-          <w:rFonts w:asciiTheme="minorHAnsi" w:hAnsiTheme="minorHAnsi"/>
-          <w:u w:val="single"/>
-        </w:rPr>
-      </w:pPr>
-    </w:p>
-    <w:p>
-      <w:pPr>
-        <w:rPr>
-          <w:rFonts w:asciiTheme="minorHAnsi" w:hAnsiTheme="minorHAnsi"/>
-          <w:i/>
-          <w:iCs/>
-        </w:rPr>
-      </w:pPr>
-      <w:r>
-        <w:rPr>
-          <w:rFonts w:asciiTheme="minorHAnsi" w:hAnsiTheme="minorHAnsi"/>
-          <w:i/>
-          <w:iCs/>
-        </w:rPr>
-        <w:t>The authors compare the fitting of a new latent order logistic</w:t>
-      </w:r>
-      <w:r>
-        <w:rPr>
-          <w:rFonts w:asciiTheme="minorHAnsi" w:hAnsiTheme="minorHAnsi"/>
-          <w:i/>
-          <w:iCs/>
-        </w:rPr>
-        <w:t xml:space="preserve"> </w:t>
-      </w:r>
-      <w:r>
-        <w:rPr>
-          <w:rFonts w:asciiTheme="minorHAnsi" w:hAnsiTheme="minorHAnsi"/>
-          <w:i/>
-          <w:iCs/>
-        </w:rPr>
-        <w:t>(lolog) generative graph model with the fitting of the established</w:t>
-      </w:r>
-      <w:r>
-        <w:rPr>
-          <w:rFonts w:asciiTheme="minorHAnsi" w:hAnsiTheme="minorHAnsi"/>
-          <w:i/>
-          <w:iCs/>
-        </w:rPr>
-        <w:t xml:space="preserve"> </w:t>
-      </w:r>
-      <w:r>
-        <w:rPr>
-          <w:rFonts w:asciiTheme="minorHAnsi" w:hAnsiTheme="minorHAnsi"/>
-          <w:i/>
-          <w:iCs/>
-        </w:rPr>
-        <w:t>ERGM on the data sets from the articles published in the journal</w:t>
-      </w:r>
-      <w:r>
-        <w:rPr>
-          <w:rFonts w:asciiTheme="minorHAnsi" w:hAnsiTheme="minorHAnsi"/>
-          <w:i/>
-          <w:iCs/>
-        </w:rPr>
-        <w:t xml:space="preserve"> </w:t>
-      </w:r>
-      <w:r>
-        <w:rPr>
-          <w:rFonts w:asciiTheme="minorHAnsi" w:hAnsiTheme="minorHAnsi"/>
-          <w:i/>
-          <w:iCs/>
-        </w:rPr>
-        <w:t>Social Networks. Even though the new model has its benefits and</w:t>
-      </w:r>
-      <w:r>
-        <w:rPr>
-          <w:rFonts w:asciiTheme="minorHAnsi" w:hAnsiTheme="minorHAnsi"/>
-          <w:i/>
-          <w:iCs/>
-        </w:rPr>
-        <w:t xml:space="preserve"> </w:t>
-      </w:r>
-      <w:r>
-        <w:rPr>
-          <w:rFonts w:asciiTheme="minorHAnsi" w:hAnsiTheme="minorHAnsi"/>
-          <w:i/>
-          <w:iCs/>
-        </w:rPr>
-        <w:t>the goal of the study is well justified, I find the results not</w:t>
-      </w:r>
-      <w:r>
-        <w:rPr>
-          <w:rFonts w:asciiTheme="minorHAnsi" w:hAnsiTheme="minorHAnsi"/>
-          <w:i/>
-          <w:iCs/>
-        </w:rPr>
-        <w:t xml:space="preserve"> </w:t>
-      </w:r>
-      <w:r>
-        <w:rPr>
-          <w:rFonts w:asciiTheme="minorHAnsi" w:hAnsiTheme="minorHAnsi"/>
-          <w:i/>
-          <w:iCs/>
-        </w:rPr>
-        <w:t>conviencing and not well presented.</w:t>
-      </w:r>
-    </w:p>
-    <w:p>
-      <w:pPr>
-        <w:rPr>
-          <w:rFonts w:asciiTheme="minorHAnsi" w:hAnsiTheme="minorHAnsi"/>
-          <w:i/>
-          <w:iCs/>
-        </w:rPr>
-      </w:pPr>
-    </w:p>
-    <w:p>
-      <w:pPr>
-        <w:rPr>
-          <w:rFonts w:asciiTheme="minorHAnsi" w:hAnsiTheme="minorHAnsi"/>
-          <w:i/>
-          <w:iCs/>
-        </w:rPr>
-      </w:pPr>
-      <w:r>
-        <w:rPr>
-          <w:rFonts w:asciiTheme="minorHAnsi" w:hAnsiTheme="minorHAnsi"/>
-          <w:i/>
-          <w:iCs/>
-        </w:rPr>
-        <w:t>1. In column 6 of Table 9, a large majority of marks is represented</w:t>
-      </w:r>
-      <w:r>
-        <w:rPr>
-          <w:rFonts w:asciiTheme="minorHAnsi" w:hAnsiTheme="minorHAnsi"/>
-          <w:i/>
-          <w:iCs/>
-        </w:rPr>
-        <w:t xml:space="preserve"> </w:t>
-      </w:r>
-      <w:r>
-        <w:rPr>
-          <w:rFonts w:asciiTheme="minorHAnsi" w:hAnsiTheme="minorHAnsi"/>
-          <w:i/>
-          <w:iCs/>
-        </w:rPr>
-        <w:t>by `Yes'. However, in Section 5.2 the authors write "we note that</w:t>
-      </w:r>
-      <w:r>
-        <w:rPr>
-          <w:rFonts w:asciiTheme="minorHAnsi" w:hAnsiTheme="minorHAnsi"/>
-          <w:i/>
-          <w:iCs/>
-        </w:rPr>
-        <w:t xml:space="preserve"> </w:t>
-      </w:r>
-      <w:r>
-        <w:rPr>
-          <w:rFonts w:asciiTheme="minorHAnsi" w:hAnsiTheme="minorHAnsi"/>
-          <w:i/>
-          <w:iCs/>
-        </w:rPr>
-        <w:t>the LOLOG model did not seem to help improve the fit for any of the</w:t>
-      </w:r>
-      <w:r>
-        <w:rPr>
-          <w:rFonts w:asciiTheme="minorHAnsi" w:hAnsiTheme="minorHAnsi"/>
-          <w:i/>
-          <w:iCs/>
-        </w:rPr>
-        <w:t xml:space="preserve"> </w:t>
-      </w:r>
-      <w:r>
-        <w:rPr>
-          <w:rFonts w:asciiTheme="minorHAnsi" w:hAnsiTheme="minorHAnsi"/>
-          <w:i/>
-          <w:iCs/>
-        </w:rPr>
-        <w:t>networks in question" and in Section 7 "Goodness of fit of LOLOG</w:t>
-      </w:r>
-      <w:r>
-        <w:rPr>
-          <w:rFonts w:asciiTheme="minorHAnsi" w:hAnsiTheme="minorHAnsi"/>
-          <w:i/>
-          <w:iCs/>
-        </w:rPr>
-        <w:t xml:space="preserve"> </w:t>
-      </w:r>
-      <w:r>
-        <w:rPr>
-          <w:rFonts w:asciiTheme="minorHAnsi" w:hAnsiTheme="minorHAnsi"/>
-          <w:i/>
-          <w:iCs/>
-        </w:rPr>
-        <w:t>models also compare favourably with the ERGMs, with little drop in</w:t>
-      </w:r>
-      <w:r>
-        <w:rPr>
-          <w:rFonts w:asciiTheme="minorHAnsi" w:hAnsiTheme="minorHAnsi"/>
-          <w:i/>
-          <w:iCs/>
-        </w:rPr>
-        <w:t xml:space="preserve"> </w:t>
-      </w:r>
-      <w:r>
-        <w:rPr>
-          <w:rFonts w:asciiTheme="minorHAnsi" w:hAnsiTheme="minorHAnsi"/>
-          <w:i/>
-          <w:iCs/>
-        </w:rPr>
-        <w:t>quality".</w:t>
-      </w:r>
-    </w:p>
-    <w:p>
-      <w:pPr>
-        <w:rPr>
-          <w:rFonts w:asciiTheme="minorHAnsi" w:hAnsiTheme="minorHAnsi"/>
-          <w:i/>
-          <w:iCs/>
-        </w:rPr>
-      </w:pPr>
-    </w:p>
-    <w:p>
-      <w:pPr>
-        <w:autoSpaceDE w:val="0"/>
-        <w:autoSpaceDN w:val="0"/>
-        <w:adjustRightInd w:val="0"/>
-        <w:rPr>
-          <w:rFonts w:asciiTheme="minorHAnsi" w:hAnsiTheme="minorHAnsi" w:cs="LMRoman12-Regular"/>
-          <w:noProof w:val="0"/>
-          <w:lang w:val="en-US"/>
-        </w:rPr>
-      </w:pPr>
-      <w:r>
-        <w:rPr>
-          <w:rFonts w:asciiTheme="minorHAnsi" w:hAnsiTheme="minorHAnsi" w:cs="Calibri"/>
-          <w:noProof w:val="0"/>
-          <w:color w:val="000000"/>
-          <w:lang w:val="en-US"/>
-        </w:rPr>
         <w:t>The Section 5.2 quotation truncates the remainder of the sentence:</w:t>
       </w:r>
       <w:r>
@@ -8329,7 +8501,6 @@
           <w:i/>
           <w:iCs/>
         </w:rPr>
-        <w:lastRenderedPageBreak/>
         <w:t>2. The shades of the boxes in Figs. 1-6 are the same, so I was not</w:t>
       </w:r>
       <w:r>
@@ -8752,16 +8923,15 @@
           <w:rFonts w:asciiTheme="minorHAnsi" w:hAnsiTheme="minorHAnsi"/>
           <w:i/>
           <w:iCs/>
-        </w:rPr>
-      </w:pPr>
-      <w:r>
-        <w:rPr>
-          <w:rFonts w:asciiTheme="minorHAnsi" w:hAnsiTheme="minorHAnsi"/>
-          <w:b/>
-          <w:bCs/>
-          <w:color w:val="FF0000"/>
-        </w:rPr>
-        <w:t>TODO</w:t>
+          <w:color w:val="000000" w:themeColor="text1"/>
+        </w:rPr>
+      </w:pPr>
+      <w:r>
+        <w:rPr>
+          <w:rFonts w:asciiTheme="minorHAnsi" w:hAnsiTheme="minorHAnsi"/>
+          <w:color w:val="000000" w:themeColor="text1"/>
+        </w:rPr>
+        <w:t>We have corrected the above errors.</w:t>
       </w:r>
     </w:p>
     <w:p>
@@ -8857,6 +9027,7 @@
           <w:rFonts w:ascii="Cambria" w:eastAsia="Cambria" w:hAnsi="Cambria" w:cs="Cambria"/>
           <w:color w:val="000000"/>
         </w:rPr>
+        <w:lastRenderedPageBreak/>
         <w:drawing>
           <wp:inline distT="0" distB="0" distL="0" distR="0" wp14:anchorId="0D717C69" wp14:editId="2F67430A">
             <wp:extent cx="2190750" cy="744309"/>
@@ -8920,12 +9091,12 @@
     </w:p>
     <w:p/>
     <w:sectPr>
-      <w:headerReference w:type="even" r:id="rId15"/>
-      <w:headerReference w:type="default" r:id="rId16"/>
-      <w:footerReference w:type="even" r:id="rId17"/>
-      <w:footerReference w:type="default" r:id="rId18"/>
-      <w:headerReference w:type="first" r:id="rId19"/>
-      <w:footerReference w:type="first" r:id="rId20"/>
+      <w:headerReference w:type="even" r:id="rId11"/>
+      <w:headerReference w:type="default" r:id="rId12"/>
+      <w:footerReference w:type="even" r:id="rId13"/>
+      <w:footerReference w:type="default" r:id="rId14"/>
+      <w:headerReference w:type="first" r:id="rId15"/>
+      <w:footerReference w:type="first" r:id="rId16"/>
       <w:pgSz w:w="12240" w:h="15840"/>
       <w:pgMar w:top="720" w:right="720" w:bottom="720" w:left="1080" w:header="720" w:footer="720" w:gutter="0"/>
       <w:pgNumType w:start="0"/>
@@ -8934,45 +9105,6 @@
     </w:sectPr>
   </w:body>
 </w:document>
-</file>
-
-<file path=word/comments.xml><?xml version="1.0" encoding="utf-8"?>
-<w:comments xmlns:wpc="http://schemas.microsoft.com/office/word/2010/wordprocessingCanvas" xmlns:cx="http://schemas.microsoft.com/office/drawing/2014/chartex" xmlns:cx1="http://schemas.microsoft.com/office/drawing/2015/9/8/chartex" xmlns:cx2="http://schemas.microsoft.com/office/drawing/2015/10/21/chartex" xmlns:cx3="http://schemas.microsoft.com/office/drawing/2016/5/9/chartex" xmlns:cx4="http://schemas.microsoft.com/office/drawing/2016/5/10/chartex" xmlns:cx5="http://schemas.microsoft.com/office/drawing/2016/5/11/chartex" xmlns:cx6="http://schemas.microsoft.com/office/drawing/2016/5/12/chartex" xmlns:cx7="http://schemas.microsoft.com/office/drawing/2016/5/13/chartex" xmlns:cx8="http://schemas.microsoft.com/office/drawing/2016/5/14/chartex" xmlns:mc="http://schemas.openxmlformats.org/markup-compatibility/2006" xmlns:aink="http://schemas.microsoft.com/office/drawing/2016/ink" xmlns:am3d="http://schemas.microsoft.com/office/drawing/2017/model3d" xmlns:o="urn:schemas-microsoft-com:office:office" xmlns:r="http://schemas.openxmlformats.org/officeDocument/2006/relationships" xmlns:m="http://schemas.openxmlformats.org/officeDocument/2006/math" xmlns:v="urn:schemas-microsoft-com:vml" xmlns:wp14="http://schemas.microsoft.com/office/word/2010/wordprocessingDrawing" xmlns:wp="http://schemas.openxmlformats.org/drawingml/2006/wordprocessingDrawing" xmlns:w10="urn:schemas-microsoft-com:office:word" xmlns:w="http://schemas.openxmlformats.org/wordprocessingml/2006/main" xmlns:w14="http://schemas.microsoft.com/office/word/2010/wordml" xmlns:w15="http://schemas.microsoft.com/office/word/2012/wordml" xmlns:w16cex="http://schemas.microsoft.com/office/word/2018/wordml/cex" xmlns:w16cid="http://schemas.microsoft.com/office/word/2016/wordml/cid" xmlns:w16="http://schemas.microsoft.com/office/word/2018/wordml" xmlns:w16sdtdh="http://schemas.microsoft.com/office/word/2020/wordml/sdtdatahash" xmlns:w16se="http://schemas.microsoft.com/office/word/2015/wordml/symex" xmlns:wpg="http://schemas.microsoft.com/office/word/2010/wordprocessingGroup" xmlns:wpi="http://schemas.microsoft.com/office/word/2010/wordprocessingInk" xmlns:wne="http://schemas.microsoft.com/office/word/2006/wordml" xmlns:wps="http://schemas.microsoft.com/office/word/2010/wordprocessingShape" mc:Ignorable="w14 w15 w16se w16cid w16 w16cex w16sdtdh wp14">
-  <w:comment w:id="0" w:author="Mark S. Handcock" w:date="2021-07-20T13:53:00Z" w:initials="MSH">
-    <w:p>
-      <w:pPr>
-        <w:pStyle w:val="CommentText"/>
-      </w:pPr>
-      <w:r>
-        <w:rPr>
-          <w:rStyle w:val="CommentReference"/>
-        </w:rPr>
-        <w:annotationRef/>
-      </w:r>
-      <w:r>
-        <w:t>I can not see this line. I may not have the submitted paper. Can you resend the actual paper they are looking at (as distinct from a final version that they do not)?</w:t>
-      </w:r>
-    </w:p>
-  </w:comment>
-</w:comments>
-</file>
-
-<file path=word/commentsExtended.xml><?xml version="1.0" encoding="utf-8"?>
-<w15:commentsEx xmlns:wpc="http://schemas.microsoft.com/office/word/2010/wordprocessingCanvas" xmlns:cx="http://schemas.microsoft.com/office/drawing/2014/chartex" xmlns:cx1="http://schemas.microsoft.com/office/drawing/2015/9/8/chartex" xmlns:cx2="http://schemas.microsoft.com/office/drawing/2015/10/21/chartex" xmlns:cx3="http://schemas.microsoft.com/office/drawing/2016/5/9/chartex" xmlns:cx4="http://schemas.microsoft.com/office/drawing/2016/5/10/chartex" xmlns:cx5="http://schemas.microsoft.com/office/drawing/2016/5/11/chartex" xmlns:cx6="http://schemas.microsoft.com/office/drawing/2016/5/12/chartex" xmlns:cx7="http://schemas.microsoft.com/office/drawing/2016/5/13/chartex" xmlns:cx8="http://schemas.microsoft.com/office/drawing/2016/5/14/chartex" xmlns:mc="http://schemas.openxmlformats.org/markup-compatibility/2006" xmlns:aink="http://schemas.microsoft.com/office/drawing/2016/ink" xmlns:am3d="http://schemas.microsoft.com/office/drawing/2017/model3d" xmlns:o="urn:schemas-microsoft-com:office:office" xmlns:r="http://schemas.openxmlformats.org/officeDocument/2006/relationships" xmlns:m="http://schemas.openxmlformats.org/officeDocument/2006/math" xmlns:v="urn:schemas-microsoft-com:vml" xmlns:wp14="http://schemas.microsoft.com/office/word/2010/wordprocessingDrawing" xmlns:wp="http://schemas.openxmlformats.org/drawingml/2006/wordprocessingDrawing" xmlns:w10="urn:schemas-microsoft-com:office:word" xmlns:w="http://schemas.openxmlformats.org/wordprocessingml/2006/main" xmlns:w14="http://schemas.microsoft.com/office/word/2010/wordml" xmlns:w15="http://schemas.microsoft.com/office/word/2012/wordml" xmlns:w16cex="http://schemas.microsoft.com/office/word/2018/wordml/cex" xmlns:w16cid="http://schemas.microsoft.com/office/word/2016/wordml/cid" xmlns:w16="http://schemas.microsoft.com/office/word/2018/wordml" xmlns:w16sdtdh="http://schemas.microsoft.com/office/word/2020/wordml/sdtdatahash" xmlns:w16se="http://schemas.microsoft.com/office/word/2015/wordml/symex" xmlns:wpg="http://schemas.microsoft.com/office/word/2010/wordprocessingGroup" xmlns:wpi="http://schemas.microsoft.com/office/word/2010/wordprocessingInk" xmlns:wne="http://schemas.microsoft.com/office/word/2006/wordml" xmlns:wps="http://schemas.microsoft.com/office/word/2010/wordprocessingShape" mc:Ignorable="w14 w15 w16se w16cid w16 w16cex w16sdtdh wp14">
-  <w15:commentEx w15:paraId="62585039" w15:done="0"/>
-</w15:commentsEx>
-</file>
-
-<file path=word/commentsExtensible.xml><?xml version="1.0" encoding="utf-8"?>
-<w16cex:commentsExtensible xmlns:wpc="http://schemas.microsoft.com/office/word/2010/wordprocessingCanvas" xmlns:cx="http://schemas.microsoft.com/office/drawing/2014/chartex" xmlns:cx1="http://schemas.microsoft.com/office/drawing/2015/9/8/chartex" xmlns:cx2="http://schemas.microsoft.com/office/drawing/2015/10/21/chartex" xmlns:cx3="http://schemas.microsoft.com/office/drawing/2016/5/9/chartex" xmlns:cx4="http://schemas.microsoft.com/office/drawing/2016/5/10/chartex" xmlns:cx5="http://schemas.microsoft.com/office/drawing/2016/5/11/chartex" xmlns:cx6="http://schemas.microsoft.com/office/drawing/2016/5/12/chartex" xmlns:cx7="http://schemas.microsoft.com/office/drawing/2016/5/13/chartex" xmlns:cx8="http://schemas.microsoft.com/office/drawing/2016/5/14/chartex" xmlns:mc="http://schemas.openxmlformats.org/markup-compatibility/2006" xmlns:aink="http://schemas.microsoft.com/office/drawing/2016/ink" xmlns:am3d="http://schemas.microsoft.com/office/drawing/2017/model3d" xmlns:o="urn:schemas-microsoft-com:office:office" xmlns:r="http://schemas.openxmlformats.org/officeDocument/2006/relationships" xmlns:m="http://schemas.openxmlformats.org/officeDocument/2006/math" xmlns:v="urn:schemas-microsoft-com:vml" xmlns:wp14="http://schemas.microsoft.com/office/word/2010/wordprocessingDrawing" xmlns:wp="http://schemas.openxmlformats.org/drawingml/2006/wordprocessingDrawing" xmlns:w10="urn:schemas-microsoft-com:office:word" xmlns:w="http://schemas.openxmlformats.org/wordprocessingml/2006/main" xmlns:w14="http://schemas.microsoft.com/office/word/2010/wordml" xmlns:w15="http://schemas.microsoft.com/office/word/2012/wordml" xmlns:w16cex="http://schemas.microsoft.com/office/word/2018/wordml/cex" xmlns:w16cid="http://schemas.microsoft.com/office/word/2016/wordml/cid" xmlns:w16="http://schemas.microsoft.com/office/word/2018/wordml" xmlns:w16sdtdh="http://schemas.microsoft.com/office/word/2020/wordml/sdtdatahash" xmlns:w16se="http://schemas.microsoft.com/office/word/2015/wordml/symex" xmlns:wpg="http://schemas.microsoft.com/office/word/2010/wordprocessingGroup" xmlns:wpi="http://schemas.microsoft.com/office/word/2010/wordprocessingInk" xmlns:wne="http://schemas.microsoft.com/office/word/2006/wordml" xmlns:wps="http://schemas.microsoft.com/office/word/2010/wordprocessingShape" mc:Ignorable="w14 w15 w16se w16cid w16 w16cex w16sdtdh wp14">
-  <w16cex:commentExtensible w16cex:durableId="24A153F6" w16cex:dateUtc="2021-07-20T20:53:00Z"/>
-</w16cex:commentsExtensible>
-</file>
-
-<file path=word/commentsIds.xml><?xml version="1.0" encoding="utf-8"?>
-<w16cid:commentsIds xmlns:wpc="http://schemas.microsoft.com/office/word/2010/wordprocessingCanvas" xmlns:cx="http://schemas.microsoft.com/office/drawing/2014/chartex" xmlns:cx1="http://schemas.microsoft.com/office/drawing/2015/9/8/chartex" xmlns:cx2="http://schemas.microsoft.com/office/drawing/2015/10/21/chartex" xmlns:cx3="http://schemas.microsoft.com/office/drawing/2016/5/9/chartex" xmlns:cx4="http://schemas.microsoft.com/office/drawing/2016/5/10/chartex" xmlns:cx5="http://schemas.microsoft.com/office/drawing/2016/5/11/chartex" xmlns:cx6="http://schemas.microsoft.com/office/drawing/2016/5/12/chartex" xmlns:cx7="http://schemas.microsoft.com/office/drawing/2016/5/13/chartex" xmlns:cx8="http://schemas.microsoft.com/office/drawing/2016/5/14/chartex" xmlns:mc="http://schemas.openxmlformats.org/markup-compatibility/2006" xmlns:aink="http://schemas.microsoft.com/office/drawing/2016/ink" xmlns:am3d="http://schemas.microsoft.com/office/drawing/2017/model3d" xmlns:o="urn:schemas-microsoft-com:office:office" xmlns:r="http://schemas.openxmlformats.org/officeDocument/2006/relationships" xmlns:m="http://schemas.openxmlformats.org/officeDocument/2006/math" xmlns:v="urn:schemas-microsoft-com:vml" xmlns:wp14="http://schemas.microsoft.com/office/word/2010/wordprocessingDrawing" xmlns:wp="http://schemas.openxmlformats.org/drawingml/2006/wordprocessingDrawing" xmlns:w10="urn:schemas-microsoft-com:office:word" xmlns:w="http://schemas.openxmlformats.org/wordprocessingml/2006/main" xmlns:w14="http://schemas.microsoft.com/office/word/2010/wordml" xmlns:w15="http://schemas.microsoft.com/office/word/2012/wordml" xmlns:w16cex="http://schemas.microsoft.com/office/word/2018/wordml/cex" xmlns:w16cid="http://schemas.microsoft.com/office/word/2016/wordml/cid" xmlns:w16="http://schemas.microsoft.com/office/word/2018/wordml" xmlns:w16sdtdh="http://schemas.microsoft.com/office/word/2020/wordml/sdtdatahash" xmlns:w16se="http://schemas.microsoft.com/office/word/2015/wordml/symex" xmlns:wpg="http://schemas.microsoft.com/office/word/2010/wordprocessingGroup" xmlns:wpi="http://schemas.microsoft.com/office/word/2010/wordprocessingInk" xmlns:wne="http://schemas.microsoft.com/office/word/2006/wordml" xmlns:wps="http://schemas.microsoft.com/office/word/2010/wordprocessingShape" mc:Ignorable="w14 w15 w16se w16cid w16 w16cex w16sdtdh wp14">
-  <w16cid:commentId w16cid:paraId="62585039" w16cid:durableId="24A153F6"/>
-</w16cid:commentsIds>
 </file>
 
 <file path=word/endnotes.xml><?xml version="1.0" encoding="utf-8"?>
@@ -10811,7 +10943,6 @@
   <w:style w:type="character" w:default="1" w:styleId="DefaultParagraphFont">
     <w:name w:val="Default Paragraph Font"/>
     <w:uiPriority w:val="1"/>
-    <w:semiHidden/>
     <w:unhideWhenUsed/>
   </w:style>
   <w:style w:type="table" w:default="1" w:styleId="TableNormal">

</xml_diff>

<commit_message>
added to summaries, fixed table formatting
</commit_message>
<xml_diff>
--- a/major_revisions_response_git.docx
+++ b/major_revisions_response_git.docx
@@ -1536,15 +1536,15 @@
         </w:rPr>
       </w:pPr>
       <w:r>
-        <w:t xml:space="preserve">We have extensively rewritten all of the text, especially </w:t>
+        <w:t xml:space="preserve">We have extensively rewritten </w:t>
       </w:r>
       <w:proofErr w:type="gramStart"/>
       <w:r>
-        <w:t>explaining</w:t>
+        <w:t>all of</w:t>
       </w:r>
       <w:proofErr w:type="gramEnd"/>
       <w:r>
-        <w:t xml:space="preserve"> jargon and improving the quality of the text overall</w:t>
+        <w:t xml:space="preserve"> the text, especially explaining jargon and improving the quality of the text overall</w:t>
       </w:r>
       <w:r>
         <w:t xml:space="preserve">. </w:t>
@@ -1613,35 +1613,19 @@
         <w:t>w</w:t>
       </w:r>
       <w:r>
+        <w:t xml:space="preserve"> 32</w:t>
+      </w:r>
+      <w:r>
+        <w:rPr>
+          <w:color w:val="FF0000"/>
+        </w:rPr>
         <w:t xml:space="preserve"> </w:t>
       </w:r>
       <w:r>
-        <w:rPr>
-          <w:color w:val="FF0000"/>
-        </w:rPr>
-        <w:t xml:space="preserve">XX </w:t>
-      </w:r>
-      <w:r>
-        <w:t xml:space="preserve">pages long. </w:t>
-      </w:r>
-      <w:r>
-        <w:t xml:space="preserve"> </w:t>
-      </w:r>
-      <w:r>
-        <w:rPr>
-          <w:b/>
-          <w:bCs/>
-          <w:color w:val="FF0000"/>
-        </w:rPr>
-        <w:t>TODO on final read through</w:t>
-      </w:r>
-      <w:r>
-        <w:rPr>
-          <w:b/>
-          <w:bCs/>
-          <w:color w:val="FF0000"/>
-        </w:rPr>
-        <w:t>: Count the number of pages.</w:t>
+        <w:t>pages long</w:t>
+      </w:r>
+      <w:r>
+        <w:t>. The body of the text has decreased in length, though the appendices have increased. The enlarged network descriptions in the appendices are now contained in 8 pages.</w:t>
       </w:r>
     </w:p>
     <w:p>
@@ -1916,7 +1900,6 @@
           <w:color w:val="000000"/>
           <w:lang w:val="en-US"/>
         </w:rPr>
-        <w:lastRenderedPageBreak/>
         <w:t>In this discussion, clearly separate model specification, interpretation, estimation, explicit comparisons between the two models, and other such topics.</w:t>
       </w:r>
     </w:p>
@@ -2665,7 +2648,6 @@
           <w:color w:val="000000"/>
           <w:lang w:val="en-US"/>
         </w:rPr>
-        <w:lastRenderedPageBreak/>
         <w:t>Make the captions more self-contained and self-explanatory.</w:t>
       </w:r>
     </w:p>
@@ -3459,7 +3441,6 @@
         <w:rPr>
           <w:rFonts w:asciiTheme="minorHAnsi" w:hAnsiTheme="minorHAnsi"/>
         </w:rPr>
-        <w:lastRenderedPageBreak/>
         <w:t>We have removed the results for the Office layout network using edge ordering by usefulness, and reduced the commentary on this issue. While this is of interest it does not address the primary point of the paper.</w:t>
       </w:r>
     </w:p>
@@ -4109,27 +4090,9 @@
         <w:autoSpaceDN w:val="0"/>
         <w:adjustRightInd w:val="0"/>
         <w:ind w:left="720"/>
-        <w:rPr>
-          <w:b/>
-          <w:bCs/>
-          <w:color w:val="FF0000"/>
-        </w:rPr>
-      </w:pPr>
-      <w:r>
-        <w:rPr>
-          <w:b/>
-          <w:bCs/>
-          <w:color w:val="FF0000"/>
-        </w:rPr>
-        <w:t>TODO</w:t>
-      </w:r>
-      <w:r>
-        <w:rPr>
-          <w:b/>
-          <w:bCs/>
-          <w:color w:val="FF0000"/>
-        </w:rPr>
-        <w:t>?</w:t>
+      </w:pPr>
+      <w:r>
+        <w:t>We have added more detailed description to the summaries. We focussed on the substantive questions and conclusions in the language of the relevant application.</w:t>
       </w:r>
     </w:p>
     <w:p>
@@ -4173,18 +4136,7 @@
           <w:color w:val="000000"/>
           <w:lang w:val="en-US"/>
         </w:rPr>
-        <w:t xml:space="preserve">Please provide example code for fitting the two kinds of models. This is particularly useful in a comparative paper like this. It can be included as supplementary materials or even (if short and simple) in the appendix. Also, in the “Access to data and computer code” statement on the </w:t>
-      </w:r>
-      <w:r>
-        <w:rPr>
-          <w:rFonts w:cs="Calibri"/>
-          <w:i/>
-          <w:iCs/>
-          <w:color w:val="000000"/>
-          <w:lang w:val="en-US"/>
-        </w:rPr>
-        <w:lastRenderedPageBreak/>
-        <w:t>manuscript submission system (see also the instructions to the authors) provide links to the seven examples for which the data are publicly available (as mentioned on p 6).</w:t>
+        <w:t>Please provide example code for fitting the two kinds of models. This is particularly useful in a comparative paper like this. It can be included as supplementary materials or even (if short and simple) in the appendix. Also, in the “Access to data and computer code” statement on the manuscript submission system (see also the instructions to the authors) provide links to the seven examples for which the data are publicly available (as mentioned on p 6).</w:t>
       </w:r>
     </w:p>
     <w:p>
@@ -4236,31 +4188,39 @@
           <w:color w:val="000000"/>
           <w:lang w:val="en-US"/>
         </w:rPr>
-        <w:t>“Access to data and computer code” statement</w:t>
-      </w:r>
-      <w:r>
-        <w:rPr>
-          <w:rFonts w:cs="Calibri"/>
-          <w:color w:val="000000"/>
-          <w:lang w:val="en-US"/>
-        </w:rPr>
-        <w:t xml:space="preserve">. The site is likely more accessible an appendix </w:t>
-      </w:r>
-      <w:r>
-        <w:rPr>
-          <w:rFonts w:cs="Calibri"/>
-          <w:color w:val="000000"/>
-          <w:lang w:val="en-US"/>
-        </w:rPr>
-        <w:t xml:space="preserve">or </w:t>
-      </w:r>
-      <w:r>
-        <w:rPr>
-          <w:rFonts w:cs="Calibri"/>
-          <w:color w:val="000000"/>
-          <w:lang w:val="en-US"/>
-        </w:rPr>
-        <w:t>supplementary materials</w:t>
+        <w:t>model estimation section</w:t>
+      </w:r>
+      <w:r>
+        <w:rPr>
+          <w:rFonts w:cs="Calibri"/>
+          <w:color w:val="000000"/>
+          <w:lang w:val="en-US"/>
+        </w:rPr>
+        <w:t>. The site is likely more accessible</w:t>
+      </w:r>
+      <w:r>
+        <w:rPr>
+          <w:rFonts w:cs="Calibri"/>
+          <w:color w:val="000000"/>
+          <w:lang w:val="en-US"/>
+        </w:rPr>
+        <w:t xml:space="preserve"> than</w:t>
+      </w:r>
+      <w:r>
+        <w:rPr>
+          <w:rFonts w:cs="Calibri"/>
+          <w:color w:val="000000"/>
+          <w:lang w:val="en-US"/>
+        </w:rPr>
+        <w:t xml:space="preserve"> an appendix </w:t>
+      </w:r>
+      <w:r>
+        <w:rPr>
+          <w:rFonts w:cs="Calibri"/>
+          <w:color w:val="000000"/>
+          <w:lang w:val="en-US"/>
+        </w:rPr>
+        <w:t>or supplementary materials</w:t>
       </w:r>
       <w:r>
         <w:rPr>
@@ -4279,59 +4239,6 @@
         <w:adjustRightInd w:val="0"/>
         <w:rPr>
           <w:rFonts w:cs="Calibri"/>
-          <w:color w:val="000000"/>
-          <w:lang w:val="en-US"/>
-        </w:rPr>
-      </w:pPr>
-    </w:p>
-    <w:p>
-      <w:pPr>
-        <w:pStyle w:val="ListParagraph"/>
-        <w:autoSpaceDE w:val="0"/>
-        <w:autoSpaceDN w:val="0"/>
-        <w:adjustRightInd w:val="0"/>
-        <w:rPr>
-          <w:rFonts w:cs="Calibri"/>
-          <w:color w:val="FF0000"/>
-          <w:lang w:val="en-US"/>
-        </w:rPr>
-      </w:pPr>
-      <w:r>
-        <w:rPr>
-          <w:rFonts w:cs="Calibri"/>
-          <w:color w:val="FF0000"/>
-          <w:lang w:val="en-US"/>
-        </w:rPr>
-        <w:t xml:space="preserve">Duncan: Part 2, </w:t>
-      </w:r>
-      <w:r>
-        <w:rPr>
-          <w:rFonts w:cs="Calibri"/>
-          <w:i/>
-          <w:iCs/>
-          <w:color w:val="FF0000"/>
-          <w:lang w:val="en-US"/>
-        </w:rPr>
-        <w:t>“Access to data and computer code”</w:t>
-      </w:r>
-      <w:r>
-        <w:rPr>
-          <w:rFonts w:cs="Calibri"/>
-          <w:i/>
-          <w:iCs/>
-          <w:color w:val="FF0000"/>
-          <w:lang w:val="en-US"/>
-        </w:rPr>
-        <w:t xml:space="preserve"> confirm.</w:t>
-      </w:r>
-    </w:p>
-    <w:p>
-      <w:pPr>
-        <w:pStyle w:val="ListParagraph"/>
-        <w:rPr>
-          <w:rFonts w:cs="Calibri"/>
-          <w:i/>
-          <w:iCs/>
           <w:color w:val="000000"/>
           <w:lang w:val="en-US"/>
         </w:rPr>
@@ -5071,7 +4978,6 @@
           <w:color w:val="000000"/>
           <w:lang w:val="en-US"/>
         </w:rPr>
-        <w:lastRenderedPageBreak/>
         <w:t xml:space="preserve">We have </w:t>
       </w:r>
       <w:r>
@@ -5927,7 +5833,6 @@
           <w:color w:val="000000"/>
           <w:lang w:val="en-US"/>
         </w:rPr>
-        <w:lastRenderedPageBreak/>
         <w:t>Table 9: I personally could not follow the results presented in this table. I would also like to see more quantitative summaries of the overall results on the ensemble to see whether there is support for the claims put forward by the authors in the comparison between the methods.</w:t>
       </w:r>
     </w:p>
@@ -6056,23 +5961,7 @@
           <w:color w:val="000000"/>
           <w:lang w:val="en-US"/>
         </w:rPr>
-        <w:t xml:space="preserve">/criteria and provide overall motivation </w:t>
-      </w:r>
-      <w:r>
-        <w:rPr>
-          <w:rFonts w:cs="Calibri"/>
-          <w:color w:val="000000"/>
-          <w:lang w:val="en-US"/>
-        </w:rPr>
-        <w:t xml:space="preserve">for the original Table 9 </w:t>
-      </w:r>
-      <w:r>
-        <w:rPr>
-          <w:rFonts w:cs="Calibri"/>
-          <w:color w:val="000000"/>
-          <w:lang w:val="en-US"/>
-        </w:rPr>
-        <w:t>at the beginning of the section</w:t>
+        <w:t>/criteria and provide overall motivation for the original Table 9 at the beginning of the section</w:t>
       </w:r>
       <w:r>
         <w:rPr>
@@ -6590,7 +6479,6 @@
           <w:i/>
           <w:iCs/>
         </w:rPr>
-        <w:lastRenderedPageBreak/>
         <w:t>This manuscript compares the well-known exponential-family random graph model (ERGM) with the recently proposed latent order logistic (LOLOG) model (Fellows, 2018b) on a (substantial: 35 end up included in the final analysis) set of networks with ERGM models published in the Social Networks journal. The ERGMs are reproduced (where possible) and then equivalent, and sometimes improved (in terms of goodness-of-fit) LOLOG models, are also estimated.</w:t>
       </w:r>
     </w:p>
@@ -6819,16 +6707,7 @@
           <w:i/>
           <w:iCs/>
         </w:rPr>
-        <w:t xml:space="preserve">The only weakness in this argument is if we consider the possibility that LOLOG is a model that works well exactly when ERGM works well (and indeed theoretically this is not so ridiculous, given they are </w:t>
-      </w:r>
-      <w:r>
-        <w:rPr>
-          <w:rFonts w:asciiTheme="minorHAnsi" w:hAnsiTheme="minorHAnsi"/>
-          <w:i/>
-          <w:iCs/>
-        </w:rPr>
-        <w:lastRenderedPageBreak/>
-        <w:t>equivalent in the dyad independent case). In which case, this sample is not quite such a conservative indicator of the utility of LOLOG.</w:t>
+        <w:t>The only weakness in this argument is if we consider the possibility that LOLOG is a model that works well exactly when ERGM works well (and indeed theoretically this is not so ridiculous, given they are equivalent in the dyad independent case). In which case, this sample is not quite such a conservative indicator of the utility of LOLOG.</w:t>
       </w:r>
     </w:p>
     <w:p>
@@ -6984,7 +6863,6 @@
           <w:i/>
           <w:iCs/>
         </w:rPr>
-        <w:lastRenderedPageBreak/>
         <w:t>By taking advantage of local dependence and latent block structure, hierarchical ERGMs have also been estimated for a network with over 10 000 nodes (Babkin et al., 2020). The latter method is implemented in the R package hergm (Schweinberger &amp; Luna, 2018) and allows the conventional simulation-based goodness-of-fit tests.</w:t>
       </w:r>
     </w:p>
@@ -7261,7 +7139,6 @@
           <w:i/>
           <w:iCs/>
         </w:rPr>
-        <w:lastRenderedPageBreak/>
         <w:t>However the interpretation of GWDEG (gw[io]degree) in statnet is (confusingly: see Levy (2016); Levy et al. (2016)) that a negative parameter estimate indicates a tendency towards centralization, and positive a tendency against centralization (Hunter, 2007). This is opposite (i.e. signs swapped) to the interpretation of the alt-k-star parameter - and so in fact this would seem to be consistent with the LOLOG out-(2,3)-star interpretation above. Which is reassuring (rather than "concerning"), although the point that the LOLOG allows a better fitting model (or at least more easily to estimate a model that fits well, perhaps not requiring the geometrically-weighted parameters usually required in ERGM to avoid near-degeneracy) stands.</w:t>
       </w:r>
     </w:p>
@@ -7734,7 +7611,6 @@
           <w:i/>
           <w:iCs/>
         </w:rPr>
-        <w:lastRenderedPageBreak/>
         <w:t>Koskinen, J., &amp; Daraganova, G. (2013). Exponential random graph model fundamentals. Ch. 3 (pp. 49-76) in Lusher D, Koskinen J, Robins G, editors. Exponential random graph models for social networks. Structural Analysis in the Social Sciences. Cambridge University Press: New York.</w:t>
       </w:r>
     </w:p>
@@ -8253,7 +8129,6 @@
           <w:color w:val="000000"/>
           <w:lang w:val="en-US"/>
         </w:rPr>
-        <w:lastRenderedPageBreak/>
         <w:t>The Section 5.2 quotation truncates the remainder of the sentence:</w:t>
       </w:r>
       <w:r>
@@ -9027,7 +8902,6 @@
           <w:rFonts w:ascii="Cambria" w:eastAsia="Cambria" w:hAnsi="Cambria" w:cs="Cambria"/>
           <w:color w:val="000000"/>
         </w:rPr>
-        <w:lastRenderedPageBreak/>
         <w:drawing>
           <wp:inline distT="0" distB="0" distL="0" distR="0" wp14:anchorId="0D717C69" wp14:editId="2F67430A">
             <wp:extent cx="2190750" cy="744309"/>
@@ -10943,6 +10817,7 @@
   <w:style w:type="character" w:default="1" w:styleId="DefaultParagraphFont">
     <w:name w:val="Default Paragraph Font"/>
     <w:uiPriority w:val="1"/>
+    <w:semiHidden/>
     <w:unhideWhenUsed/>
   </w:style>
   <w:style w:type="table" w:default="1" w:styleId="TableNormal">

</xml_diff>

<commit_message>
Result of final read through for me. Over to Duncan. The re are no outstanding issues, except for a through final read through from Duncan.
</commit_message>
<xml_diff>
--- a/major_revisions_response_git.docx
+++ b/major_revisions_response_git.docx
@@ -1536,15 +1536,15 @@
         </w:rPr>
       </w:pPr>
       <w:r>
-        <w:t xml:space="preserve">We have extensively rewritten </w:t>
+        <w:t xml:space="preserve">We have extensively rewritten all of the text, especially </w:t>
       </w:r>
       <w:proofErr w:type="gramStart"/>
       <w:r>
-        <w:t>all of</w:t>
+        <w:t>explaining</w:t>
       </w:r>
       <w:proofErr w:type="gramEnd"/>
       <w:r>
-        <w:t xml:space="preserve"> the text, especially explaining jargon and improving the quality of the text overall</w:t>
+        <w:t xml:space="preserve"> jargon and improving the quality of the text overall</w:t>
       </w:r>
       <w:r>
         <w:t xml:space="preserve">. </w:t>
@@ -1900,6 +1900,7 @@
           <w:color w:val="000000"/>
           <w:lang w:val="en-US"/>
         </w:rPr>
+        <w:lastRenderedPageBreak/>
         <w:t>In this discussion, clearly separate model specification, interpretation, estimation, explicit comparisons between the two models, and other such topics.</w:t>
       </w:r>
     </w:p>
@@ -2648,6 +2649,7 @@
           <w:color w:val="000000"/>
           <w:lang w:val="en-US"/>
         </w:rPr>
+        <w:lastRenderedPageBreak/>
         <w:t>Make the captions more self-contained and self-explanatory.</w:t>
       </w:r>
     </w:p>
@@ -3441,6 +3443,7 @@
         <w:rPr>
           <w:rFonts w:asciiTheme="minorHAnsi" w:hAnsiTheme="minorHAnsi"/>
         </w:rPr>
+        <w:lastRenderedPageBreak/>
         <w:t>We have removed the results for the Office layout network using edge ordering by usefulness, and reduced the commentary on this issue. While this is of interest it does not address the primary point of the paper.</w:t>
       </w:r>
     </w:p>
@@ -4136,36 +4139,67 @@
           <w:color w:val="000000"/>
           <w:lang w:val="en-US"/>
         </w:rPr>
-        <w:t>Please provide example code for fitting the two kinds of models. This is particularly useful in a comparative paper like this. It can be included as supplementary materials or even (if short and simple) in the appendix. Also, in the “Access to data and computer code” statement on the manuscript submission system (see also the instructions to the authors) provide links to the seven examples for which the data are publicly available (as mentioned on p 6).</w:t>
-      </w:r>
-    </w:p>
-    <w:p>
-      <w:pPr>
-        <w:pStyle w:val="ListParagraph"/>
-        <w:autoSpaceDE w:val="0"/>
-        <w:autoSpaceDN w:val="0"/>
-        <w:adjustRightInd w:val="0"/>
-        <w:rPr>
-          <w:rFonts w:cs="Calibri"/>
-          <w:i/>
-          <w:iCs/>
-          <w:color w:val="000000"/>
-          <w:lang w:val="en-US"/>
-        </w:rPr>
-      </w:pPr>
-    </w:p>
-    <w:p>
-      <w:pPr>
-        <w:pStyle w:val="ListParagraph"/>
-        <w:autoSpaceDE w:val="0"/>
-        <w:autoSpaceDN w:val="0"/>
-        <w:adjustRightInd w:val="0"/>
-        <w:rPr>
-          <w:rFonts w:cs="Calibri"/>
-          <w:color w:val="000000"/>
-          <w:lang w:val="en-US"/>
-        </w:rPr>
-      </w:pPr>
+        <w:t xml:space="preserve">Please provide example code for fitting the two kinds of models. This is particularly useful in a comparative paper like this. It can be included as supplementary materials or even (if short and simple) in the appendix. Also, in the “Access to data and computer code” statement on the </w:t>
+      </w:r>
+      <w:r>
+        <w:rPr>
+          <w:rFonts w:cs="Calibri"/>
+          <w:i/>
+          <w:iCs/>
+          <w:color w:val="000000"/>
+          <w:lang w:val="en-US"/>
+        </w:rPr>
+        <w:lastRenderedPageBreak/>
+        <w:t>manuscript submission system (see also the instructions to the authors) provide links to the seven examples for which the data are publicly available (as mentioned on p 6).</w:t>
+      </w:r>
+    </w:p>
+    <w:p>
+      <w:pPr>
+        <w:pStyle w:val="ListParagraph"/>
+        <w:autoSpaceDE w:val="0"/>
+        <w:autoSpaceDN w:val="0"/>
+        <w:adjustRightInd w:val="0"/>
+        <w:rPr>
+          <w:rFonts w:cs="Calibri"/>
+          <w:i/>
+          <w:iCs/>
+          <w:color w:val="000000"/>
+          <w:lang w:val="en-US"/>
+        </w:rPr>
+      </w:pPr>
+    </w:p>
+    <w:p>
+      <w:pPr>
+        <w:pStyle w:val="ListParagraph"/>
+        <w:autoSpaceDE w:val="0"/>
+        <w:autoSpaceDN w:val="0"/>
+        <w:adjustRightInd w:val="0"/>
+        <w:rPr>
+          <w:rFonts w:cs="Calibri"/>
+          <w:color w:val="000000"/>
+          <w:lang w:val="en-US"/>
+        </w:rPr>
+      </w:pPr>
+      <w:ins w:id="0" w:author="Mark S. Handcock" w:date="2021-08-23T12:43:00Z">
+        <w:r>
+          <w:rPr>
+            <w:rFonts w:cs="Calibri"/>
+            <w:color w:val="000000"/>
+            <w:lang w:val="en-US"/>
+          </w:rPr>
+          <w:t>The complete set of code for the analysis of eac</w:t>
+        </w:r>
+      </w:ins>
+      <w:ins w:id="1" w:author="Mark S. Handcock" w:date="2021-08-23T12:44:00Z">
+        <w:r>
+          <w:rPr>
+            <w:rFonts w:cs="Calibri"/>
+            <w:color w:val="000000"/>
+            <w:lang w:val="en-US"/>
+          </w:rPr>
+          <w:t xml:space="preserve">h member of the ensemble is quite substantial. In many cases multiple models were fit and goodness-of-fit assessed. </w:t>
+        </w:r>
+      </w:ins>
       <w:r>
         <w:rPr>
           <w:rFonts w:cs="Calibri"/>
@@ -4180,15 +4214,194 @@
           <w:color w:val="000000"/>
           <w:lang w:val="en-US"/>
         </w:rPr>
-        <w:t xml:space="preserve"> have developed a GitHub site with the publicly available data and code to model it. It is linked in the </w:t>
-      </w:r>
-      <w:r>
-        <w:rPr>
-          <w:rFonts w:cs="Calibri"/>
-          <w:color w:val="000000"/>
-          <w:lang w:val="en-US"/>
-        </w:rPr>
-        <w:t>model estimation section</w:t>
+        <w:t xml:space="preserve"> have </w:t>
+      </w:r>
+      <w:ins w:id="2" w:author="Mark S. Handcock" w:date="2021-08-23T12:45:00Z">
+        <w:r>
+          <w:rPr>
+            <w:rFonts w:cs="Calibri"/>
+            <w:color w:val="000000"/>
+            <w:lang w:val="en-US"/>
+          </w:rPr>
+          <w:t xml:space="preserve">spent considerable effort in </w:t>
+        </w:r>
+      </w:ins>
+      <w:r>
+        <w:rPr>
+          <w:rFonts w:cs="Calibri"/>
+          <w:color w:val="000000"/>
+          <w:lang w:val="en-US"/>
+        </w:rPr>
+        <w:t xml:space="preserve">developed a GitHub site with the publicly available data and </w:t>
+      </w:r>
+      <w:ins w:id="3" w:author="Mark S. Handcock" w:date="2021-08-23T12:44:00Z">
+        <w:r>
+          <w:rPr>
+            <w:rFonts w:cs="Calibri"/>
+            <w:color w:val="000000"/>
+            <w:lang w:val="en-US"/>
+          </w:rPr>
+          <w:t>an ar</w:t>
+        </w:r>
+      </w:ins>
+      <w:ins w:id="4" w:author="Mark S. Handcock" w:date="2021-08-23T12:45:00Z">
+        <w:r>
+          <w:rPr>
+            <w:rFonts w:cs="Calibri"/>
+            <w:color w:val="000000"/>
+            <w:lang w:val="en-US"/>
+          </w:rPr>
+          <w:t xml:space="preserve">chive of </w:t>
+        </w:r>
+      </w:ins>
+      <w:r>
+        <w:rPr>
+          <w:rFonts w:cs="Calibri"/>
+          <w:color w:val="000000"/>
+          <w:lang w:val="en-US"/>
+        </w:rPr>
+        <w:t xml:space="preserve">code to model it. </w:t>
+      </w:r>
+      <w:ins w:id="5" w:author="Mark S. Handcock" w:date="2021-08-23T12:47:00Z">
+        <w:r>
+          <w:rPr>
+            <w:rFonts w:cs="Calibri"/>
+            <w:color w:val="000000"/>
+            <w:lang w:val="en-US"/>
+          </w:rPr>
+          <w:t xml:space="preserve">We believe this is an important contribution of the paper to the readers as they can benefit from our experience. </w:t>
+        </w:r>
+      </w:ins>
+      <w:r>
+        <w:rPr>
+          <w:rFonts w:cs="Calibri"/>
+          <w:color w:val="000000"/>
+          <w:lang w:val="en-US"/>
+        </w:rPr>
+        <w:t xml:space="preserve">It is linked </w:t>
+      </w:r>
+      <w:ins w:id="6" w:author="Mark S. Handcock" w:date="2021-08-23T12:45:00Z">
+        <w:r>
+          <w:rPr>
+            <w:rFonts w:cs="Calibri"/>
+            <w:color w:val="000000"/>
+            <w:lang w:val="en-US"/>
+          </w:rPr>
+          <w:fldChar w:fldCharType="begin"/>
+        </w:r>
+      </w:ins>
+      <w:ins w:id="7" w:author="Mark S. Handcock" w:date="2021-08-23T12:48:00Z">
+        <w:r>
+          <w:rPr>
+            <w:rFonts w:cs="Calibri"/>
+            <w:color w:val="000000"/>
+            <w:lang w:val="en-US"/>
+          </w:rPr>
+          <w:instrText>HYPERLINK "https://github.com/duncan-clark/lolog_catalog_paper/tree/main/example_fit"</w:instrText>
+        </w:r>
+        <w:r>
+          <w:rPr>
+            <w:rFonts w:cs="Calibri"/>
+            <w:color w:val="000000"/>
+            <w:lang w:val="en-US"/>
+          </w:rPr>
+        </w:r>
+      </w:ins>
+      <w:ins w:id="8" w:author="Mark S. Handcock" w:date="2021-08-23T12:45:00Z">
+        <w:r>
+          <w:rPr>
+            <w:rFonts w:cs="Calibri"/>
+            <w:color w:val="000000"/>
+            <w:lang w:val="en-US"/>
+          </w:rPr>
+          <w:fldChar w:fldCharType="separate"/>
+        </w:r>
+        <w:r>
+          <w:rPr>
+            <w:rStyle w:val="Hyperlink"/>
+            <w:rFonts w:cs="Calibri"/>
+            <w:lang w:val="en-US"/>
+          </w:rPr>
+          <w:t>he</w:t>
+        </w:r>
+        <w:r>
+          <w:rPr>
+            <w:rStyle w:val="Hyperlink"/>
+            <w:rFonts w:cs="Calibri"/>
+            <w:lang w:val="en-US"/>
+          </w:rPr>
+          <w:t>r</w:t>
+        </w:r>
+        <w:r>
+          <w:rPr>
+            <w:rStyle w:val="Hyperlink"/>
+            <w:rFonts w:cs="Calibri"/>
+            <w:lang w:val="en-US"/>
+          </w:rPr>
+          <w:t>e</w:t>
+        </w:r>
+        <w:r>
+          <w:rPr>
+            <w:rFonts w:cs="Calibri"/>
+            <w:color w:val="000000"/>
+            <w:lang w:val="en-US"/>
+          </w:rPr>
+          <w:fldChar w:fldCharType="end"/>
+        </w:r>
+        <w:r>
+          <w:rPr>
+            <w:rFonts w:cs="Calibri"/>
+            <w:color w:val="000000"/>
+            <w:lang w:val="en-US"/>
+          </w:rPr>
+          <w:t xml:space="preserve"> and </w:t>
+        </w:r>
+      </w:ins>
+      <w:ins w:id="9" w:author="Mark S. Handcock" w:date="2021-08-23T14:06:00Z">
+        <w:r>
+          <w:rPr>
+            <w:rFonts w:cs="Calibri"/>
+            <w:color w:val="000000"/>
+            <w:lang w:val="en-US"/>
+          </w:rPr>
+          <w:t>described at the end of the discussion</w:t>
+        </w:r>
+      </w:ins>
+      <w:ins w:id="10" w:author="Mark S. Handcock" w:date="2021-08-23T12:45:00Z">
+        <w:r>
+          <w:rPr>
+            <w:rFonts w:cs="Calibri"/>
+            <w:color w:val="000000"/>
+            <w:lang w:val="en-US"/>
+          </w:rPr>
+          <w:t xml:space="preserve"> </w:t>
+        </w:r>
+      </w:ins>
+      <w:del w:id="11" w:author="Mark S. Handcock" w:date="2021-08-23T14:06:00Z">
+        <w:r>
+          <w:rPr>
+            <w:rFonts w:cs="Calibri"/>
+            <w:color w:val="000000"/>
+            <w:lang w:val="en-US"/>
+          </w:rPr>
+          <w:delText xml:space="preserve">in the </w:delText>
+        </w:r>
+        <w:r>
+          <w:rPr>
+            <w:rFonts w:cs="Calibri"/>
+            <w:color w:val="000000"/>
+            <w:lang w:val="en-US"/>
+          </w:rPr>
+          <w:delText xml:space="preserve">model estimation </w:delText>
+        </w:r>
+      </w:del>
+      <w:r>
+        <w:rPr>
+          <w:rFonts w:cs="Calibri"/>
+          <w:color w:val="000000"/>
+          <w:lang w:val="en-US"/>
+        </w:rPr>
+        <w:t>section</w:t>
       </w:r>
       <w:r>
         <w:rPr>
@@ -4230,6 +4443,16 @@
         </w:rPr>
         <w:t>.</w:t>
       </w:r>
+      <w:ins w:id="12" w:author="Mark S. Handcock" w:date="2021-08-23T12:47:00Z">
+        <w:r>
+          <w:rPr>
+            <w:rFonts w:cs="Calibri"/>
+            <w:color w:val="000000"/>
+            <w:lang w:val="en-US"/>
+          </w:rPr>
+          <w:t xml:space="preserve"> If the journal has a preferred method of making these resources available, we would be happy to use them.</w:t>
+        </w:r>
+      </w:ins>
     </w:p>
     <w:p>
       <w:pPr>
@@ -4939,6 +5162,7 @@
           <w:color w:val="000000"/>
           <w:lang w:val="en-US"/>
         </w:rPr>
+        <w:lastRenderedPageBreak/>
         <w:t>p 10: “when substituting the GWESP term for a triangle term which is not possible with ERGM” – I think this says the opposite of what you mean it to say.</w:t>
       </w:r>
     </w:p>
@@ -5764,6 +5988,7 @@
           <w:color w:val="000000"/>
           <w:lang w:val="en-US"/>
         </w:rPr>
+        <w:lastRenderedPageBreak/>
         <w:t xml:space="preserve">We have rewritten the captions for all figures and tables, expanding them. We have moved </w:t>
       </w:r>
       <w:r>
@@ -6707,6 +6932,7 @@
           <w:i/>
           <w:iCs/>
         </w:rPr>
+        <w:lastRenderedPageBreak/>
         <w:t>The only weakness in this argument is if we consider the possibility that LOLOG is a model that works well exactly when ERGM works well (and indeed theoretically this is not so ridiculous, given they are equivalent in the dyad independent case). In which case, this sample is not quite such a conservative indicator of the utility of LOLOG.</w:t>
       </w:r>
     </w:p>
@@ -7139,6 +7365,7 @@
           <w:i/>
           <w:iCs/>
         </w:rPr>
+        <w:lastRenderedPageBreak/>
         <w:t>However the interpretation of GWDEG (gw[io]degree) in statnet is (confusingly: see Levy (2016); Levy et al. (2016)) that a negative parameter estimate indicates a tendency towards centralization, and positive a tendency against centralization (Hunter, 2007). This is opposite (i.e. signs swapped) to the interpretation of the alt-k-star parameter - and so in fact this would seem to be consistent with the LOLOG out-(2,3)-star interpretation above. Which is reassuring (rather than "concerning"), although the point that the LOLOG allows a better fitting model (or at least more easily to estimate a model that fits well, perhaps not requiring the geometrically-weighted parameters usually required in ERGM to avoid near-degeneracy) stands.</w:t>
       </w:r>
     </w:p>
@@ -7611,6 +7838,7 @@
           <w:i/>
           <w:iCs/>
         </w:rPr>
+        <w:lastRenderedPageBreak/>
         <w:t>Koskinen, J., &amp; Daraganova, G. (2013). Exponential random graph model fundamentals. Ch. 3 (pp. 49-76) in Lusher D, Koskinen J, Robins G, editors. Exponential random graph models for social networks. Structural Analysis in the Social Sciences. Cambridge University Press: New York.</w:t>
       </w:r>
     </w:p>
@@ -8129,6 +8357,7 @@
           <w:color w:val="000000"/>
           <w:lang w:val="en-US"/>
         </w:rPr>
+        <w:lastRenderedPageBreak/>
         <w:t>The Section 5.2 quotation truncates the remainder of the sentence:</w:t>
       </w:r>
       <w:r>
@@ -8902,6 +9131,7 @@
           <w:rFonts w:ascii="Cambria" w:eastAsia="Cambria" w:hAnsi="Cambria" w:cs="Cambria"/>
           <w:color w:val="000000"/>
         </w:rPr>
+        <w:lastRenderedPageBreak/>
         <w:drawing>
           <wp:inline distT="0" distB="0" distL="0" distR="0" wp14:anchorId="0D717C69" wp14:editId="2F67430A">
             <wp:extent cx="2190750" cy="744309"/>
@@ -11146,6 +11376,18 @@
       <w:szCs w:val="20"/>
     </w:rPr>
   </w:style>
+  <w:style w:type="character" w:styleId="UnresolvedMention">
+    <w:name w:val="Unresolved Mention"/>
+    <w:basedOn w:val="DefaultParagraphFont"/>
+    <w:uiPriority w:val="99"/>
+    <w:semiHidden/>
+    <w:unhideWhenUsed/>
+    <w:rsid w:val="00E87F90"/>
+    <w:rPr>
+      <w:color w:val="605E5C"/>
+      <w:shd w:val="clear" w:color="auto" w:fill="E1DFDD"/>
+    </w:rPr>
+  </w:style>
 </w:styles>
 </file>
 

</xml_diff>

<commit_message>
proof read and split out descriptions to supplement
</commit_message>
<xml_diff>
--- a/major_revisions_response_git.docx
+++ b/major_revisions_response_git.docx
@@ -1536,15 +1536,15 @@
         </w:rPr>
       </w:pPr>
       <w:r>
-        <w:t xml:space="preserve">We have extensively rewritten all of the text, especially </w:t>
+        <w:t xml:space="preserve">We have extensively rewritten </w:t>
       </w:r>
       <w:proofErr w:type="gramStart"/>
       <w:r>
-        <w:t>explaining</w:t>
+        <w:t>all of</w:t>
       </w:r>
       <w:proofErr w:type="gramEnd"/>
       <w:r>
-        <w:t xml:space="preserve"> jargon and improving the quality of the text overall</w:t>
+        <w:t xml:space="preserve"> the text, especially explaining jargon and improving the quality of the text overall</w:t>
       </w:r>
       <w:r>
         <w:t xml:space="preserve">. </w:t>
@@ -1612,9 +1612,16 @@
       <w:r>
         <w:t>w</w:t>
       </w:r>
-      <w:r>
-        <w:t xml:space="preserve"> 32</w:t>
-      </w:r>
+      <w:ins w:id="0" w:author="Duncan Clark" w:date="2021-08-29T10:43:00Z">
+        <w:r>
+          <w:t xml:space="preserve"> 25</w:t>
+        </w:r>
+      </w:ins>
+      <w:del w:id="1" w:author="Duncan Clark" w:date="2021-08-29T10:42:00Z">
+        <w:r>
+          <w:delText xml:space="preserve"> 32</w:delText>
+        </w:r>
+      </w:del>
       <w:r>
         <w:rPr>
           <w:color w:val="FF0000"/>
@@ -1625,8 +1632,83 @@
         <w:t>pages long</w:t>
       </w:r>
       <w:r>
-        <w:t>. The body of the text has decreased in length, though the appendices have increased. The enlarged network descriptions in the appendices are now contained in 8 pages.</w:t>
-      </w:r>
+        <w:t>. The body of the text has decreased in length, though the</w:t>
+      </w:r>
+      <w:del w:id="2" w:author="Duncan Clark" w:date="2021-08-29T10:43:00Z">
+        <w:r>
+          <w:delText xml:space="preserve"> </w:delText>
+        </w:r>
+      </w:del>
+      <w:ins w:id="3" w:author="Duncan Clark" w:date="2021-08-29T10:43:00Z">
+        <w:r>
+          <w:t xml:space="preserve"> network descriptions have increased in length</w:t>
+        </w:r>
+      </w:ins>
+      <w:ins w:id="4" w:author="Duncan Clark" w:date="2021-08-29T10:44:00Z">
+        <w:r>
+          <w:t xml:space="preserve"> and have been moved to a</w:t>
+        </w:r>
+      </w:ins>
+      <w:ins w:id="5" w:author="Duncan Clark" w:date="2021-08-29T10:45:00Z">
+        <w:r>
+          <w:t xml:space="preserve"> 9 page</w:t>
+        </w:r>
+      </w:ins>
+      <w:ins w:id="6" w:author="Duncan Clark" w:date="2021-08-29T10:44:00Z">
+        <w:r>
+          <w:t xml:space="preserve"> supplement</w:t>
+        </w:r>
+      </w:ins>
+      <w:del w:id="7" w:author="Duncan Clark" w:date="2021-08-29T10:43:00Z">
+        <w:r>
+          <w:delText>appendices have increased</w:delText>
+        </w:r>
+      </w:del>
+      <w:ins w:id="8" w:author="Duncan Clark" w:date="2021-08-29T10:45:00Z">
+        <w:r>
+          <w:t>.</w:t>
+        </w:r>
+      </w:ins>
+      <w:del w:id="9" w:author="Duncan Clark" w:date="2021-08-29T10:45:00Z">
+        <w:r>
+          <w:delText>. The enlarged network descriptions</w:delText>
+        </w:r>
+      </w:del>
+      <w:del w:id="10" w:author="Duncan Clark" w:date="2021-08-29T10:44:00Z">
+        <w:r>
+          <w:delText xml:space="preserve"> in the appendices</w:delText>
+        </w:r>
+      </w:del>
+      <w:del w:id="11" w:author="Duncan Clark" w:date="2021-08-29T10:45:00Z">
+        <w:r>
+          <w:delText xml:space="preserve"> are now </w:delText>
+        </w:r>
+      </w:del>
+      <w:del w:id="12" w:author="Duncan Clark" w:date="2021-08-29T10:44:00Z">
+        <w:r>
+          <w:delText xml:space="preserve">contained in </w:delText>
+        </w:r>
+      </w:del>
+      <w:del w:id="13" w:author="Duncan Clark" w:date="2021-08-29T10:43:00Z">
+        <w:r>
+          <w:delText>8</w:delText>
+        </w:r>
+      </w:del>
+      <w:del w:id="14" w:author="Duncan Clark" w:date="2021-08-29T10:44:00Z">
+        <w:r>
+          <w:delText xml:space="preserve"> </w:delText>
+        </w:r>
+      </w:del>
+      <w:del w:id="15" w:author="Duncan Clark" w:date="2021-08-29T10:43:00Z">
+        <w:r>
+          <w:delText>pages</w:delText>
+        </w:r>
+      </w:del>
+      <w:del w:id="16" w:author="Duncan Clark" w:date="2021-08-29T10:44:00Z">
+        <w:r>
+          <w:delText>.</w:delText>
+        </w:r>
+      </w:del>
     </w:p>
     <w:p>
       <w:pPr>
@@ -1900,7 +1982,6 @@
           <w:color w:val="000000"/>
           <w:lang w:val="en-US"/>
         </w:rPr>
-        <w:lastRenderedPageBreak/>
         <w:t>In this discussion, clearly separate model specification, interpretation, estimation, explicit comparisons between the two models, and other such topics.</w:t>
       </w:r>
     </w:p>
@@ -2649,7 +2730,6 @@
           <w:color w:val="000000"/>
           <w:lang w:val="en-US"/>
         </w:rPr>
-        <w:lastRenderedPageBreak/>
         <w:t>Make the captions more self-contained and self-explanatory.</w:t>
       </w:r>
     </w:p>
@@ -3443,7 +3523,6 @@
         <w:rPr>
           <w:rFonts w:asciiTheme="minorHAnsi" w:hAnsiTheme="minorHAnsi"/>
         </w:rPr>
-        <w:lastRenderedPageBreak/>
         <w:t>We have removed the results for the Office layout network using edge ordering by usefulness, and reduced the commentary on this issue. While this is of interest it does not address the primary point of the paper.</w:t>
       </w:r>
     </w:p>
@@ -4139,48 +4218,37 @@
           <w:color w:val="000000"/>
           <w:lang w:val="en-US"/>
         </w:rPr>
-        <w:t xml:space="preserve">Please provide example code for fitting the two kinds of models. This is particularly useful in a comparative paper like this. It can be included as supplementary materials or even (if short and simple) in the appendix. Also, in the “Access to data and computer code” statement on the </w:t>
-      </w:r>
-      <w:r>
-        <w:rPr>
-          <w:rFonts w:cs="Calibri"/>
-          <w:i/>
-          <w:iCs/>
-          <w:color w:val="000000"/>
-          <w:lang w:val="en-US"/>
-        </w:rPr>
-        <w:lastRenderedPageBreak/>
-        <w:t>manuscript submission system (see also the instructions to the authors) provide links to the seven examples for which the data are publicly available (as mentioned on p 6).</w:t>
-      </w:r>
-    </w:p>
-    <w:p>
-      <w:pPr>
-        <w:pStyle w:val="ListParagraph"/>
-        <w:autoSpaceDE w:val="0"/>
-        <w:autoSpaceDN w:val="0"/>
-        <w:adjustRightInd w:val="0"/>
-        <w:rPr>
-          <w:rFonts w:cs="Calibri"/>
-          <w:i/>
-          <w:iCs/>
-          <w:color w:val="000000"/>
-          <w:lang w:val="en-US"/>
-        </w:rPr>
-      </w:pPr>
-    </w:p>
-    <w:p>
-      <w:pPr>
-        <w:pStyle w:val="ListParagraph"/>
-        <w:autoSpaceDE w:val="0"/>
-        <w:autoSpaceDN w:val="0"/>
-        <w:adjustRightInd w:val="0"/>
-        <w:rPr>
-          <w:rFonts w:cs="Calibri"/>
-          <w:color w:val="000000"/>
-          <w:lang w:val="en-US"/>
-        </w:rPr>
-      </w:pPr>
-      <w:ins w:id="0" w:author="Mark S. Handcock" w:date="2021-08-23T12:43:00Z">
+        <w:t>Please provide example code for fitting the two kinds of models. This is particularly useful in a comparative paper like this. It can be included as supplementary materials or even (if short and simple) in the appendix. Also, in the “Access to data and computer code” statement on the manuscript submission system (see also the instructions to the authors) provide links to the seven examples for which the data are publicly available (as mentioned on p 6).</w:t>
+      </w:r>
+    </w:p>
+    <w:p>
+      <w:pPr>
+        <w:pStyle w:val="ListParagraph"/>
+        <w:autoSpaceDE w:val="0"/>
+        <w:autoSpaceDN w:val="0"/>
+        <w:adjustRightInd w:val="0"/>
+        <w:rPr>
+          <w:rFonts w:cs="Calibri"/>
+          <w:i/>
+          <w:iCs/>
+          <w:color w:val="000000"/>
+          <w:lang w:val="en-US"/>
+        </w:rPr>
+      </w:pPr>
+    </w:p>
+    <w:p>
+      <w:pPr>
+        <w:pStyle w:val="ListParagraph"/>
+        <w:autoSpaceDE w:val="0"/>
+        <w:autoSpaceDN w:val="0"/>
+        <w:adjustRightInd w:val="0"/>
+        <w:rPr>
+          <w:rFonts w:cs="Calibri"/>
+          <w:color w:val="000000"/>
+          <w:lang w:val="en-US"/>
+        </w:rPr>
+      </w:pPr>
+      <w:ins w:id="17" w:author="Mark S. Handcock" w:date="2021-08-23T12:43:00Z">
         <w:r>
           <w:rPr>
             <w:rFonts w:cs="Calibri"/>
@@ -4190,7 +4258,7 @@
           <w:t>The complete set of code for the analysis of eac</w:t>
         </w:r>
       </w:ins>
-      <w:ins w:id="1" w:author="Mark S. Handcock" w:date="2021-08-23T12:44:00Z">
+      <w:ins w:id="18" w:author="Mark S. Handcock" w:date="2021-08-23T12:44:00Z">
         <w:r>
           <w:rPr>
             <w:rFonts w:cs="Calibri"/>
@@ -4216,7 +4284,7 @@
         </w:rPr>
         <w:t xml:space="preserve"> have </w:t>
       </w:r>
-      <w:ins w:id="2" w:author="Mark S. Handcock" w:date="2021-08-23T12:45:00Z">
+      <w:ins w:id="19" w:author="Mark S. Handcock" w:date="2021-08-23T12:45:00Z">
         <w:r>
           <w:rPr>
             <w:rFonts w:cs="Calibri"/>
@@ -4234,7 +4302,7 @@
         </w:rPr>
         <w:t xml:space="preserve">developed a GitHub site with the publicly available data and </w:t>
       </w:r>
-      <w:ins w:id="3" w:author="Mark S. Handcock" w:date="2021-08-23T12:44:00Z">
+      <w:ins w:id="20" w:author="Mark S. Handcock" w:date="2021-08-23T12:44:00Z">
         <w:r>
           <w:rPr>
             <w:rFonts w:cs="Calibri"/>
@@ -4244,7 +4312,7 @@
           <w:t>an ar</w:t>
         </w:r>
       </w:ins>
-      <w:ins w:id="4" w:author="Mark S. Handcock" w:date="2021-08-23T12:45:00Z">
+      <w:ins w:id="21" w:author="Mark S. Handcock" w:date="2021-08-23T12:45:00Z">
         <w:r>
           <w:rPr>
             <w:rFonts w:cs="Calibri"/>
@@ -4262,7 +4330,7 @@
         </w:rPr>
         <w:t xml:space="preserve">code to model it. </w:t>
       </w:r>
-      <w:ins w:id="5" w:author="Mark S. Handcock" w:date="2021-08-23T12:47:00Z">
+      <w:ins w:id="22" w:author="Mark S. Handcock" w:date="2021-08-23T12:47:00Z">
         <w:r>
           <w:rPr>
             <w:rFonts w:cs="Calibri"/>
@@ -4280,7 +4348,7 @@
         </w:rPr>
         <w:t xml:space="preserve">It is linked </w:t>
       </w:r>
-      <w:ins w:id="6" w:author="Mark S. Handcock" w:date="2021-08-23T12:45:00Z">
+      <w:ins w:id="23" w:author="Mark S. Handcock" w:date="2021-08-23T12:45:00Z">
         <w:r>
           <w:rPr>
             <w:rFonts w:cs="Calibri"/>
@@ -4290,7 +4358,7 @@
           <w:fldChar w:fldCharType="begin"/>
         </w:r>
       </w:ins>
-      <w:ins w:id="7" w:author="Mark S. Handcock" w:date="2021-08-23T12:48:00Z">
+      <w:ins w:id="24" w:author="Mark S. Handcock" w:date="2021-08-23T12:48:00Z">
         <w:r>
           <w:rPr>
             <w:rFonts w:cs="Calibri"/>
@@ -4299,15 +4367,8 @@
           </w:rPr>
           <w:instrText>HYPERLINK "https://github.com/duncan-clark/lolog_catalog_paper/tree/main/example_fit"</w:instrText>
         </w:r>
-        <w:r>
-          <w:rPr>
-            <w:rFonts w:cs="Calibri"/>
-            <w:color w:val="000000"/>
-            <w:lang w:val="en-US"/>
-          </w:rPr>
-        </w:r>
       </w:ins>
-      <w:ins w:id="8" w:author="Mark S. Handcock" w:date="2021-08-23T12:45:00Z">
+      <w:ins w:id="25" w:author="Mark S. Handcock" w:date="2021-08-23T12:45:00Z">
         <w:r>
           <w:rPr>
             <w:rFonts w:cs="Calibri"/>
@@ -4322,23 +4383,7 @@
             <w:rFonts w:cs="Calibri"/>
             <w:lang w:val="en-US"/>
           </w:rPr>
-          <w:t>he</w:t>
-        </w:r>
-        <w:r>
-          <w:rPr>
-            <w:rStyle w:val="Hyperlink"/>
-            <w:rFonts w:cs="Calibri"/>
-            <w:lang w:val="en-US"/>
-          </w:rPr>
-          <w:t>r</w:t>
-        </w:r>
-        <w:r>
-          <w:rPr>
-            <w:rStyle w:val="Hyperlink"/>
-            <w:rFonts w:cs="Calibri"/>
-            <w:lang w:val="en-US"/>
-          </w:rPr>
-          <w:t>e</w:t>
+          <w:t>here</w:t>
         </w:r>
         <w:r>
           <w:rPr>
@@ -4357,7 +4402,7 @@
           <w:t xml:space="preserve"> and </w:t>
         </w:r>
       </w:ins>
-      <w:ins w:id="9" w:author="Mark S. Handcock" w:date="2021-08-23T14:06:00Z">
+      <w:ins w:id="26" w:author="Mark S. Handcock" w:date="2021-08-23T14:06:00Z">
         <w:r>
           <w:rPr>
             <w:rFonts w:cs="Calibri"/>
@@ -4367,7 +4412,7 @@
           <w:t>described at the end of the discussion</w:t>
         </w:r>
       </w:ins>
-      <w:ins w:id="10" w:author="Mark S. Handcock" w:date="2021-08-23T12:45:00Z">
+      <w:ins w:id="27" w:author="Mark S. Handcock" w:date="2021-08-23T12:45:00Z">
         <w:r>
           <w:rPr>
             <w:rFonts w:cs="Calibri"/>
@@ -4377,7 +4422,7 @@
           <w:t xml:space="preserve"> </w:t>
         </w:r>
       </w:ins>
-      <w:del w:id="11" w:author="Mark S. Handcock" w:date="2021-08-23T14:06:00Z">
+      <w:del w:id="28" w:author="Mark S. Handcock" w:date="2021-08-23T14:06:00Z">
         <w:r>
           <w:rPr>
             <w:rFonts w:cs="Calibri"/>
@@ -4443,7 +4488,7 @@
         </w:rPr>
         <w:t>.</w:t>
       </w:r>
-      <w:ins w:id="12" w:author="Mark S. Handcock" w:date="2021-08-23T12:47:00Z">
+      <w:ins w:id="29" w:author="Mark S. Handcock" w:date="2021-08-23T12:47:00Z">
         <w:r>
           <w:rPr>
             <w:rFonts w:cs="Calibri"/>
@@ -5162,7 +5207,6 @@
           <w:color w:val="000000"/>
           <w:lang w:val="en-US"/>
         </w:rPr>
-        <w:lastRenderedPageBreak/>
         <w:t>p 10: “when substituting the GWESP term for a triangle term which is not possible with ERGM” – I think this says the opposite of what you mean it to say.</w:t>
       </w:r>
     </w:p>
@@ -5906,8 +5950,46 @@
           <w:color w:val="000000"/>
           <w:lang w:val="en-US"/>
         </w:rPr>
-        <w:t>We have rewritten the text to improve the clarity and correct the many typos, including the references.</w:t>
-      </w:r>
+        <w:t>We have rewritten the text to improve the clarity and correct the</w:t>
+      </w:r>
+      <w:del w:id="30" w:author="Duncan Clark" w:date="2021-08-29T10:41:00Z">
+        <w:r>
+          <w:rPr>
+            <w:rFonts w:cs="Calibri"/>
+            <w:color w:val="000000"/>
+            <w:lang w:val="en-US"/>
+          </w:rPr>
+          <w:delText xml:space="preserve"> many</w:delText>
+        </w:r>
+      </w:del>
+      <w:r>
+        <w:rPr>
+          <w:rFonts w:cs="Calibri"/>
+          <w:color w:val="000000"/>
+          <w:lang w:val="en-US"/>
+        </w:rPr>
+        <w:t xml:space="preserve"> typos</w:t>
+      </w:r>
+      <w:ins w:id="31" w:author="Duncan Clark" w:date="2021-08-29T10:41:00Z">
+        <w:r>
+          <w:rPr>
+            <w:rFonts w:cs="Calibri"/>
+            <w:color w:val="000000"/>
+            <w:lang w:val="en-US"/>
+          </w:rPr>
+          <w:t>.</w:t>
+        </w:r>
+      </w:ins>
+      <w:del w:id="32" w:author="Duncan Clark" w:date="2021-08-29T10:41:00Z">
+        <w:r>
+          <w:rPr>
+            <w:rFonts w:cs="Calibri"/>
+            <w:color w:val="000000"/>
+            <w:lang w:val="en-US"/>
+          </w:rPr>
+          <w:delText>, including the references.</w:delText>
+        </w:r>
+      </w:del>
     </w:p>
     <w:p>
       <w:pPr>
@@ -5988,7 +6070,6 @@
           <w:color w:val="000000"/>
           <w:lang w:val="en-US"/>
         </w:rPr>
-        <w:lastRenderedPageBreak/>
         <w:t xml:space="preserve">We have rewritten the captions for all figures and tables, expanding them. We have moved </w:t>
       </w:r>
       <w:r>
@@ -6932,7 +7013,6 @@
           <w:i/>
           <w:iCs/>
         </w:rPr>
-        <w:lastRenderedPageBreak/>
         <w:t>The only weakness in this argument is if we consider the possibility that LOLOG is a model that works well exactly when ERGM works well (and indeed theoretically this is not so ridiculous, given they are equivalent in the dyad independent case). In which case, this sample is not quite such a conservative indicator of the utility of LOLOG.</w:t>
       </w:r>
     </w:p>
@@ -7365,7 +7445,6 @@
           <w:i/>
           <w:iCs/>
         </w:rPr>
-        <w:lastRenderedPageBreak/>
         <w:t>However the interpretation of GWDEG (gw[io]degree) in statnet is (confusingly: see Levy (2016); Levy et al. (2016)) that a negative parameter estimate indicates a tendency towards centralization, and positive a tendency against centralization (Hunter, 2007). This is opposite (i.e. signs swapped) to the interpretation of the alt-k-star parameter - and so in fact this would seem to be consistent with the LOLOG out-(2,3)-star interpretation above. Which is reassuring (rather than "concerning"), although the point that the LOLOG allows a better fitting model (or at least more easily to estimate a model that fits well, perhaps not requiring the geometrically-weighted parameters usually required in ERGM to avoid near-degeneracy) stands.</w:t>
       </w:r>
     </w:p>
@@ -7838,7 +7917,6 @@
           <w:i/>
           <w:iCs/>
         </w:rPr>
-        <w:lastRenderedPageBreak/>
         <w:t>Koskinen, J., &amp; Daraganova, G. (2013). Exponential random graph model fundamentals. Ch. 3 (pp. 49-76) in Lusher D, Koskinen J, Robins G, editors. Exponential random graph models for social networks. Structural Analysis in the Social Sciences. Cambridge University Press: New York.</w:t>
       </w:r>
     </w:p>
@@ -8357,7 +8435,6 @@
           <w:color w:val="000000"/>
           <w:lang w:val="en-US"/>
         </w:rPr>
-        <w:lastRenderedPageBreak/>
         <w:t>The Section 5.2 quotation truncates the remainder of the sentence:</w:t>
       </w:r>
       <w:r>
@@ -9015,32 +9092,44 @@
     <w:p>
       <w:pPr>
         <w:rPr>
-          <w:rFonts w:asciiTheme="minorHAnsi" w:hAnsiTheme="minorHAnsi"/>
-          <w:i/>
-          <w:iCs/>
-        </w:rPr>
-      </w:pPr>
-    </w:p>
-    <w:p>
-      <w:pPr>
-        <w:rPr>
-          <w:rFonts w:asciiTheme="minorHAnsi" w:hAnsiTheme="minorHAnsi"/>
-          <w:i/>
-          <w:iCs/>
+          <w:del w:id="33" w:author="Duncan Clark" w:date="2021-08-29T10:41:00Z"/>
+          <w:rFonts w:asciiTheme="minorHAnsi" w:hAnsiTheme="minorHAnsi"/>
           <w:color w:val="000000" w:themeColor="text1"/>
         </w:rPr>
       </w:pPr>
-      <w:r>
-        <w:rPr>
-          <w:rFonts w:asciiTheme="minorHAnsi" w:hAnsiTheme="minorHAnsi"/>
+    </w:p>
+    <w:p>
+      <w:pPr>
+        <w:rPr>
+          <w:ins w:id="34" w:author="Duncan Clark" w:date="2021-08-29T10:41:00Z"/>
+          <w:rFonts w:asciiTheme="minorHAnsi" w:hAnsiTheme="minorHAnsi"/>
+          <w:i/>
+          <w:iCs/>
+        </w:rPr>
+      </w:pPr>
+    </w:p>
+    <w:p>
+      <w:pPr>
+        <w:rPr>
+          <w:del w:id="35" w:author="Duncan Clark" w:date="2021-08-29T10:40:00Z"/>
+          <w:rFonts w:asciiTheme="minorHAnsi" w:hAnsiTheme="minorHAnsi"/>
+          <w:i/>
+          <w:iCs/>
           <w:color w:val="000000" w:themeColor="text1"/>
         </w:rPr>
+      </w:pPr>
+      <w:r>
+        <w:rPr>
+          <w:rFonts w:asciiTheme="minorHAnsi" w:hAnsiTheme="minorHAnsi"/>
+          <w:color w:val="000000" w:themeColor="text1"/>
+        </w:rPr>
         <w:t>We have corrected the above errors.</w:t>
       </w:r>
     </w:p>
     <w:p>
       <w:pPr>
         <w:rPr>
+          <w:del w:id="36" w:author="Duncan Clark" w:date="2021-08-29T10:40:00Z"/>
           <w:rFonts w:ascii="Cambria" w:eastAsia="Cambria" w:hAnsi="Cambria" w:cs="Cambria"/>
         </w:rPr>
       </w:pPr>
@@ -9055,17 +9144,20 @@
           <w:between w:val="nil"/>
         </w:pBdr>
         <w:rPr>
+          <w:del w:id="37" w:author="Duncan Clark" w:date="2021-08-29T10:40:00Z"/>
           <w:rFonts w:ascii="Cambria" w:eastAsia="Cambria" w:hAnsi="Cambria" w:cs="Cambria"/>
           <w:color w:val="000000"/>
         </w:rPr>
       </w:pPr>
-      <w:r>
-        <w:rPr>
-          <w:rFonts w:ascii="Cambria" w:eastAsia="Cambria" w:hAnsi="Cambria" w:cs="Cambria"/>
-          <w:color w:val="000000"/>
-        </w:rPr>
-        <w:t>Thank you for your time and consideration.</w:t>
-      </w:r>
+      <w:del w:id="38" w:author="Duncan Clark" w:date="2021-08-29T10:40:00Z">
+        <w:r>
+          <w:rPr>
+            <w:rFonts w:ascii="Cambria" w:eastAsia="Cambria" w:hAnsi="Cambria" w:cs="Cambria"/>
+            <w:color w:val="000000"/>
+          </w:rPr>
+          <w:delText>Thank you for your time and consideration.</w:delText>
+        </w:r>
+      </w:del>
     </w:p>
     <w:p>
       <w:pPr>
@@ -9077,6 +9169,7 @@
           <w:between w:val="nil"/>
         </w:pBdr>
         <w:rPr>
+          <w:del w:id="39" w:author="Duncan Clark" w:date="2021-08-29T10:40:00Z"/>
           <w:rFonts w:ascii="Cambria" w:eastAsia="Cambria" w:hAnsi="Cambria" w:cs="Cambria"/>
           <w:color w:val="000000"/>
         </w:rPr>
@@ -9092,17 +9185,20 @@
           <w:between w:val="nil"/>
         </w:pBdr>
         <w:rPr>
+          <w:del w:id="40" w:author="Duncan Clark" w:date="2021-08-29T10:40:00Z"/>
           <w:rFonts w:ascii="Cambria" w:eastAsia="Cambria" w:hAnsi="Cambria" w:cs="Cambria"/>
           <w:color w:val="000000"/>
         </w:rPr>
       </w:pPr>
-      <w:r>
-        <w:rPr>
-          <w:rFonts w:ascii="Cambria" w:eastAsia="Cambria" w:hAnsi="Cambria" w:cs="Cambria"/>
-          <w:color w:val="000000"/>
-        </w:rPr>
-        <w:t>Sincerely,</w:t>
-      </w:r>
+      <w:del w:id="41" w:author="Duncan Clark" w:date="2021-08-29T10:40:00Z">
+        <w:r>
+          <w:rPr>
+            <w:rFonts w:ascii="Cambria" w:eastAsia="Cambria" w:hAnsi="Cambria" w:cs="Cambria"/>
+            <w:color w:val="000000"/>
+          </w:rPr>
+          <w:delText>Sincerely,</w:delText>
+        </w:r>
+      </w:del>
     </w:p>
     <w:p>
       <w:pPr>
@@ -9114,6 +9210,7 @@
           <w:between w:val="nil"/>
         </w:pBdr>
         <w:rPr>
+          <w:del w:id="42" w:author="Duncan Clark" w:date="2021-08-29T10:40:00Z"/>
           <w:rFonts w:ascii="Cambria" w:eastAsia="Cambria" w:hAnsi="Cambria" w:cs="Cambria"/>
           <w:color w:val="000000"/>
         </w:rPr>
@@ -9122,76 +9219,91 @@
     <w:p>
       <w:pPr>
         <w:rPr>
+          <w:del w:id="43" w:author="Duncan Clark" w:date="2021-08-29T10:40:00Z"/>
           <w:rFonts w:ascii="Cambria" w:eastAsia="Cambria" w:hAnsi="Cambria" w:cs="Cambria"/>
           <w:color w:val="000000"/>
         </w:rPr>
       </w:pPr>
-      <w:r>
-        <w:rPr>
-          <w:rFonts w:ascii="Cambria" w:eastAsia="Cambria" w:hAnsi="Cambria" w:cs="Cambria"/>
-          <w:color w:val="000000"/>
-        </w:rPr>
-        <w:lastRenderedPageBreak/>
-        <w:drawing>
-          <wp:inline distT="0" distB="0" distL="0" distR="0" wp14:anchorId="0D717C69" wp14:editId="2F67430A">
-            <wp:extent cx="2190750" cy="744309"/>
-            <wp:effectExtent l="0" t="0" r="0" b="0"/>
-            <wp:docPr id="1" name="Picture 1" descr="Text, letter&#10;&#10;Description automatically generated"/>
-            <wp:cNvGraphicFramePr>
-              <a:graphicFrameLocks xmlns:a="http://schemas.openxmlformats.org/drawingml/2006/main" noChangeAspect="1"/>
-            </wp:cNvGraphicFramePr>
-            <a:graphic xmlns:a="http://schemas.openxmlformats.org/drawingml/2006/main">
-              <a:graphicData uri="http://schemas.openxmlformats.org/drawingml/2006/picture">
-                <pic:pic xmlns:pic="http://schemas.openxmlformats.org/drawingml/2006/picture">
-                  <pic:nvPicPr>
-                    <pic:cNvPr id="1" name="Picture 1" descr="Text, letter&#10;&#10;Description automatically generated"/>
-                    <pic:cNvPicPr/>
-                  </pic:nvPicPr>
-                  <pic:blipFill>
-                    <a:blip r:embed="rId9" cstate="print">
-                      <a:extLst>
-                        <a:ext uri="{BEBA8EAE-BF5A-486C-A8C5-ECC9F3942E4B}">
-                          <a14:imgProps xmlns:a14="http://schemas.microsoft.com/office/drawing/2010/main">
-                            <a14:imgLayer r:embed="rId10">
-                              <a14:imgEffect>
-                                <a14:sharpenSoften amount="100000"/>
-                              </a14:imgEffect>
-                              <a14:imgEffect>
-                                <a14:brightnessContrast bright="99000" contrast="100000"/>
-                              </a14:imgEffect>
-                            </a14:imgLayer>
-                          </a14:imgProps>
-                        </a:ext>
-                        <a:ext uri="{28A0092B-C50C-407E-A947-70E740481C1C}">
-                          <a14:useLocalDpi xmlns:a14="http://schemas.microsoft.com/office/drawing/2010/main" val="0"/>
-                        </a:ext>
-                      </a:extLst>
-                    </a:blip>
-                    <a:stretch>
-                      <a:fillRect/>
-                    </a:stretch>
-                  </pic:blipFill>
-                  <pic:spPr>
-                    <a:xfrm>
-                      <a:off x="0" y="0"/>
-                      <a:ext cx="2216422" cy="753031"/>
-                    </a:xfrm>
-                    <a:prstGeom prst="rect">
-                      <a:avLst/>
-                    </a:prstGeom>
-                  </pic:spPr>
-                </pic:pic>
-              </a:graphicData>
-            </a:graphic>
-          </wp:inline>
-        </w:drawing>
-      </w:r>
-    </w:p>
-    <w:p/>
-    <w:p>
-      <w:r>
-        <w:t>Duncan A. Clark</w:t>
-      </w:r>
+      <w:del w:id="44" w:author="Duncan Clark" w:date="2021-08-29T10:40:00Z">
+        <w:r>
+          <w:rPr>
+            <w:rFonts w:ascii="Cambria" w:eastAsia="Cambria" w:hAnsi="Cambria" w:cs="Cambria"/>
+            <w:color w:val="000000"/>
+          </w:rPr>
+          <w:drawing>
+            <wp:inline distT="0" distB="0" distL="0" distR="0" wp14:anchorId="0D717C69" wp14:editId="2F67430A">
+              <wp:extent cx="2190750" cy="744309"/>
+              <wp:effectExtent l="0" t="0" r="0" b="0"/>
+              <wp:docPr id="1" name="Picture 1" descr="Text, letter&#10;&#10;Description automatically generated"/>
+              <wp:cNvGraphicFramePr>
+                <a:graphicFrameLocks xmlns:a="http://schemas.openxmlformats.org/drawingml/2006/main" noChangeAspect="1"/>
+              </wp:cNvGraphicFramePr>
+              <a:graphic xmlns:a="http://schemas.openxmlformats.org/drawingml/2006/main">
+                <a:graphicData uri="http://schemas.openxmlformats.org/drawingml/2006/picture">
+                  <pic:pic xmlns:pic="http://schemas.openxmlformats.org/drawingml/2006/picture">
+                    <pic:nvPicPr>
+                      <pic:cNvPr id="1" name="Picture 1" descr="Text, letter&#10;&#10;Description automatically generated"/>
+                      <pic:cNvPicPr/>
+                    </pic:nvPicPr>
+                    <pic:blipFill>
+                      <a:blip r:embed="rId9" cstate="print">
+                        <a:extLst>
+                          <a:ext uri="{BEBA8EAE-BF5A-486C-A8C5-ECC9F3942E4B}">
+                            <a14:imgProps xmlns:a14="http://schemas.microsoft.com/office/drawing/2010/main">
+                              <a14:imgLayer r:embed="rId10">
+                                <a14:imgEffect>
+                                  <a14:sharpenSoften amount="100000"/>
+                                </a14:imgEffect>
+                                <a14:imgEffect>
+                                  <a14:brightnessContrast bright="99000" contrast="100000"/>
+                                </a14:imgEffect>
+                              </a14:imgLayer>
+                            </a14:imgProps>
+                          </a:ext>
+                          <a:ext uri="{28A0092B-C50C-407E-A947-70E740481C1C}">
+                            <a14:useLocalDpi xmlns:a14="http://schemas.microsoft.com/office/drawing/2010/main" val="0"/>
+                          </a:ext>
+                        </a:extLst>
+                      </a:blip>
+                      <a:stretch>
+                        <a:fillRect/>
+                      </a:stretch>
+                    </pic:blipFill>
+                    <pic:spPr>
+                      <a:xfrm>
+                        <a:off x="0" y="0"/>
+                        <a:ext cx="2216422" cy="753031"/>
+                      </a:xfrm>
+                      <a:prstGeom prst="rect">
+                        <a:avLst/>
+                      </a:prstGeom>
+                    </pic:spPr>
+                  </pic:pic>
+                </a:graphicData>
+              </a:graphic>
+            </wp:inline>
+          </w:drawing>
+        </w:r>
+      </w:del>
+    </w:p>
+    <w:p>
+      <w:pPr>
+        <w:rPr>
+          <w:del w:id="45" w:author="Duncan Clark" w:date="2021-08-29T10:40:00Z"/>
+        </w:rPr>
+      </w:pPr>
+    </w:p>
+    <w:p>
+      <w:pPr>
+        <w:rPr>
+          <w:del w:id="46" w:author="Duncan Clark" w:date="2021-08-29T10:40:00Z"/>
+        </w:rPr>
+      </w:pPr>
+      <w:del w:id="47" w:author="Duncan Clark" w:date="2021-08-29T10:40:00Z">
+        <w:r>
+          <w:delText>Duncan A. Clark</w:delText>
+        </w:r>
+      </w:del>
     </w:p>
     <w:p/>
     <w:sectPr>
@@ -10488,6 +10600,14 @@
     <w:abstractNumId w:val="11"/>
   </w:num>
 </w:numbering>
+</file>
+
+<file path=word/people.xml><?xml version="1.0" encoding="utf-8"?>
+<w15:people xmlns:wpc="http://schemas.microsoft.com/office/word/2010/wordprocessingCanvas" xmlns:cx="http://schemas.microsoft.com/office/drawing/2014/chartex" xmlns:cx1="http://schemas.microsoft.com/office/drawing/2015/9/8/chartex" xmlns:cx2="http://schemas.microsoft.com/office/drawing/2015/10/21/chartex" xmlns:cx3="http://schemas.microsoft.com/office/drawing/2016/5/9/chartex" xmlns:cx4="http://schemas.microsoft.com/office/drawing/2016/5/10/chartex" xmlns:cx5="http://schemas.microsoft.com/office/drawing/2016/5/11/chartex" xmlns:cx6="http://schemas.microsoft.com/office/drawing/2016/5/12/chartex" xmlns:cx7="http://schemas.microsoft.com/office/drawing/2016/5/13/chartex" xmlns:cx8="http://schemas.microsoft.com/office/drawing/2016/5/14/chartex" xmlns:mc="http://schemas.openxmlformats.org/markup-compatibility/2006" xmlns:aink="http://schemas.microsoft.com/office/drawing/2016/ink" xmlns:am3d="http://schemas.microsoft.com/office/drawing/2017/model3d" xmlns:o="urn:schemas-microsoft-com:office:office" xmlns:r="http://schemas.openxmlformats.org/officeDocument/2006/relationships" xmlns:m="http://schemas.openxmlformats.org/officeDocument/2006/math" xmlns:v="urn:schemas-microsoft-com:vml" xmlns:wp14="http://schemas.microsoft.com/office/word/2010/wordprocessingDrawing" xmlns:wp="http://schemas.openxmlformats.org/drawingml/2006/wordprocessingDrawing" xmlns:w10="urn:schemas-microsoft-com:office:word" xmlns:w="http://schemas.openxmlformats.org/wordprocessingml/2006/main" xmlns:w14="http://schemas.microsoft.com/office/word/2010/wordml" xmlns:w15="http://schemas.microsoft.com/office/word/2012/wordml" xmlns:w16cex="http://schemas.microsoft.com/office/word/2018/wordml/cex" xmlns:w16cid="http://schemas.microsoft.com/office/word/2016/wordml/cid" xmlns:w16="http://schemas.microsoft.com/office/word/2018/wordml" xmlns:w16sdtdh="http://schemas.microsoft.com/office/word/2020/wordml/sdtdatahash" xmlns:w16se="http://schemas.microsoft.com/office/word/2015/wordml/symex" xmlns:wpg="http://schemas.microsoft.com/office/word/2010/wordprocessingGroup" xmlns:wpi="http://schemas.microsoft.com/office/word/2010/wordprocessingInk" xmlns:wne="http://schemas.microsoft.com/office/word/2006/wordml" xmlns:wps="http://schemas.microsoft.com/office/word/2010/wordprocessingShape" mc:Ignorable="w14 w15 w16se w16cid w16 w16cex w16sdtdh wp14">
+  <w15:person w15:author="Duncan Clark">
+    <w15:presenceInfo w15:providerId="Windows Live" w15:userId="519582931c8d6c8b"/>
+  </w15:person>
+</w15:people>
 </file>
 
 <file path=word/styles.xml><?xml version="1.0" encoding="utf-8"?>

</xml_diff>

<commit_message>
Some typos from my last read through.
Also minor editing of the second para of the response.
</commit_message>
<xml_diff>
--- a/major_revisions_response_git.docx
+++ b/major_revisions_response_git.docx
@@ -807,7 +807,13 @@
         <w:rPr>
           <w:rFonts w:ascii="Cambria" w:eastAsia="Cambria" w:hAnsi="Cambria" w:cs="Cambria"/>
         </w:rPr>
-        <w:t>August 22</w:t>
+        <w:t>August 2</w:t>
+      </w:r>
+      <w:r>
+        <w:rPr>
+          <w:rFonts w:ascii="Cambria" w:eastAsia="Cambria" w:hAnsi="Cambria" w:cs="Cambria"/>
+        </w:rPr>
+        <w:t>9</w:t>
       </w:r>
       <w:r>
         <w:rPr>
@@ -1061,11 +1067,215 @@
         </w:rPr>
         <w:t xml:space="preserve"> </w:t>
       </w:r>
+      <w:ins w:id="0" w:author="Mark S. Handcock" w:date="2021-08-29T16:33:00Z">
+        <w:r>
+          <w:rPr>
+            <w:rFonts w:asciiTheme="minorHAnsi" w:eastAsia="Cambria" w:hAnsiTheme="minorHAnsi" w:cs="Cambria"/>
+          </w:rPr>
+          <w:t xml:space="preserve">Their overriding theme was that the </w:t>
+        </w:r>
+      </w:ins>
+      <w:ins w:id="1" w:author="Mark S. Handcock" w:date="2021-08-29T16:34:00Z">
+        <w:r>
+          <w:rPr>
+            <w:rFonts w:asciiTheme="minorHAnsi" w:eastAsia="Cambria" w:hAnsiTheme="minorHAnsi" w:cs="Cambria"/>
+          </w:rPr>
+          <w:t xml:space="preserve">paper presentation and writing needed to improved. </w:t>
+        </w:r>
+      </w:ins>
       <w:r>
         <w:rPr>
           <w:rFonts w:asciiTheme="minorHAnsi" w:eastAsia="Cambria" w:hAnsiTheme="minorHAnsi" w:cs="Cambria"/>
         </w:rPr>
-        <w:t xml:space="preserve">We have addressed the comments in these reviews, and we believe the paper is much stronger for this effort.  In particular, we have dramatically improved the </w:t>
+        <w:t xml:space="preserve">We have </w:t>
+      </w:r>
+      <w:ins w:id="2" w:author="Mark S. Handcock" w:date="2021-08-29T16:30:00Z">
+        <w:r>
+          <w:rPr>
+            <w:rFonts w:asciiTheme="minorHAnsi" w:eastAsia="Cambria" w:hAnsiTheme="minorHAnsi" w:cs="Cambria"/>
+          </w:rPr>
+          <w:t xml:space="preserve">used </w:t>
+        </w:r>
+      </w:ins>
+      <w:ins w:id="3" w:author="Mark S. Handcock" w:date="2021-08-29T16:34:00Z">
+        <w:r>
+          <w:rPr>
+            <w:rFonts w:asciiTheme="minorHAnsi" w:eastAsia="Cambria" w:hAnsiTheme="minorHAnsi" w:cs="Cambria"/>
+          </w:rPr>
+          <w:t>the rev</w:t>
+        </w:r>
+      </w:ins>
+      <w:ins w:id="4" w:author="Mark S. Handcock" w:date="2021-08-29T16:35:00Z">
+        <w:r>
+          <w:rPr>
+            <w:rFonts w:asciiTheme="minorHAnsi" w:eastAsia="Cambria" w:hAnsiTheme="minorHAnsi" w:cs="Cambria"/>
+          </w:rPr>
+          <w:t>iews</w:t>
+        </w:r>
+      </w:ins>
+      <w:ins w:id="5" w:author="Mark S. Handcock" w:date="2021-08-29T16:30:00Z">
+        <w:r>
+          <w:rPr>
+            <w:rFonts w:asciiTheme="minorHAnsi" w:eastAsia="Cambria" w:hAnsiTheme="minorHAnsi" w:cs="Cambria"/>
+          </w:rPr>
+          <w:t xml:space="preserve"> to rewrite the </w:t>
+        </w:r>
+      </w:ins>
+      <w:ins w:id="6" w:author="Mark S. Handcock" w:date="2021-08-29T16:31:00Z">
+        <w:r>
+          <w:rPr>
+            <w:rFonts w:asciiTheme="minorHAnsi" w:eastAsia="Cambria" w:hAnsiTheme="minorHAnsi" w:cs="Cambria"/>
+          </w:rPr>
+          <w:t xml:space="preserve">paper, </w:t>
+        </w:r>
+      </w:ins>
+      <w:r>
+        <w:rPr>
+          <w:rFonts w:asciiTheme="minorHAnsi" w:eastAsia="Cambria" w:hAnsiTheme="minorHAnsi" w:cs="Cambria"/>
+        </w:rPr>
+        <w:t>address</w:t>
+      </w:r>
+      <w:ins w:id="7" w:author="Mark S. Handcock" w:date="2021-08-29T16:31:00Z">
+        <w:r>
+          <w:rPr>
+            <w:rFonts w:asciiTheme="minorHAnsi" w:eastAsia="Cambria" w:hAnsiTheme="minorHAnsi" w:cs="Cambria"/>
+          </w:rPr>
+          <w:t>ing</w:t>
+        </w:r>
+      </w:ins>
+      <w:del w:id="8" w:author="Mark S. Handcock" w:date="2021-08-29T16:31:00Z">
+        <w:r>
+          <w:rPr>
+            <w:rFonts w:asciiTheme="minorHAnsi" w:eastAsia="Cambria" w:hAnsiTheme="minorHAnsi" w:cs="Cambria"/>
+          </w:rPr>
+          <w:delText>ed</w:delText>
+        </w:r>
+      </w:del>
+      <w:r>
+        <w:rPr>
+          <w:rFonts w:asciiTheme="minorHAnsi" w:eastAsia="Cambria" w:hAnsiTheme="minorHAnsi" w:cs="Cambria"/>
+        </w:rPr>
+        <w:t xml:space="preserve"> </w:t>
+      </w:r>
+      <w:ins w:id="9" w:author="Mark S. Handcock" w:date="2021-08-29T16:33:00Z">
+        <w:r>
+          <w:rPr>
+            <w:rFonts w:asciiTheme="minorHAnsi" w:eastAsia="Cambria" w:hAnsiTheme="minorHAnsi" w:cs="Cambria"/>
+          </w:rPr>
+          <w:t xml:space="preserve">each </w:t>
+        </w:r>
+      </w:ins>
+      <w:del w:id="10" w:author="Mark S. Handcock" w:date="2021-08-29T16:33:00Z">
+        <w:r>
+          <w:rPr>
+            <w:rFonts w:asciiTheme="minorHAnsi" w:eastAsia="Cambria" w:hAnsiTheme="minorHAnsi" w:cs="Cambria"/>
+          </w:rPr>
+          <w:delText xml:space="preserve">the </w:delText>
+        </w:r>
+      </w:del>
+      <w:r>
+        <w:rPr>
+          <w:rFonts w:asciiTheme="minorHAnsi" w:eastAsia="Cambria" w:hAnsiTheme="minorHAnsi" w:cs="Cambria"/>
+        </w:rPr>
+        <w:t>comment</w:t>
+      </w:r>
+      <w:del w:id="11" w:author="Mark S. Handcock" w:date="2021-08-29T16:33:00Z">
+        <w:r>
+          <w:rPr>
+            <w:rFonts w:asciiTheme="minorHAnsi" w:eastAsia="Cambria" w:hAnsiTheme="minorHAnsi" w:cs="Cambria"/>
+          </w:rPr>
+          <w:delText>s</w:delText>
+        </w:r>
+      </w:del>
+      <w:r>
+        <w:rPr>
+          <w:rFonts w:asciiTheme="minorHAnsi" w:eastAsia="Cambria" w:hAnsiTheme="minorHAnsi" w:cs="Cambria"/>
+        </w:rPr>
+        <w:t xml:space="preserve"> </w:t>
+      </w:r>
+      <w:del w:id="12" w:author="Mark S. Handcock" w:date="2021-08-29T16:36:00Z">
+        <w:r>
+          <w:rPr>
+            <w:rFonts w:asciiTheme="minorHAnsi" w:eastAsia="Cambria" w:hAnsiTheme="minorHAnsi" w:cs="Cambria"/>
+          </w:rPr>
+          <w:delText>in the</w:delText>
+        </w:r>
+      </w:del>
+      <w:del w:id="13" w:author="Mark S. Handcock" w:date="2021-08-29T16:35:00Z">
+        <w:r>
+          <w:rPr>
+            <w:rFonts w:asciiTheme="minorHAnsi" w:eastAsia="Cambria" w:hAnsiTheme="minorHAnsi" w:cs="Cambria"/>
+          </w:rPr>
+          <w:delText>se</w:delText>
+        </w:r>
+      </w:del>
+      <w:del w:id="14" w:author="Mark S. Handcock" w:date="2021-08-29T16:36:00Z">
+        <w:r>
+          <w:rPr>
+            <w:rFonts w:asciiTheme="minorHAnsi" w:eastAsia="Cambria" w:hAnsiTheme="minorHAnsi" w:cs="Cambria"/>
+          </w:rPr>
+          <w:delText xml:space="preserve"> reviews</w:delText>
+        </w:r>
+      </w:del>
+      <w:ins w:id="15" w:author="Mark S. Handcock" w:date="2021-08-29T16:36:00Z">
+        <w:r>
+          <w:rPr>
+            <w:rFonts w:asciiTheme="minorHAnsi" w:eastAsia="Cambria" w:hAnsiTheme="minorHAnsi" w:cs="Cambria"/>
+          </w:rPr>
+          <w:t>individually</w:t>
+        </w:r>
+      </w:ins>
+      <w:ins w:id="16" w:author="Mark S. Handcock" w:date="2021-08-29T16:31:00Z">
+        <w:r>
+          <w:rPr>
+            <w:rFonts w:asciiTheme="minorHAnsi" w:eastAsia="Cambria" w:hAnsiTheme="minorHAnsi" w:cs="Cambria"/>
+          </w:rPr>
+          <w:t>. W</w:t>
+        </w:r>
+      </w:ins>
+      <w:del w:id="17" w:author="Mark S. Handcock" w:date="2021-08-29T16:31:00Z">
+        <w:r>
+          <w:rPr>
+            <w:rFonts w:asciiTheme="minorHAnsi" w:eastAsia="Cambria" w:hAnsiTheme="minorHAnsi" w:cs="Cambria"/>
+          </w:rPr>
+          <w:delText>, and w</w:delText>
+        </w:r>
+      </w:del>
+      <w:r>
+        <w:rPr>
+          <w:rFonts w:asciiTheme="minorHAnsi" w:eastAsia="Cambria" w:hAnsiTheme="minorHAnsi" w:cs="Cambria"/>
+        </w:rPr>
+        <w:t xml:space="preserve">e believe the paper is much stronger for this effort.  In particular, </w:t>
+      </w:r>
+      <w:del w:id="18" w:author="Mark S. Handcock" w:date="2021-08-29T16:31:00Z">
+        <w:r>
+          <w:rPr>
+            <w:rFonts w:asciiTheme="minorHAnsi" w:eastAsia="Cambria" w:hAnsiTheme="minorHAnsi" w:cs="Cambria"/>
+          </w:rPr>
+          <w:delText>we have</w:delText>
+        </w:r>
+      </w:del>
+      <w:ins w:id="19" w:author="Mark S. Handcock" w:date="2021-08-29T16:31:00Z">
+        <w:r>
+          <w:rPr>
+            <w:rFonts w:asciiTheme="minorHAnsi" w:eastAsia="Cambria" w:hAnsiTheme="minorHAnsi" w:cs="Cambria"/>
+          </w:rPr>
+          <w:t>the re</w:t>
+        </w:r>
+      </w:ins>
+      <w:ins w:id="20" w:author="Mark S. Handcock" w:date="2021-08-29T16:32:00Z">
+        <w:r>
+          <w:rPr>
+            <w:rFonts w:asciiTheme="minorHAnsi" w:eastAsia="Cambria" w:hAnsiTheme="minorHAnsi" w:cs="Cambria"/>
+          </w:rPr>
+          <w:t>write has</w:t>
+        </w:r>
+      </w:ins>
+      <w:r>
+        <w:rPr>
+          <w:rFonts w:asciiTheme="minorHAnsi" w:eastAsia="Cambria" w:hAnsiTheme="minorHAnsi" w:cs="Cambria"/>
+        </w:rPr>
+        <w:t xml:space="preserve"> dramatically improved the </w:t>
       </w:r>
       <w:r>
         <w:rPr>
@@ -1536,15 +1746,15 @@
         </w:rPr>
       </w:pPr>
       <w:r>
-        <w:t xml:space="preserve">We have extensively rewritten </w:t>
+        <w:t xml:space="preserve">We have extensively rewritten all of the text, especially </w:t>
       </w:r>
       <w:proofErr w:type="gramStart"/>
       <w:r>
-        <w:t>all of</w:t>
+        <w:t>explaining</w:t>
       </w:r>
       <w:proofErr w:type="gramEnd"/>
       <w:r>
-        <w:t xml:space="preserve"> the text, especially explaining jargon and improving the quality of the text overall</w:t>
+        <w:t xml:space="preserve"> jargon and improving the quality of the text overall</w:t>
       </w:r>
       <w:r>
         <w:t xml:space="preserve">. </w:t>
@@ -1612,16 +1822,9 @@
       <w:r>
         <w:t>w</w:t>
       </w:r>
-      <w:ins w:id="0" w:author="Duncan Clark" w:date="2021-08-29T10:43:00Z">
-        <w:r>
-          <w:t xml:space="preserve"> 25</w:t>
-        </w:r>
-      </w:ins>
-      <w:del w:id="1" w:author="Duncan Clark" w:date="2021-08-29T10:42:00Z">
-        <w:r>
-          <w:delText xml:space="preserve"> 32</w:delText>
-        </w:r>
-      </w:del>
+      <w:r>
+        <w:t xml:space="preserve"> 25</w:t>
+      </w:r>
       <w:r>
         <w:rPr>
           <w:color w:val="FF0000"/>
@@ -1634,81 +1837,17 @@
       <w:r>
         <w:t>. The body of the text has decreased in length, though the</w:t>
       </w:r>
-      <w:del w:id="2" w:author="Duncan Clark" w:date="2021-08-29T10:43:00Z">
-        <w:r>
-          <w:delText xml:space="preserve"> </w:delText>
-        </w:r>
-      </w:del>
-      <w:ins w:id="3" w:author="Duncan Clark" w:date="2021-08-29T10:43:00Z">
-        <w:r>
-          <w:t xml:space="preserve"> network descriptions have increased in length</w:t>
-        </w:r>
-      </w:ins>
-      <w:ins w:id="4" w:author="Duncan Clark" w:date="2021-08-29T10:44:00Z">
-        <w:r>
-          <w:t xml:space="preserve"> and have been moved to a</w:t>
-        </w:r>
-      </w:ins>
-      <w:ins w:id="5" w:author="Duncan Clark" w:date="2021-08-29T10:45:00Z">
-        <w:r>
-          <w:t xml:space="preserve"> 9 page</w:t>
-        </w:r>
-      </w:ins>
-      <w:ins w:id="6" w:author="Duncan Clark" w:date="2021-08-29T10:44:00Z">
-        <w:r>
-          <w:t xml:space="preserve"> supplement</w:t>
-        </w:r>
-      </w:ins>
-      <w:del w:id="7" w:author="Duncan Clark" w:date="2021-08-29T10:43:00Z">
-        <w:r>
-          <w:delText>appendices have increased</w:delText>
-        </w:r>
-      </w:del>
-      <w:ins w:id="8" w:author="Duncan Clark" w:date="2021-08-29T10:45:00Z">
-        <w:r>
-          <w:t>.</w:t>
-        </w:r>
-      </w:ins>
-      <w:del w:id="9" w:author="Duncan Clark" w:date="2021-08-29T10:45:00Z">
-        <w:r>
-          <w:delText>. The enlarged network descriptions</w:delText>
-        </w:r>
-      </w:del>
-      <w:del w:id="10" w:author="Duncan Clark" w:date="2021-08-29T10:44:00Z">
-        <w:r>
-          <w:delText xml:space="preserve"> in the appendices</w:delText>
-        </w:r>
-      </w:del>
-      <w:del w:id="11" w:author="Duncan Clark" w:date="2021-08-29T10:45:00Z">
-        <w:r>
-          <w:delText xml:space="preserve"> are now </w:delText>
-        </w:r>
-      </w:del>
-      <w:del w:id="12" w:author="Duncan Clark" w:date="2021-08-29T10:44:00Z">
-        <w:r>
-          <w:delText xml:space="preserve">contained in </w:delText>
-        </w:r>
-      </w:del>
-      <w:del w:id="13" w:author="Duncan Clark" w:date="2021-08-29T10:43:00Z">
-        <w:r>
-          <w:delText>8</w:delText>
-        </w:r>
-      </w:del>
-      <w:del w:id="14" w:author="Duncan Clark" w:date="2021-08-29T10:44:00Z">
-        <w:r>
-          <w:delText xml:space="preserve"> </w:delText>
-        </w:r>
-      </w:del>
-      <w:del w:id="15" w:author="Duncan Clark" w:date="2021-08-29T10:43:00Z">
-        <w:r>
-          <w:delText>pages</w:delText>
-        </w:r>
-      </w:del>
-      <w:del w:id="16" w:author="Duncan Clark" w:date="2021-08-29T10:44:00Z">
-        <w:r>
-          <w:delText>.</w:delText>
-        </w:r>
-      </w:del>
+      <w:r>
+        <w:t xml:space="preserve"> network descriptions have increased in length and have been moved to a </w:t>
+      </w:r>
+      <w:proofErr w:type="gramStart"/>
+      <w:r>
+        <w:t>9 page</w:t>
+      </w:r>
+      <w:proofErr w:type="gramEnd"/>
+      <w:r>
+        <w:t xml:space="preserve"> supplement.</w:t>
+      </w:r>
     </w:p>
     <w:p>
       <w:pPr>
@@ -1982,6 +2121,7 @@
           <w:color w:val="000000"/>
           <w:lang w:val="en-US"/>
         </w:rPr>
+        <w:lastRenderedPageBreak/>
         <w:t>In this discussion, clearly separate model specification, interpretation, estimation, explicit comparisons between the two models, and other such topics.</w:t>
       </w:r>
     </w:p>
@@ -2730,6 +2870,7 @@
           <w:color w:val="000000"/>
           <w:lang w:val="en-US"/>
         </w:rPr>
+        <w:lastRenderedPageBreak/>
         <w:t>Make the captions more self-contained and self-explanatory.</w:t>
       </w:r>
     </w:p>
@@ -3523,6 +3664,7 @@
         <w:rPr>
           <w:rFonts w:asciiTheme="minorHAnsi" w:hAnsiTheme="minorHAnsi"/>
         </w:rPr>
+        <w:lastRenderedPageBreak/>
         <w:t>We have removed the results for the Office layout network using edge ordering by usefulness, and reduced the commentary on this issue. While this is of interest it does not address the primary point of the paper.</w:t>
       </w:r>
     </w:p>
@@ -4218,56 +4360,55 @@
           <w:color w:val="000000"/>
           <w:lang w:val="en-US"/>
         </w:rPr>
-        <w:t>Please provide example code for fitting the two kinds of models. This is particularly useful in a comparative paper like this. It can be included as supplementary materials or even (if short and simple) in the appendix. Also, in the “Access to data and computer code” statement on the manuscript submission system (see also the instructions to the authors) provide links to the seven examples for which the data are publicly available (as mentioned on p 6).</w:t>
-      </w:r>
-    </w:p>
-    <w:p>
-      <w:pPr>
-        <w:pStyle w:val="ListParagraph"/>
-        <w:autoSpaceDE w:val="0"/>
-        <w:autoSpaceDN w:val="0"/>
-        <w:adjustRightInd w:val="0"/>
-        <w:rPr>
-          <w:rFonts w:cs="Calibri"/>
-          <w:i/>
-          <w:iCs/>
-          <w:color w:val="000000"/>
-          <w:lang w:val="en-US"/>
-        </w:rPr>
-      </w:pPr>
-    </w:p>
-    <w:p>
-      <w:pPr>
-        <w:pStyle w:val="ListParagraph"/>
-        <w:autoSpaceDE w:val="0"/>
-        <w:autoSpaceDN w:val="0"/>
-        <w:adjustRightInd w:val="0"/>
-        <w:rPr>
-          <w:rFonts w:cs="Calibri"/>
-          <w:color w:val="000000"/>
-          <w:lang w:val="en-US"/>
-        </w:rPr>
-      </w:pPr>
-      <w:ins w:id="17" w:author="Mark S. Handcock" w:date="2021-08-23T12:43:00Z">
-        <w:r>
-          <w:rPr>
-            <w:rFonts w:cs="Calibri"/>
-            <w:color w:val="000000"/>
-            <w:lang w:val="en-US"/>
-          </w:rPr>
-          <w:t>The complete set of code for the analysis of eac</w:t>
-        </w:r>
-      </w:ins>
-      <w:ins w:id="18" w:author="Mark S. Handcock" w:date="2021-08-23T12:44:00Z">
-        <w:r>
-          <w:rPr>
-            <w:rFonts w:cs="Calibri"/>
-            <w:color w:val="000000"/>
-            <w:lang w:val="en-US"/>
-          </w:rPr>
-          <w:t xml:space="preserve">h member of the ensemble is quite substantial. In many cases multiple models were fit and goodness-of-fit assessed. </w:t>
-        </w:r>
-      </w:ins>
+        <w:t xml:space="preserve">Please provide example code for fitting the two kinds of models. This is particularly useful in a comparative paper like this. It can be included as supplementary materials or even (if short and simple) in the appendix. Also, in the “Access to data and computer code” statement on the </w:t>
+      </w:r>
+      <w:r>
+        <w:rPr>
+          <w:rFonts w:cs="Calibri"/>
+          <w:i/>
+          <w:iCs/>
+          <w:color w:val="000000"/>
+          <w:lang w:val="en-US"/>
+        </w:rPr>
+        <w:lastRenderedPageBreak/>
+        <w:t>manuscript submission system (see also the instructions to the authors) provide links to the seven examples for which the data are publicly available (as mentioned on p 6).</w:t>
+      </w:r>
+    </w:p>
+    <w:p>
+      <w:pPr>
+        <w:pStyle w:val="ListParagraph"/>
+        <w:autoSpaceDE w:val="0"/>
+        <w:autoSpaceDN w:val="0"/>
+        <w:adjustRightInd w:val="0"/>
+        <w:rPr>
+          <w:rFonts w:cs="Calibri"/>
+          <w:i/>
+          <w:iCs/>
+          <w:color w:val="000000"/>
+          <w:lang w:val="en-US"/>
+        </w:rPr>
+      </w:pPr>
+    </w:p>
+    <w:p>
+      <w:pPr>
+        <w:pStyle w:val="ListParagraph"/>
+        <w:autoSpaceDE w:val="0"/>
+        <w:autoSpaceDN w:val="0"/>
+        <w:adjustRightInd w:val="0"/>
+        <w:rPr>
+          <w:rFonts w:cs="Calibri"/>
+          <w:color w:val="000000"/>
+          <w:lang w:val="en-US"/>
+        </w:rPr>
+      </w:pPr>
+      <w:r>
+        <w:rPr>
+          <w:rFonts w:cs="Calibri"/>
+          <w:color w:val="000000"/>
+          <w:lang w:val="en-US"/>
+        </w:rPr>
+        <w:t xml:space="preserve">The complete set of code for the analysis of each member of the ensemble is quite substantial. In many cases multiple models were fit and goodness-of-fit assessed. </w:t>
+      </w:r>
       <w:r>
         <w:rPr>
           <w:rFonts w:cs="Calibri"/>
@@ -4284,16 +4425,14 @@
         </w:rPr>
         <w:t xml:space="preserve"> have </w:t>
       </w:r>
-      <w:ins w:id="19" w:author="Mark S. Handcock" w:date="2021-08-23T12:45:00Z">
-        <w:r>
-          <w:rPr>
-            <w:rFonts w:cs="Calibri"/>
-            <w:color w:val="000000"/>
-            <w:lang w:val="en-US"/>
-          </w:rPr>
-          <w:t xml:space="preserve">spent considerable effort in </w:t>
-        </w:r>
-      </w:ins>
+      <w:r>
+        <w:rPr>
+          <w:rFonts w:cs="Calibri"/>
+          <w:color w:val="000000"/>
+          <w:lang w:val="en-US"/>
+        </w:rPr>
+        <w:t xml:space="preserve">spent considerable effort in </w:t>
+      </w:r>
       <w:r>
         <w:rPr>
           <w:rFonts w:cs="Calibri"/>
@@ -4302,26 +4441,14 @@
         </w:rPr>
         <w:t xml:space="preserve">developed a GitHub site with the publicly available data and </w:t>
       </w:r>
-      <w:ins w:id="20" w:author="Mark S. Handcock" w:date="2021-08-23T12:44:00Z">
-        <w:r>
-          <w:rPr>
-            <w:rFonts w:cs="Calibri"/>
-            <w:color w:val="000000"/>
-            <w:lang w:val="en-US"/>
-          </w:rPr>
-          <w:t>an ar</w:t>
-        </w:r>
-      </w:ins>
-      <w:ins w:id="21" w:author="Mark S. Handcock" w:date="2021-08-23T12:45:00Z">
-        <w:r>
-          <w:rPr>
-            <w:rFonts w:cs="Calibri"/>
-            <w:color w:val="000000"/>
-            <w:lang w:val="en-US"/>
-          </w:rPr>
-          <w:t xml:space="preserve">chive of </w:t>
-        </w:r>
-      </w:ins>
+      <w:r>
+        <w:rPr>
+          <w:rFonts w:cs="Calibri"/>
+          <w:color w:val="000000"/>
+          <w:lang w:val="en-US"/>
+        </w:rPr>
+        <w:t xml:space="preserve">an archive of </w:t>
+      </w:r>
       <w:r>
         <w:rPr>
           <w:rFonts w:cs="Calibri"/>
@@ -4330,16 +4457,14 @@
         </w:rPr>
         <w:t xml:space="preserve">code to model it. </w:t>
       </w:r>
-      <w:ins w:id="22" w:author="Mark S. Handcock" w:date="2021-08-23T12:47:00Z">
-        <w:r>
-          <w:rPr>
-            <w:rFonts w:cs="Calibri"/>
-            <w:color w:val="000000"/>
-            <w:lang w:val="en-US"/>
-          </w:rPr>
-          <w:t xml:space="preserve">We believe this is an important contribution of the paper to the readers as they can benefit from our experience. </w:t>
-        </w:r>
-      </w:ins>
+      <w:r>
+        <w:rPr>
+          <w:rFonts w:cs="Calibri"/>
+          <w:color w:val="000000"/>
+          <w:lang w:val="en-US"/>
+        </w:rPr>
+        <w:t xml:space="preserve">We believe this is an important contribution of the paper to the readers as they can benefit from our experience. </w:t>
+      </w:r>
       <w:r>
         <w:rPr>
           <w:rFonts w:cs="Calibri"/>
@@ -4348,35 +4473,7 @@
         </w:rPr>
         <w:t xml:space="preserve">It is linked </w:t>
       </w:r>
-      <w:ins w:id="23" w:author="Mark S. Handcock" w:date="2021-08-23T12:45:00Z">
-        <w:r>
-          <w:rPr>
-            <w:rFonts w:cs="Calibri"/>
-            <w:color w:val="000000"/>
-            <w:lang w:val="en-US"/>
-          </w:rPr>
-          <w:fldChar w:fldCharType="begin"/>
-        </w:r>
-      </w:ins>
-      <w:ins w:id="24" w:author="Mark S. Handcock" w:date="2021-08-23T12:48:00Z">
-        <w:r>
-          <w:rPr>
-            <w:rFonts w:cs="Calibri"/>
-            <w:color w:val="000000"/>
-            <w:lang w:val="en-US"/>
-          </w:rPr>
-          <w:instrText>HYPERLINK "https://github.com/duncan-clark/lolog_catalog_paper/tree/main/example_fit"</w:instrText>
-        </w:r>
-      </w:ins>
-      <w:ins w:id="25" w:author="Mark S. Handcock" w:date="2021-08-23T12:45:00Z">
-        <w:r>
-          <w:rPr>
-            <w:rFonts w:cs="Calibri"/>
-            <w:color w:val="000000"/>
-            <w:lang w:val="en-US"/>
-          </w:rPr>
-          <w:fldChar w:fldCharType="separate"/>
-        </w:r>
+      <w:hyperlink r:id="rId11" w:history="1">
         <w:r>
           <w:rPr>
             <w:rStyle w:val="Hyperlink"/>
@@ -4385,61 +4482,31 @@
           </w:rPr>
           <w:t>here</w:t>
         </w:r>
-        <w:r>
-          <w:rPr>
-            <w:rFonts w:cs="Calibri"/>
-            <w:color w:val="000000"/>
-            <w:lang w:val="en-US"/>
-          </w:rPr>
-          <w:fldChar w:fldCharType="end"/>
-        </w:r>
-        <w:r>
-          <w:rPr>
-            <w:rFonts w:cs="Calibri"/>
-            <w:color w:val="000000"/>
-            <w:lang w:val="en-US"/>
-          </w:rPr>
-          <w:t xml:space="preserve"> and </w:t>
-        </w:r>
-      </w:ins>
-      <w:ins w:id="26" w:author="Mark S. Handcock" w:date="2021-08-23T14:06:00Z">
-        <w:r>
-          <w:rPr>
-            <w:rFonts w:cs="Calibri"/>
-            <w:color w:val="000000"/>
-            <w:lang w:val="en-US"/>
-          </w:rPr>
-          <w:t>described at the end of the discussion</w:t>
-        </w:r>
-      </w:ins>
-      <w:ins w:id="27" w:author="Mark S. Handcock" w:date="2021-08-23T12:45:00Z">
-        <w:r>
-          <w:rPr>
-            <w:rFonts w:cs="Calibri"/>
-            <w:color w:val="000000"/>
-            <w:lang w:val="en-US"/>
-          </w:rPr>
-          <w:t xml:space="preserve"> </w:t>
-        </w:r>
-      </w:ins>
-      <w:del w:id="28" w:author="Mark S. Handcock" w:date="2021-08-23T14:06:00Z">
-        <w:r>
-          <w:rPr>
-            <w:rFonts w:cs="Calibri"/>
-            <w:color w:val="000000"/>
-            <w:lang w:val="en-US"/>
-          </w:rPr>
-          <w:delText xml:space="preserve">in the </w:delText>
-        </w:r>
-        <w:r>
-          <w:rPr>
-            <w:rFonts w:cs="Calibri"/>
-            <w:color w:val="000000"/>
-            <w:lang w:val="en-US"/>
-          </w:rPr>
-          <w:delText xml:space="preserve">model estimation </w:delText>
-        </w:r>
-      </w:del>
+      </w:hyperlink>
+      <w:r>
+        <w:rPr>
+          <w:rFonts w:cs="Calibri"/>
+          <w:color w:val="000000"/>
+          <w:lang w:val="en-US"/>
+        </w:rPr>
+        <w:t xml:space="preserve"> and </w:t>
+      </w:r>
+      <w:r>
+        <w:rPr>
+          <w:rFonts w:cs="Calibri"/>
+          <w:color w:val="000000"/>
+          <w:lang w:val="en-US"/>
+        </w:rPr>
+        <w:t>described at the end of the discussion</w:t>
+      </w:r>
+      <w:r>
+        <w:rPr>
+          <w:rFonts w:cs="Calibri"/>
+          <w:color w:val="000000"/>
+          <w:lang w:val="en-US"/>
+        </w:rPr>
+        <w:t xml:space="preserve"> </w:t>
+      </w:r>
       <w:r>
         <w:rPr>
           <w:rFonts w:cs="Calibri"/>
@@ -4488,16 +4555,14 @@
         </w:rPr>
         <w:t>.</w:t>
       </w:r>
-      <w:ins w:id="29" w:author="Mark S. Handcock" w:date="2021-08-23T12:47:00Z">
-        <w:r>
-          <w:rPr>
-            <w:rFonts w:cs="Calibri"/>
-            <w:color w:val="000000"/>
-            <w:lang w:val="en-US"/>
-          </w:rPr>
-          <w:t xml:space="preserve"> If the journal has a preferred method of making these resources available, we would be happy to use them.</w:t>
-        </w:r>
-      </w:ins>
+      <w:r>
+        <w:rPr>
+          <w:rFonts w:cs="Calibri"/>
+          <w:color w:val="000000"/>
+          <w:lang w:val="en-US"/>
+        </w:rPr>
+        <w:t xml:space="preserve"> If the journal has a preferred method of making these resources available, we would be happy to use them.</w:t>
+      </w:r>
     </w:p>
     <w:p>
       <w:pPr>
@@ -5207,6 +5272,7 @@
           <w:color w:val="000000"/>
           <w:lang w:val="en-US"/>
         </w:rPr>
+        <w:lastRenderedPageBreak/>
         <w:t>p 10: “when substituting the GWESP term for a triangle term which is not possible with ERGM” – I think this says the opposite of what you mean it to say.</w:t>
       </w:r>
     </w:p>
@@ -5950,46 +6016,16 @@
           <w:color w:val="000000"/>
           <w:lang w:val="en-US"/>
         </w:rPr>
-        <w:t>We have rewritten the text to improve the clarity and correct the</w:t>
-      </w:r>
-      <w:del w:id="30" w:author="Duncan Clark" w:date="2021-08-29T10:41:00Z">
-        <w:r>
-          <w:rPr>
-            <w:rFonts w:cs="Calibri"/>
-            <w:color w:val="000000"/>
-            <w:lang w:val="en-US"/>
-          </w:rPr>
-          <w:delText xml:space="preserve"> many</w:delText>
-        </w:r>
-      </w:del>
-      <w:r>
-        <w:rPr>
-          <w:rFonts w:cs="Calibri"/>
-          <w:color w:val="000000"/>
-          <w:lang w:val="en-US"/>
-        </w:rPr>
-        <w:t xml:space="preserve"> typos</w:t>
-      </w:r>
-      <w:ins w:id="31" w:author="Duncan Clark" w:date="2021-08-29T10:41:00Z">
-        <w:r>
-          <w:rPr>
-            <w:rFonts w:cs="Calibri"/>
-            <w:color w:val="000000"/>
-            <w:lang w:val="en-US"/>
-          </w:rPr>
-          <w:t>.</w:t>
-        </w:r>
-      </w:ins>
-      <w:del w:id="32" w:author="Duncan Clark" w:date="2021-08-29T10:41:00Z">
-        <w:r>
-          <w:rPr>
-            <w:rFonts w:cs="Calibri"/>
-            <w:color w:val="000000"/>
-            <w:lang w:val="en-US"/>
-          </w:rPr>
-          <w:delText>, including the references.</w:delText>
-        </w:r>
-      </w:del>
+        <w:t>We have rewritten the text to improve the clarity and correct the typos</w:t>
+      </w:r>
+      <w:r>
+        <w:rPr>
+          <w:rFonts w:cs="Calibri"/>
+          <w:color w:val="000000"/>
+          <w:lang w:val="en-US"/>
+        </w:rPr>
+        <w:t>.</w:t>
+      </w:r>
     </w:p>
     <w:p>
       <w:pPr>
@@ -6070,6 +6106,7 @@
           <w:color w:val="000000"/>
           <w:lang w:val="en-US"/>
         </w:rPr>
+        <w:lastRenderedPageBreak/>
         <w:t xml:space="preserve">We have rewritten the captions for all figures and tables, expanding them. We have moved </w:t>
       </w:r>
       <w:r>
@@ -7013,6 +7050,7 @@
           <w:i/>
           <w:iCs/>
         </w:rPr>
+        <w:lastRenderedPageBreak/>
         <w:t>The only weakness in this argument is if we consider the possibility that LOLOG is a model that works well exactly when ERGM works well (and indeed theoretically this is not so ridiculous, given they are equivalent in the dyad independent case). In which case, this sample is not quite such a conservative indicator of the utility of LOLOG.</w:t>
       </w:r>
     </w:p>
@@ -7445,6 +7483,7 @@
           <w:i/>
           <w:iCs/>
         </w:rPr>
+        <w:lastRenderedPageBreak/>
         <w:t>However the interpretation of GWDEG (gw[io]degree) in statnet is (confusingly: see Levy (2016); Levy et al. (2016)) that a negative parameter estimate indicates a tendency towards centralization, and positive a tendency against centralization (Hunter, 2007). This is opposite (i.e. signs swapped) to the interpretation of the alt-k-star parameter - and so in fact this would seem to be consistent with the LOLOG out-(2,3)-star interpretation above. Which is reassuring (rather than "concerning"), although the point that the LOLOG allows a better fitting model (or at least more easily to estimate a model that fits well, perhaps not requiring the geometrically-weighted parameters usually required in ERGM to avoid near-degeneracy) stands.</w:t>
       </w:r>
     </w:p>
@@ -7917,6 +7956,7 @@
           <w:i/>
           <w:iCs/>
         </w:rPr>
+        <w:lastRenderedPageBreak/>
         <w:t>Koskinen, J., &amp; Daraganova, G. (2013). Exponential random graph model fundamentals. Ch. 3 (pp. 49-76) in Lusher D, Koskinen J, Robins G, editors. Exponential random graph models for social networks. Structural Analysis in the Social Sciences. Cambridge University Press: New York.</w:t>
       </w:r>
     </w:p>
@@ -8435,6 +8475,7 @@
           <w:color w:val="000000"/>
           <w:lang w:val="en-US"/>
         </w:rPr>
+        <w:lastRenderedPageBreak/>
         <w:t>The Section 5.2 quotation truncates the remainder of the sentence:</w:t>
       </w:r>
       <w:r>
@@ -9092,227 +9133,28 @@
     <w:p>
       <w:pPr>
         <w:rPr>
-          <w:del w:id="33" w:author="Duncan Clark" w:date="2021-08-29T10:41:00Z"/>
+          <w:rFonts w:asciiTheme="minorHAnsi" w:hAnsiTheme="minorHAnsi"/>
+          <w:i/>
+          <w:iCs/>
+        </w:rPr>
+      </w:pPr>
+    </w:p>
+    <w:p>
+      <w:r>
+        <w:rPr>
           <w:rFonts w:asciiTheme="minorHAnsi" w:hAnsiTheme="minorHAnsi"/>
           <w:color w:val="000000" w:themeColor="text1"/>
         </w:rPr>
-      </w:pPr>
-    </w:p>
-    <w:p>
-      <w:pPr>
-        <w:rPr>
-          <w:ins w:id="34" w:author="Duncan Clark" w:date="2021-08-29T10:41:00Z"/>
-          <w:rFonts w:asciiTheme="minorHAnsi" w:hAnsiTheme="minorHAnsi"/>
-          <w:i/>
-          <w:iCs/>
-        </w:rPr>
-      </w:pPr>
-    </w:p>
-    <w:p>
-      <w:pPr>
-        <w:rPr>
-          <w:del w:id="35" w:author="Duncan Clark" w:date="2021-08-29T10:40:00Z"/>
-          <w:rFonts w:asciiTheme="minorHAnsi" w:hAnsiTheme="minorHAnsi"/>
-          <w:i/>
-          <w:iCs/>
-          <w:color w:val="000000" w:themeColor="text1"/>
-        </w:rPr>
-      </w:pPr>
-      <w:r>
-        <w:rPr>
-          <w:rFonts w:asciiTheme="minorHAnsi" w:hAnsiTheme="minorHAnsi"/>
-          <w:color w:val="000000" w:themeColor="text1"/>
-        </w:rPr>
         <w:t>We have corrected the above errors.</w:t>
       </w:r>
     </w:p>
-    <w:p>
-      <w:pPr>
-        <w:rPr>
-          <w:del w:id="36" w:author="Duncan Clark" w:date="2021-08-29T10:40:00Z"/>
-          <w:rFonts w:ascii="Cambria" w:eastAsia="Cambria" w:hAnsi="Cambria" w:cs="Cambria"/>
-        </w:rPr>
-      </w:pPr>
-    </w:p>
-    <w:p>
-      <w:pPr>
-        <w:pBdr>
-          <w:top w:val="nil"/>
-          <w:left w:val="nil"/>
-          <w:bottom w:val="nil"/>
-          <w:right w:val="nil"/>
-          <w:between w:val="nil"/>
-        </w:pBdr>
-        <w:rPr>
-          <w:del w:id="37" w:author="Duncan Clark" w:date="2021-08-29T10:40:00Z"/>
-          <w:rFonts w:ascii="Cambria" w:eastAsia="Cambria" w:hAnsi="Cambria" w:cs="Cambria"/>
-          <w:color w:val="000000"/>
-        </w:rPr>
-      </w:pPr>
-      <w:del w:id="38" w:author="Duncan Clark" w:date="2021-08-29T10:40:00Z">
-        <w:r>
-          <w:rPr>
-            <w:rFonts w:ascii="Cambria" w:eastAsia="Cambria" w:hAnsi="Cambria" w:cs="Cambria"/>
-            <w:color w:val="000000"/>
-          </w:rPr>
-          <w:delText>Thank you for your time and consideration.</w:delText>
-        </w:r>
-      </w:del>
-    </w:p>
-    <w:p>
-      <w:pPr>
-        <w:pBdr>
-          <w:top w:val="nil"/>
-          <w:left w:val="nil"/>
-          <w:bottom w:val="nil"/>
-          <w:right w:val="nil"/>
-          <w:between w:val="nil"/>
-        </w:pBdr>
-        <w:rPr>
-          <w:del w:id="39" w:author="Duncan Clark" w:date="2021-08-29T10:40:00Z"/>
-          <w:rFonts w:ascii="Cambria" w:eastAsia="Cambria" w:hAnsi="Cambria" w:cs="Cambria"/>
-          <w:color w:val="000000"/>
-        </w:rPr>
-      </w:pPr>
-    </w:p>
-    <w:p>
-      <w:pPr>
-        <w:pBdr>
-          <w:top w:val="nil"/>
-          <w:left w:val="nil"/>
-          <w:bottom w:val="nil"/>
-          <w:right w:val="nil"/>
-          <w:between w:val="nil"/>
-        </w:pBdr>
-        <w:rPr>
-          <w:del w:id="40" w:author="Duncan Clark" w:date="2021-08-29T10:40:00Z"/>
-          <w:rFonts w:ascii="Cambria" w:eastAsia="Cambria" w:hAnsi="Cambria" w:cs="Cambria"/>
-          <w:color w:val="000000"/>
-        </w:rPr>
-      </w:pPr>
-      <w:del w:id="41" w:author="Duncan Clark" w:date="2021-08-29T10:40:00Z">
-        <w:r>
-          <w:rPr>
-            <w:rFonts w:ascii="Cambria" w:eastAsia="Cambria" w:hAnsi="Cambria" w:cs="Cambria"/>
-            <w:color w:val="000000"/>
-          </w:rPr>
-          <w:delText>Sincerely,</w:delText>
-        </w:r>
-      </w:del>
-    </w:p>
-    <w:p>
-      <w:pPr>
-        <w:pBdr>
-          <w:top w:val="nil"/>
-          <w:left w:val="nil"/>
-          <w:bottom w:val="nil"/>
-          <w:right w:val="nil"/>
-          <w:between w:val="nil"/>
-        </w:pBdr>
-        <w:rPr>
-          <w:del w:id="42" w:author="Duncan Clark" w:date="2021-08-29T10:40:00Z"/>
-          <w:rFonts w:ascii="Cambria" w:eastAsia="Cambria" w:hAnsi="Cambria" w:cs="Cambria"/>
-          <w:color w:val="000000"/>
-        </w:rPr>
-      </w:pPr>
-    </w:p>
-    <w:p>
-      <w:pPr>
-        <w:rPr>
-          <w:del w:id="43" w:author="Duncan Clark" w:date="2021-08-29T10:40:00Z"/>
-          <w:rFonts w:ascii="Cambria" w:eastAsia="Cambria" w:hAnsi="Cambria" w:cs="Cambria"/>
-          <w:color w:val="000000"/>
-        </w:rPr>
-      </w:pPr>
-      <w:del w:id="44" w:author="Duncan Clark" w:date="2021-08-29T10:40:00Z">
-        <w:r>
-          <w:rPr>
-            <w:rFonts w:ascii="Cambria" w:eastAsia="Cambria" w:hAnsi="Cambria" w:cs="Cambria"/>
-            <w:color w:val="000000"/>
-          </w:rPr>
-          <w:drawing>
-            <wp:inline distT="0" distB="0" distL="0" distR="0" wp14:anchorId="0D717C69" wp14:editId="2F67430A">
-              <wp:extent cx="2190750" cy="744309"/>
-              <wp:effectExtent l="0" t="0" r="0" b="0"/>
-              <wp:docPr id="1" name="Picture 1" descr="Text, letter&#10;&#10;Description automatically generated"/>
-              <wp:cNvGraphicFramePr>
-                <a:graphicFrameLocks xmlns:a="http://schemas.openxmlformats.org/drawingml/2006/main" noChangeAspect="1"/>
-              </wp:cNvGraphicFramePr>
-              <a:graphic xmlns:a="http://schemas.openxmlformats.org/drawingml/2006/main">
-                <a:graphicData uri="http://schemas.openxmlformats.org/drawingml/2006/picture">
-                  <pic:pic xmlns:pic="http://schemas.openxmlformats.org/drawingml/2006/picture">
-                    <pic:nvPicPr>
-                      <pic:cNvPr id="1" name="Picture 1" descr="Text, letter&#10;&#10;Description automatically generated"/>
-                      <pic:cNvPicPr/>
-                    </pic:nvPicPr>
-                    <pic:blipFill>
-                      <a:blip r:embed="rId9" cstate="print">
-                        <a:extLst>
-                          <a:ext uri="{BEBA8EAE-BF5A-486C-A8C5-ECC9F3942E4B}">
-                            <a14:imgProps xmlns:a14="http://schemas.microsoft.com/office/drawing/2010/main">
-                              <a14:imgLayer r:embed="rId10">
-                                <a14:imgEffect>
-                                  <a14:sharpenSoften amount="100000"/>
-                                </a14:imgEffect>
-                                <a14:imgEffect>
-                                  <a14:brightnessContrast bright="99000" contrast="100000"/>
-                                </a14:imgEffect>
-                              </a14:imgLayer>
-                            </a14:imgProps>
-                          </a:ext>
-                          <a:ext uri="{28A0092B-C50C-407E-A947-70E740481C1C}">
-                            <a14:useLocalDpi xmlns:a14="http://schemas.microsoft.com/office/drawing/2010/main" val="0"/>
-                          </a:ext>
-                        </a:extLst>
-                      </a:blip>
-                      <a:stretch>
-                        <a:fillRect/>
-                      </a:stretch>
-                    </pic:blipFill>
-                    <pic:spPr>
-                      <a:xfrm>
-                        <a:off x="0" y="0"/>
-                        <a:ext cx="2216422" cy="753031"/>
-                      </a:xfrm>
-                      <a:prstGeom prst="rect">
-                        <a:avLst/>
-                      </a:prstGeom>
-                    </pic:spPr>
-                  </pic:pic>
-                </a:graphicData>
-              </a:graphic>
-            </wp:inline>
-          </w:drawing>
-        </w:r>
-      </w:del>
-    </w:p>
-    <w:p>
-      <w:pPr>
-        <w:rPr>
-          <w:del w:id="45" w:author="Duncan Clark" w:date="2021-08-29T10:40:00Z"/>
-        </w:rPr>
-      </w:pPr>
-    </w:p>
-    <w:p>
-      <w:pPr>
-        <w:rPr>
-          <w:del w:id="46" w:author="Duncan Clark" w:date="2021-08-29T10:40:00Z"/>
-        </w:rPr>
-      </w:pPr>
-      <w:del w:id="47" w:author="Duncan Clark" w:date="2021-08-29T10:40:00Z">
-        <w:r>
-          <w:delText>Duncan A. Clark</w:delText>
-        </w:r>
-      </w:del>
-    </w:p>
-    <w:p/>
     <w:sectPr>
-      <w:headerReference w:type="even" r:id="rId11"/>
-      <w:headerReference w:type="default" r:id="rId12"/>
-      <w:footerReference w:type="even" r:id="rId13"/>
-      <w:footerReference w:type="default" r:id="rId14"/>
-      <w:headerReference w:type="first" r:id="rId15"/>
-      <w:footerReference w:type="first" r:id="rId16"/>
+      <w:headerReference w:type="even" r:id="rId12"/>
+      <w:headerReference w:type="default" r:id="rId13"/>
+      <w:footerReference w:type="even" r:id="rId14"/>
+      <w:footerReference w:type="default" r:id="rId15"/>
+      <w:headerReference w:type="first" r:id="rId16"/>
+      <w:footerReference w:type="first" r:id="rId17"/>
       <w:pgSz w:w="12240" w:h="15840"/>
       <w:pgMar w:top="720" w:right="720" w:bottom="720" w:left="1080" w:header="720" w:footer="720" w:gutter="0"/>
       <w:pgNumType w:start="0"/>
@@ -10600,14 +10442,6 @@
     <w:abstractNumId w:val="11"/>
   </w:num>
 </w:numbering>
-</file>
-
-<file path=word/people.xml><?xml version="1.0" encoding="utf-8"?>
-<w15:people xmlns:wpc="http://schemas.microsoft.com/office/word/2010/wordprocessingCanvas" xmlns:cx="http://schemas.microsoft.com/office/drawing/2014/chartex" xmlns:cx1="http://schemas.microsoft.com/office/drawing/2015/9/8/chartex" xmlns:cx2="http://schemas.microsoft.com/office/drawing/2015/10/21/chartex" xmlns:cx3="http://schemas.microsoft.com/office/drawing/2016/5/9/chartex" xmlns:cx4="http://schemas.microsoft.com/office/drawing/2016/5/10/chartex" xmlns:cx5="http://schemas.microsoft.com/office/drawing/2016/5/11/chartex" xmlns:cx6="http://schemas.microsoft.com/office/drawing/2016/5/12/chartex" xmlns:cx7="http://schemas.microsoft.com/office/drawing/2016/5/13/chartex" xmlns:cx8="http://schemas.microsoft.com/office/drawing/2016/5/14/chartex" xmlns:mc="http://schemas.openxmlformats.org/markup-compatibility/2006" xmlns:aink="http://schemas.microsoft.com/office/drawing/2016/ink" xmlns:am3d="http://schemas.microsoft.com/office/drawing/2017/model3d" xmlns:o="urn:schemas-microsoft-com:office:office" xmlns:r="http://schemas.openxmlformats.org/officeDocument/2006/relationships" xmlns:m="http://schemas.openxmlformats.org/officeDocument/2006/math" xmlns:v="urn:schemas-microsoft-com:vml" xmlns:wp14="http://schemas.microsoft.com/office/word/2010/wordprocessingDrawing" xmlns:wp="http://schemas.openxmlformats.org/drawingml/2006/wordprocessingDrawing" xmlns:w10="urn:schemas-microsoft-com:office:word" xmlns:w="http://schemas.openxmlformats.org/wordprocessingml/2006/main" xmlns:w14="http://schemas.microsoft.com/office/word/2010/wordml" xmlns:w15="http://schemas.microsoft.com/office/word/2012/wordml" xmlns:w16cex="http://schemas.microsoft.com/office/word/2018/wordml/cex" xmlns:w16cid="http://schemas.microsoft.com/office/word/2016/wordml/cid" xmlns:w16="http://schemas.microsoft.com/office/word/2018/wordml" xmlns:w16sdtdh="http://schemas.microsoft.com/office/word/2020/wordml/sdtdatahash" xmlns:w16se="http://schemas.microsoft.com/office/word/2015/wordml/symex" xmlns:wpg="http://schemas.microsoft.com/office/word/2010/wordprocessingGroup" xmlns:wpi="http://schemas.microsoft.com/office/word/2010/wordprocessingInk" xmlns:wne="http://schemas.microsoft.com/office/word/2006/wordml" xmlns:wps="http://schemas.microsoft.com/office/word/2010/wordprocessingShape" mc:Ignorable="w14 w15 w16se w16cid w16 w16cex w16sdtdh wp14">
-  <w15:person w15:author="Duncan Clark">
-    <w15:presenceInfo w15:providerId="Windows Live" w15:userId="519582931c8d6c8b"/>
-  </w15:person>
-</w15:people>
 </file>
 
 <file path=word/styles.xml><?xml version="1.0" encoding="utf-8"?>

</xml_diff>